<commit_message>
renaming of startup scripts and extension of documentation
</commit_message>
<xml_diff>
--- a/domibusConnectorClient/domibusConnectorClientDistribution/src/main/resources/documentation/domibusConnectorClient_Guide.docx
+++ b/domibusConnectorClient/domibusConnectorClientDistribution/src/main/resources/documentation/domibusConnectorClient_Guide.docx
@@ -4723,13 +4723,6 @@
     </w:p>
     <w:p>
       <w:pPr>
-        <w:rPr>
-          <w:rFonts w:cs="Calibri"/>
-        </w:rPr>
-      </w:pPr>
-    </w:p>
-    <w:p>
-      <w:pPr>
         <w:pStyle w:val="berschrift2"/>
       </w:pPr>
       <w:bookmarkStart w:id="31" w:name="_Toc511909883"/>
@@ -4997,17 +4990,6 @@
         </w:rPr>
         <w:t>.</w:t>
       </w:r>
-    </w:p>
-    <w:p>
-      <w:pPr>
-        <w:pStyle w:val="Default"/>
-        <w:rPr>
-          <w:rFonts w:ascii="Calibri" w:hAnsi="Calibri" w:cs="Calibri"/>
-          <w:color w:val="auto"/>
-          <w:sz w:val="22"/>
-          <w:lang w:val="en-GB" w:eastAsia="en-US"/>
-        </w:rPr>
-      </w:pPr>
     </w:p>
     <w:p>
       <w:pPr>
@@ -5278,80 +5260,53 @@
         <w:pStyle w:val="Listenabsatz"/>
         <w:numPr>
           <w:ilvl w:val="0"/>
-          <w:numId w:val="34"/>
+          <w:numId w:val="35"/>
         </w:numPr>
         <w:rPr>
           <w:rFonts w:cs="Calibri"/>
         </w:rPr>
       </w:pPr>
-      <w:proofErr w:type="spellStart"/>
-      <w:proofErr w:type="gramStart"/>
-      <w:r>
-        <w:rPr>
-          <w:rFonts w:cs="Calibri"/>
-        </w:rPr>
-        <w:t>domibusConnectorClient</w:t>
-      </w:r>
-      <w:proofErr w:type="spellEnd"/>
-      <w:r>
-        <w:rPr>
-          <w:rFonts w:cs="Calibri"/>
-        </w:rPr>
-        <w:t>-Standalone</w:t>
-      </w:r>
-      <w:proofErr w:type="gramEnd"/>
-      <w:r>
-        <w:rPr>
-          <w:rFonts w:cs="Calibri"/>
-        </w:rPr>
-        <w:t xml:space="preserve">: This client replaces the prior versions of the </w:t>
-      </w:r>
-      <w:proofErr w:type="spellStart"/>
-      <w:r>
-        <w:rPr>
-          <w:rFonts w:cs="Calibri"/>
-        </w:rPr>
-        <w:t>domibusConnector</w:t>
-      </w:r>
-      <w:proofErr w:type="spellEnd"/>
-      <w:r>
-        <w:rPr>
-          <w:rFonts w:cs="Calibri"/>
-        </w:rPr>
-        <w:t xml:space="preserve">-Standalone. It runs without having other implementations in place with a </w:t>
-      </w:r>
-      <w:r>
-        <w:rPr>
-          <w:rFonts w:cs="Calibri"/>
-        </w:rPr>
-        <w:lastRenderedPageBreak/>
-        <w:t xml:space="preserve">graphical user interface that interoperates with the file system to receive and send messages </w:t>
-      </w:r>
-      <w:r>
-        <w:rPr>
-          <w:rFonts w:cs="Calibri"/>
-        </w:rPr>
-        <w:t xml:space="preserve">from and </w:t>
-      </w:r>
-      <w:r>
-        <w:rPr>
-          <w:rFonts w:cs="Calibri"/>
-        </w:rPr>
-        <w:t xml:space="preserve">to the </w:t>
-      </w:r>
-      <w:proofErr w:type="spellStart"/>
-      <w:r>
-        <w:rPr>
-          <w:rFonts w:cs="Calibri"/>
-        </w:rPr>
-        <w:t>domibusConnector</w:t>
-      </w:r>
-      <w:proofErr w:type="spellEnd"/>
-      <w:r>
-        <w:rPr>
-          <w:rFonts w:cs="Calibri"/>
-        </w:rPr>
-        <w:t>.</w:t>
+      <w:r>
+        <w:rPr>
+          <w:rFonts w:cs="Calibri"/>
+        </w:rPr>
+        <w:t>domibusConnectorClient-</w:t>
+      </w:r>
+      <w:r>
+        <w:rPr>
+          <w:rFonts w:cs="Calibri"/>
+        </w:rPr>
+        <w:fldChar w:fldCharType="begin"/>
+      </w:r>
+      <w:r>
+        <w:rPr>
+          <w:rFonts w:cs="Calibri"/>
+        </w:rPr>
+        <w:instrText xml:space="preserve"> DOCPROPERTY  domibusConnectorVersion  \* MERGEFORMAT </w:instrText>
+      </w:r>
+      <w:r>
+        <w:rPr>
+          <w:rFonts w:cs="Calibri"/>
+        </w:rPr>
+        <w:fldChar w:fldCharType="separate"/>
+      </w:r>
+      <w:r>
+        <w:rPr>
+          <w:rFonts w:cs="Calibri"/>
+        </w:rPr>
+        <w:t>4.0-RELEASE</w:t>
+      </w:r>
+      <w:r>
+        <w:rPr>
+          <w:rFonts w:cs="Calibri"/>
+        </w:rPr>
+        <w:fldChar w:fldCharType="end"/>
+      </w:r>
+      <w:r>
+        <w:rPr>
+          <w:rFonts w:cs="Calibri"/>
+        </w:rPr>
+        <w:t>-Libraries</w:t>
       </w:r>
     </w:p>
     <w:p>
@@ -5359,254 +5314,53 @@
         <w:pStyle w:val="Listenabsatz"/>
         <w:numPr>
           <w:ilvl w:val="0"/>
-          <w:numId w:val="34"/>
+          <w:numId w:val="35"/>
         </w:numPr>
         <w:rPr>
           <w:rFonts w:cs="Calibri"/>
         </w:rPr>
       </w:pPr>
-      <w:proofErr w:type="spellStart"/>
-      <w:proofErr w:type="gramStart"/>
-      <w:r>
-        <w:rPr>
-          <w:rFonts w:cs="Calibri"/>
-        </w:rPr>
-        <w:t>domibusConnectorClientLibrary</w:t>
-      </w:r>
-      <w:proofErr w:type="spellEnd"/>
-      <w:proofErr w:type="gramEnd"/>
-      <w:r>
-        <w:rPr>
-          <w:rFonts w:cs="Calibri"/>
-        </w:rPr>
-        <w:t xml:space="preserve">: This is an integrate able library that can be </w:t>
-      </w:r>
-      <w:r>
-        <w:rPr>
-          <w:rFonts w:cs="Calibri"/>
-        </w:rPr>
-        <w:t xml:space="preserve">used to be embedded into </w:t>
-      </w:r>
-      <w:r>
-        <w:rPr>
-          <w:rFonts w:cs="Calibri"/>
-        </w:rPr>
-        <w:t xml:space="preserve">an </w:t>
-      </w:r>
-      <w:r>
-        <w:rPr>
-          <w:rFonts w:cs="Calibri"/>
-        </w:rPr>
-        <w:t>already implemented application. It</w:t>
-      </w:r>
-      <w:r>
-        <w:rPr>
-          <w:rFonts w:cs="Calibri"/>
-        </w:rPr>
-        <w:t xml:space="preserve"> can</w:t>
-      </w:r>
-      <w:r>
-        <w:rPr>
-          <w:rFonts w:cs="Calibri"/>
-        </w:rPr>
-        <w:t xml:space="preserve"> also be a basis for new developments as well.</w:t>
-      </w:r>
-    </w:p>
-    <w:p>
-      <w:pPr>
-        <w:pStyle w:val="Listenabsatz"/>
-        <w:numPr>
-          <w:ilvl w:val="0"/>
-          <w:numId w:val="34"/>
-        </w:numPr>
-        <w:rPr>
-          <w:rFonts w:cs="Calibri"/>
-        </w:rPr>
-      </w:pPr>
-      <w:proofErr w:type="spellStart"/>
-      <w:proofErr w:type="gramStart"/>
-      <w:r>
-        <w:rPr>
-          <w:rFonts w:cs="Calibri"/>
-        </w:rPr>
-        <w:t>domibusConnectorClientScheduler</w:t>
-      </w:r>
-      <w:proofErr w:type="spellEnd"/>
-      <w:proofErr w:type="gramEnd"/>
-      <w:r>
-        <w:rPr>
-          <w:rFonts w:cs="Calibri"/>
-        </w:rPr>
-        <w:t xml:space="preserve">: This library is an extension of the </w:t>
-      </w:r>
-      <w:proofErr w:type="spellStart"/>
-      <w:r>
-        <w:rPr>
-          <w:rFonts w:cs="Calibri"/>
-        </w:rPr>
-        <w:t>domibusConnectorClientLibrary</w:t>
-      </w:r>
-      <w:proofErr w:type="spellEnd"/>
-      <w:r>
-        <w:rPr>
-          <w:rFonts w:cs="Calibri"/>
-        </w:rPr>
-        <w:t>. It enhances the functionality of the library with time triggered jobs that can be configured to run the functionalities of the library automatically triggered.</w:t>
-      </w:r>
-    </w:p>
-    <w:p>
-      <w:pPr>
-        <w:pStyle w:val="Listenabsatz"/>
-        <w:numPr>
-          <w:ilvl w:val="0"/>
-          <w:numId w:val="34"/>
-        </w:numPr>
-        <w:rPr>
-          <w:rFonts w:cs="Calibri"/>
-        </w:rPr>
-      </w:pPr>
-      <w:proofErr w:type="spellStart"/>
-      <w:proofErr w:type="gramStart"/>
-      <w:r>
-        <w:rPr>
-          <w:rFonts w:cs="Calibri"/>
-        </w:rPr>
-        <w:t>domibusConnectorClientWebLib</w:t>
-      </w:r>
-      <w:proofErr w:type="spellEnd"/>
-      <w:proofErr w:type="gramEnd"/>
-      <w:r>
-        <w:rPr>
-          <w:rFonts w:cs="Calibri"/>
-        </w:rPr>
-        <w:t xml:space="preserve">: If your national application is a web application that runs inside of a web service container, the </w:t>
-      </w:r>
-      <w:proofErr w:type="spellStart"/>
-      <w:r>
-        <w:rPr>
-          <w:rFonts w:cs="Calibri"/>
-        </w:rPr>
-        <w:t>domibusConnectorClientWebLib</w:t>
-      </w:r>
-      <w:proofErr w:type="spellEnd"/>
-      <w:r>
-        <w:rPr>
-          <w:rFonts w:cs="Calibri"/>
-        </w:rPr>
-        <w:t xml:space="preserve"> offers the opportunity, to start a web service itself for the delivery of messages from the </w:t>
-      </w:r>
-      <w:proofErr w:type="spellStart"/>
-      <w:r>
-        <w:rPr>
-          <w:rFonts w:cs="Calibri"/>
-        </w:rPr>
-        <w:t>domibusConnector</w:t>
-      </w:r>
-      <w:proofErr w:type="spellEnd"/>
-      <w:r>
-        <w:rPr>
-          <w:rFonts w:cs="Calibri"/>
-        </w:rPr>
-        <w:t xml:space="preserve">. The advantage of this variant is, that no jobs need to be triggered, as the connection between the </w:t>
-      </w:r>
-      <w:proofErr w:type="spellStart"/>
-      <w:r>
-        <w:rPr>
-          <w:rFonts w:cs="Calibri"/>
-        </w:rPr>
-        <w:t>domibusConnector</w:t>
-      </w:r>
-      <w:proofErr w:type="spellEnd"/>
-      <w:r>
-        <w:rPr>
-          <w:rFonts w:cs="Calibri"/>
-        </w:rPr>
-        <w:t xml:space="preserve"> and the client work as a push/push web service.</w:t>
-      </w:r>
-    </w:p>
-    <w:p>
-      <w:pPr>
-        <w:pStyle w:val="Listenabsatz"/>
-        <w:numPr>
-          <w:ilvl w:val="0"/>
-          <w:numId w:val="34"/>
-        </w:numPr>
-        <w:rPr>
-          <w:rFonts w:cs="Calibri"/>
-        </w:rPr>
-      </w:pPr>
-      <w:r>
-        <w:rPr>
-          <w:rFonts w:cs="Calibri"/>
-        </w:rPr>
-        <w:t xml:space="preserve">domibusConnectorClient35Library: This library only addresses implementers that had previous versions of the </w:t>
-      </w:r>
-      <w:proofErr w:type="spellStart"/>
-      <w:r>
-        <w:rPr>
-          <w:rFonts w:cs="Calibri"/>
-        </w:rPr>
-        <w:t>domibusConnector</w:t>
-      </w:r>
-      <w:proofErr w:type="spellEnd"/>
-      <w:r>
-        <w:rPr>
-          <w:rFonts w:cs="Calibri"/>
-        </w:rPr>
-        <w:t xml:space="preserve"> framework prior to 4.0-RELEASE in place. It offers access to the functionalities of the new </w:t>
-      </w:r>
-      <w:proofErr w:type="spellStart"/>
-      <w:r>
-        <w:rPr>
-          <w:rFonts w:cs="Calibri"/>
-        </w:rPr>
-        <w:t>domibusConnectorClient</w:t>
-      </w:r>
-      <w:proofErr w:type="spellEnd"/>
-      <w:r>
-        <w:rPr>
-          <w:rFonts w:cs="Calibri"/>
-        </w:rPr>
-        <w:t xml:space="preserve"> by using the old interfaces that were in place up to version 3.5.1 of the </w:t>
-      </w:r>
-      <w:proofErr w:type="spellStart"/>
-      <w:r>
-        <w:rPr>
-          <w:rFonts w:cs="Calibri"/>
-        </w:rPr>
-        <w:t>domibusConnector</w:t>
-      </w:r>
-      <w:proofErr w:type="spellEnd"/>
-      <w:r>
-        <w:rPr>
-          <w:rFonts w:cs="Calibri"/>
-        </w:rPr>
-        <w:t xml:space="preserve"> framework. All </w:t>
-      </w:r>
-      <w:r>
-        <w:rPr>
-          <w:rFonts w:cs="Calibri"/>
-        </w:rPr>
-        <w:t xml:space="preserve">of those </w:t>
-      </w:r>
-      <w:r>
-        <w:rPr>
-          <w:rFonts w:cs="Calibri"/>
-        </w:rPr>
-        <w:t>interfaces are marked as deprecated though.</w:t>
-      </w:r>
-    </w:p>
-    <w:p>
-      <w:pPr>
-        <w:rPr>
-          <w:rFonts w:cs="Calibri"/>
-        </w:rPr>
-      </w:pPr>
-      <w:r>
-        <w:rPr>
-          <w:rFonts w:cs="Calibri"/>
-        </w:rPr>
-        <w:t>All those variants, how they work and how they can be installed/integrated are described in separate chapters of this document.</w:t>
+      <w:r>
+        <w:rPr>
+          <w:rFonts w:cs="Calibri"/>
+        </w:rPr>
+        <w:t>domibusConnectorClient-</w:t>
+      </w:r>
+      <w:r>
+        <w:rPr>
+          <w:rFonts w:cs="Calibri"/>
+        </w:rPr>
+        <w:fldChar w:fldCharType="begin"/>
+      </w:r>
+      <w:r>
+        <w:rPr>
+          <w:rFonts w:cs="Calibri"/>
+        </w:rPr>
+        <w:instrText xml:space="preserve"> DOCPROPERTY  domibusConnectorVersion  \* MERGEFORMAT </w:instrText>
+      </w:r>
+      <w:r>
+        <w:rPr>
+          <w:rFonts w:cs="Calibri"/>
+        </w:rPr>
+        <w:fldChar w:fldCharType="separate"/>
+      </w:r>
+      <w:r>
+        <w:rPr>
+          <w:rFonts w:cs="Calibri"/>
+        </w:rPr>
+        <w:t>4.0-RELEASE</w:t>
+      </w:r>
+      <w:r>
+        <w:rPr>
+          <w:rFonts w:cs="Calibri"/>
+        </w:rPr>
+        <w:fldChar w:fldCharType="end"/>
+      </w:r>
+      <w:r>
+        <w:rPr>
+          <w:rFonts w:cs="Calibri"/>
+        </w:rPr>
+        <w:t>-Standalone</w:t>
       </w:r>
     </w:p>
     <w:p>
@@ -6248,8 +6002,6 @@
         </w:rPr>
         <w:t>is</w:t>
       </w:r>
-      <w:bookmarkStart w:id="44" w:name="_GoBack"/>
-      <w:bookmarkEnd w:id="44"/>
       <w:r>
         <w:rPr>
           <w:lang w:eastAsia="de-DE"/>
@@ -6267,19 +6019,7 @@
         <w:rPr>
           <w:lang w:eastAsia="de-DE"/>
         </w:rPr>
-        <w:t>https://secure.e</w:t>
-      </w:r>
-      <w:r>
-        <w:rPr>
-          <w:lang w:eastAsia="de-DE"/>
-        </w:rPr>
-        <w:t>-</w:t>
-      </w:r>
-      <w:r>
-        <w:rPr>
-          <w:lang w:eastAsia="de-DE"/>
-        </w:rPr>
-        <w:t>codex.eu/nexus/content/groups/public/eu/domibus/connector/domibusConnectorDistribution/</w:t>
+        <w:t>https://secure.e-codex.eu/nexus/content/groups/public/eu/domibus/connector/client/domibusConnectorClientDistribution/</w:t>
       </w:r>
       <w:r>
         <w:rPr>
@@ -6315,69 +6055,95 @@
         <w:rPr>
           <w:lang w:eastAsia="de-DE"/>
         </w:rPr>
-        <w:t>/</w:t>
-      </w:r>
-    </w:p>
-    <w:p>
-      <w:pPr>
-        <w:rPr>
-          <w:lang w:eastAsia="de-DE"/>
-        </w:rPr>
-      </w:pPr>
+        <w:t xml:space="preserve"> /</w:t>
+      </w:r>
+    </w:p>
+    <w:p>
+      <w:pPr>
+        <w:rPr>
+          <w:lang w:eastAsia="de-DE"/>
+        </w:rPr>
+      </w:pPr>
+      <w:r>
+        <w:rPr>
+          <w:lang w:eastAsia="de-DE"/>
+        </w:rPr>
+        <w:lastRenderedPageBreak/>
+        <w:t>To get access to the distribution packages, you need to identify via authentication at the Nexus server.</w:t>
+      </w:r>
+    </w:p>
+    <w:p>
+      <w:pPr>
+        <w:rPr>
+          <w:lang w:eastAsia="de-DE"/>
+        </w:rPr>
+      </w:pPr>
+    </w:p>
+    <w:p>
+      <w:pPr>
+        <w:rPr>
+          <w:lang w:eastAsia="de-DE"/>
+        </w:rPr>
+      </w:pPr>
+      <w:r>
+        <w:rPr>
+          <w:lang w:eastAsia="de-DE"/>
+        </w:rPr>
+        <w:t>The following distribution packages can be found there:</w:t>
+      </w:r>
     </w:p>
     <w:p>
       <w:pPr>
         <w:pStyle w:val="Listenabsatz"/>
         <w:numPr>
           <w:ilvl w:val="0"/>
-          <w:numId w:val="30"/>
+          <w:numId w:val="35"/>
         </w:numPr>
         <w:rPr>
-          <w:lang w:eastAsia="de-DE"/>
-        </w:rPr>
-      </w:pPr>
-      <w:r>
-        <w:rPr>
-          <w:sz w:val="20"/>
-        </w:rPr>
-        <w:lastRenderedPageBreak/>
-        <w:t>domibusConnectorDistribution-</w:t>
-      </w:r>
-      <w:r>
-        <w:rPr>
-          <w:sz w:val="20"/>
+          <w:rFonts w:cs="Calibri"/>
+        </w:rPr>
+      </w:pPr>
+      <w:r>
+        <w:rPr>
+          <w:rFonts w:cs="Calibri"/>
+        </w:rPr>
+        <w:t>domibusConnectorClient-</w:t>
+      </w:r>
+      <w:r>
+        <w:rPr>
+          <w:rFonts w:cs="Calibri"/>
         </w:rPr>
         <w:fldChar w:fldCharType="begin"/>
       </w:r>
       <w:r>
         <w:rPr>
-          <w:sz w:val="20"/>
+          <w:rFonts w:cs="Calibri"/>
         </w:rPr>
         <w:instrText xml:space="preserve"> DOCPROPERTY  domibusConnectorVersion  \* MERGEFORMAT </w:instrText>
       </w:r>
       <w:r>
         <w:rPr>
-          <w:sz w:val="20"/>
+          <w:rFonts w:cs="Calibri"/>
         </w:rPr>
         <w:fldChar w:fldCharType="separate"/>
       </w:r>
       <w:r>
         <w:rPr>
-          <w:sz w:val="20"/>
+          <w:rFonts w:cs="Calibri"/>
         </w:rPr>
         <w:t>4.0-RELEASE</w:t>
       </w:r>
       <w:r>
         <w:rPr>
-          <w:sz w:val="20"/>
+          <w:rFonts w:cs="Calibri"/>
         </w:rPr>
         <w:fldChar w:fldCharType="end"/>
       </w:r>
       <w:r>
         <w:rPr>
-          <w:sz w:val="20"/>
-        </w:rPr>
-        <w:t>.war</w:t>
+          <w:rFonts w:cs="Calibri"/>
+        </w:rPr>
+        <w:t>-Libraries</w:t>
       </w:r>
     </w:p>
     <w:p>
@@ -6385,237 +6151,279 @@
         <w:pStyle w:val="Listenabsatz"/>
         <w:numPr>
           <w:ilvl w:val="0"/>
-          <w:numId w:val="30"/>
+          <w:numId w:val="35"/>
         </w:numPr>
         <w:rPr>
-          <w:lang w:eastAsia="de-DE"/>
-        </w:rPr>
-      </w:pPr>
-      <w:r>
-        <w:rPr>
-          <w:sz w:val="20"/>
-        </w:rPr>
-        <w:t>domibusConnectorDistribution-</w:t>
-      </w:r>
-      <w:r>
-        <w:rPr>
-          <w:sz w:val="20"/>
+          <w:rFonts w:cs="Calibri"/>
+        </w:rPr>
+      </w:pPr>
+      <w:r>
+        <w:rPr>
+          <w:rFonts w:cs="Calibri"/>
+        </w:rPr>
+        <w:t>domibusConnectorClient-</w:t>
+      </w:r>
+      <w:r>
+        <w:rPr>
+          <w:rFonts w:cs="Calibri"/>
         </w:rPr>
         <w:fldChar w:fldCharType="begin"/>
       </w:r>
       <w:r>
         <w:rPr>
-          <w:sz w:val="20"/>
+          <w:rFonts w:cs="Calibri"/>
         </w:rPr>
         <w:instrText xml:space="preserve"> DOCPROPERTY  domibusConnectorVersion  \* MERGEFORMAT </w:instrText>
       </w:r>
       <w:r>
         <w:rPr>
-          <w:sz w:val="20"/>
+          <w:rFonts w:cs="Calibri"/>
         </w:rPr>
         <w:fldChar w:fldCharType="separate"/>
       </w:r>
       <w:r>
         <w:rPr>
-          <w:sz w:val="20"/>
+          <w:rFonts w:cs="Calibri"/>
         </w:rPr>
         <w:t>4.0-RELEASE</w:t>
       </w:r>
       <w:r>
         <w:rPr>
-          <w:sz w:val="20"/>
+          <w:rFonts w:cs="Calibri"/>
         </w:rPr>
         <w:fldChar w:fldCharType="end"/>
       </w:r>
       <w:r>
         <w:rPr>
-          <w:sz w:val="20"/>
-        </w:rPr>
-        <w:t>.zip</w:t>
-      </w:r>
-    </w:p>
-    <w:p>
-      <w:pPr>
-        <w:rPr>
-          <w:lang w:eastAsia="de-DE"/>
-        </w:rPr>
+          <w:rFonts w:cs="Calibri"/>
+        </w:rPr>
+        <w:t>-Standalone</w:t>
+      </w:r>
+    </w:p>
+    <w:p>
+      <w:pPr>
+        <w:rPr>
+          <w:lang w:eastAsia="de-DE"/>
+        </w:rPr>
+      </w:pPr>
+    </w:p>
+    <w:p>
+      <w:pPr>
+        <w:pStyle w:val="berschrift3"/>
       </w:pPr>
       <w:proofErr w:type="gramStart"/>
       <w:r>
-        <w:rPr>
-          <w:lang w:eastAsia="de-DE"/>
-        </w:rPr>
-        <w:t>are</w:t>
+        <w:t>domibusConnectorClient</w:t>
+      </w:r>
+      <w:r>
+        <w:t>-</w:t>
+      </w:r>
+      <w:fldSimple w:instr=" DOCPROPERTY  domibusConnectorVersion  \* MERGEFORMAT ">
+        <w:r>
+          <w:t>4.0-RELEASE</w:t>
+        </w:r>
+      </w:fldSimple>
+      <w:r>
+        <w:t>-Standalone</w:t>
       </w:r>
       <w:proofErr w:type="gramEnd"/>
-      <w:r>
-        <w:rPr>
-          <w:lang w:eastAsia="de-DE"/>
-        </w:rPr>
-        <w:t xml:space="preserve"> the most important ones.</w:t>
-      </w:r>
-    </w:p>
-    <w:p>
-      <w:pPr>
-        <w:rPr>
-          <w:sz w:val="20"/>
-        </w:rPr>
-      </w:pPr>
-      <w:r>
-        <w:rPr>
-          <w:lang w:eastAsia="de-DE"/>
-        </w:rPr>
-        <w:t>Whereas the “</w:t>
-      </w:r>
-      <w:r>
-        <w:rPr>
-          <w:sz w:val="20"/>
-        </w:rPr>
-        <w:t>domibusConnectorDistribution-</w:t>
-      </w:r>
-      <w:r>
-        <w:rPr>
-          <w:sz w:val="20"/>
+    </w:p>
+    <w:p>
+      <w:pPr>
+        <w:rPr>
+          <w:rFonts w:cs="Calibri"/>
+        </w:rPr>
+      </w:pPr>
+      <w:r>
+        <w:rPr>
+          <w:rFonts w:cs="Calibri"/>
+        </w:rPr>
+        <w:t xml:space="preserve">This client replaces the </w:t>
+      </w:r>
+      <w:proofErr w:type="spellStart"/>
+      <w:r>
+        <w:rPr>
+          <w:rFonts w:cs="Calibri"/>
+        </w:rPr>
+        <w:t>domibusConnector</w:t>
+      </w:r>
+      <w:proofErr w:type="spellEnd"/>
+      <w:r>
+        <w:rPr>
+          <w:rFonts w:cs="Calibri"/>
+        </w:rPr>
+        <w:t>-Standalone</w:t>
+      </w:r>
+      <w:r>
+        <w:rPr>
+          <w:rFonts w:cs="Calibri"/>
+        </w:rPr>
+        <w:t xml:space="preserve"> prior to version 4.0-RELEASE</w:t>
+      </w:r>
+      <w:r>
+        <w:rPr>
+          <w:rFonts w:cs="Calibri"/>
+        </w:rPr>
+        <w:t xml:space="preserve">. It </w:t>
+      </w:r>
+      <w:r>
+        <w:rPr>
+          <w:rFonts w:cs="Calibri"/>
+        </w:rPr>
+        <w:t xml:space="preserve">is a completely self-running application that </w:t>
+      </w:r>
+      <w:r>
+        <w:rPr>
+          <w:rFonts w:cs="Calibri"/>
+        </w:rPr>
+        <w:t xml:space="preserve">runs without having </w:t>
+      </w:r>
+      <w:r>
+        <w:rPr>
+          <w:rFonts w:cs="Calibri"/>
+        </w:rPr>
+        <w:t xml:space="preserve">any </w:t>
+      </w:r>
+      <w:r>
+        <w:rPr>
+          <w:rFonts w:cs="Calibri"/>
+        </w:rPr>
+        <w:t>other implementation in place</w:t>
+      </w:r>
+      <w:r>
+        <w:rPr>
+          <w:rFonts w:cs="Calibri"/>
+        </w:rPr>
+        <w:t>.</w:t>
+      </w:r>
+    </w:p>
+    <w:p>
+      <w:pPr>
+        <w:rPr>
+          <w:rFonts w:cs="Calibri"/>
+        </w:rPr>
+      </w:pPr>
+      <w:r>
+        <w:rPr>
+          <w:rFonts w:cs="Calibri"/>
+        </w:rPr>
+        <w:t xml:space="preserve">The </w:t>
+      </w:r>
+      <w:proofErr w:type="spellStart"/>
+      <w:r>
+        <w:rPr>
+          <w:rFonts w:cs="Calibri"/>
+        </w:rPr>
+        <w:t>domibusConnectorClient</w:t>
+      </w:r>
+      <w:proofErr w:type="spellEnd"/>
+      <w:r>
+        <w:rPr>
+          <w:rFonts w:cs="Calibri"/>
+        </w:rPr>
+        <w:t xml:space="preserve">-Standalone </w:t>
+      </w:r>
+      <w:r>
+        <w:rPr>
+          <w:rFonts w:cs="Calibri"/>
+        </w:rPr>
+        <w:t xml:space="preserve">interoperates with the file system to receive and send messages from and to the </w:t>
+      </w:r>
+      <w:proofErr w:type="spellStart"/>
+      <w:r>
+        <w:rPr>
+          <w:rFonts w:cs="Calibri"/>
+        </w:rPr>
+        <w:t>domibusConnector</w:t>
+      </w:r>
+      <w:proofErr w:type="spellEnd"/>
+      <w:r>
+        <w:rPr>
+          <w:rFonts w:cs="Calibri"/>
+        </w:rPr>
+        <w:t>.</w:t>
+      </w:r>
+    </w:p>
+    <w:p>
+      <w:pPr>
+        <w:rPr>
+          <w:rFonts w:cs="Calibri"/>
+        </w:rPr>
+      </w:pPr>
+      <w:r>
+        <w:rPr>
+          <w:rFonts w:cs="Calibri"/>
+        </w:rPr>
+        <w:t>It can also be started using a graphical user interface (GUI) to support reading and sending messages. This GUI also supports in setting the configuration.</w:t>
+      </w:r>
+    </w:p>
+    <w:p>
+      <w:pPr>
+        <w:rPr>
+          <w:rFonts w:cs="Calibri"/>
+        </w:rPr>
+      </w:pPr>
+      <w:r>
+        <w:rPr>
+          <w:rFonts w:cs="Calibri"/>
+        </w:rPr>
+        <w:t xml:space="preserve">The contents of the </w:t>
+      </w:r>
+      <w:r>
+        <w:rPr>
+          <w:rFonts w:cs="Calibri"/>
+        </w:rPr>
+        <w:t>domibusConnectorClient-</w:t>
+      </w:r>
+      <w:r>
+        <w:rPr>
+          <w:rFonts w:cs="Calibri"/>
         </w:rPr>
         <w:fldChar w:fldCharType="begin"/>
       </w:r>
       <w:r>
         <w:rPr>
-          <w:sz w:val="20"/>
+          <w:rFonts w:cs="Calibri"/>
         </w:rPr>
         <w:instrText xml:space="preserve"> DOCPROPERTY  domibusConnectorVersion  \* MERGEFORMAT </w:instrText>
       </w:r>
       <w:r>
         <w:rPr>
-          <w:sz w:val="20"/>
+          <w:rFonts w:cs="Calibri"/>
         </w:rPr>
         <w:fldChar w:fldCharType="separate"/>
       </w:r>
       <w:r>
         <w:rPr>
-          <w:sz w:val="20"/>
+          <w:rFonts w:cs="Calibri"/>
         </w:rPr>
         <w:t>4.0-RELEASE</w:t>
       </w:r>
       <w:r>
         <w:rPr>
-          <w:sz w:val="20"/>
+          <w:rFonts w:cs="Calibri"/>
         </w:rPr>
         <w:fldChar w:fldCharType="end"/>
       </w:r>
       <w:r>
         <w:rPr>
-          <w:sz w:val="20"/>
-        </w:rPr>
-        <w:t>.war</w:t>
-      </w:r>
-      <w:r>
-        <w:rPr>
-          <w:sz w:val="20"/>
-        </w:rPr>
-        <w:t>”</w:t>
-      </w:r>
-      <w:r>
-        <w:rPr>
-          <w:sz w:val="20"/>
-        </w:rPr>
-        <w:t xml:space="preserve"> is only the deployable WAR package and intended to be used to simply upgrade already set up </w:t>
-      </w:r>
-      <w:proofErr w:type="spellStart"/>
-      <w:r>
-        <w:rPr>
-          <w:sz w:val="20"/>
-        </w:rPr>
-        <w:t>domibusConnector</w:t>
-      </w:r>
-      <w:proofErr w:type="spellEnd"/>
-      <w:r>
-        <w:rPr>
-          <w:sz w:val="20"/>
-        </w:rPr>
-        <w:t xml:space="preserve"> installations, the </w:t>
-      </w:r>
-      <w:r>
-        <w:rPr>
-          <w:sz w:val="20"/>
-        </w:rPr>
-        <w:t>“</w:t>
-      </w:r>
-      <w:r>
-        <w:rPr>
-          <w:sz w:val="20"/>
-        </w:rPr>
-        <w:t>domibusConnectorDistribution-</w:t>
-      </w:r>
-      <w:r>
-        <w:rPr>
-          <w:sz w:val="20"/>
-        </w:rPr>
-        <w:fldChar w:fldCharType="begin"/>
-      </w:r>
-      <w:r>
-        <w:rPr>
-          <w:sz w:val="20"/>
-        </w:rPr>
-        <w:instrText xml:space="preserve"> DOCPROPERTY  domibusConnectorVersion  \* MERGEFORMAT </w:instrText>
-      </w:r>
-      <w:r>
-        <w:rPr>
-          <w:sz w:val="20"/>
-        </w:rPr>
-        <w:fldChar w:fldCharType="separate"/>
-      </w:r>
-      <w:r>
-        <w:rPr>
-          <w:sz w:val="20"/>
-        </w:rPr>
-        <w:t>4.0-RELEASE</w:t>
-      </w:r>
-      <w:r>
-        <w:rPr>
-          <w:sz w:val="20"/>
-        </w:rPr>
-        <w:fldChar w:fldCharType="end"/>
-      </w:r>
-      <w:r>
-        <w:rPr>
-          <w:sz w:val="20"/>
-        </w:rPr>
-        <w:t>.zip</w:t>
-      </w:r>
-      <w:r>
-        <w:rPr>
-          <w:sz w:val="20"/>
-        </w:rPr>
-        <w:t xml:space="preserve">” is of interest for setting up a new </w:t>
-      </w:r>
-      <w:proofErr w:type="spellStart"/>
-      <w:r>
-        <w:rPr>
-          <w:sz w:val="20"/>
-        </w:rPr>
-        <w:t>domibusConnector</w:t>
-      </w:r>
-      <w:proofErr w:type="spellEnd"/>
-      <w:r>
-        <w:rPr>
-          <w:sz w:val="20"/>
-        </w:rPr>
-        <w:t>.</w:t>
-      </w:r>
-    </w:p>
-    <w:p>
-      <w:pPr>
-        <w:rPr>
-          <w:sz w:val="20"/>
-        </w:rPr>
-      </w:pPr>
-      <w:r>
-        <w:rPr>
-          <w:sz w:val="20"/>
-        </w:rPr>
-        <w:t>Once downloaded and extracted it has the following structure:</w:t>
-      </w:r>
+          <w:rFonts w:cs="Calibri"/>
+        </w:rPr>
+        <w:t>-Standalone</w:t>
+      </w:r>
+      <w:r>
+        <w:rPr>
+          <w:rFonts w:cs="Calibri"/>
+        </w:rPr>
+        <w:t xml:space="preserve"> distribution package are the following:</w:t>
+      </w:r>
+    </w:p>
+    <w:p>
+      <w:pPr>
+        <w:rPr>
+          <w:rFonts w:cs="Calibri"/>
+        </w:rPr>
+      </w:pPr>
     </w:p>
     <w:tbl>
       <w:tblPr>
@@ -6631,8 +6439,8 @@
         <w:tblLook w:val="04A0" w:firstRow="1" w:lastRow="0" w:firstColumn="1" w:lastColumn="0" w:noHBand="0" w:noVBand="1"/>
       </w:tblPr>
       <w:tblGrid>
-        <w:gridCol w:w="4396"/>
-        <w:gridCol w:w="4926"/>
+        <w:gridCol w:w="4219"/>
+        <w:gridCol w:w="5103"/>
       </w:tblGrid>
       <w:tr>
         <w:tc>
@@ -6715,15 +6523,13 @@
                 <w:lang w:val="en-US"/>
               </w:rPr>
             </w:pPr>
-            <w:proofErr w:type="spellStart"/>
             <w:r>
               <w:rPr>
                 <w:rFonts w:cs="Calibri"/>
                 <w:lang w:val="en-US"/>
               </w:rPr>
-              <w:t>Webapp</w:t>
+              <w:t>/bin</w:t>
             </w:r>
-            <w:proofErr w:type="spellEnd"/>
             <w:r>
               <w:rPr>
                 <w:rFonts w:cs="Calibri"/>
@@ -6753,56 +6559,14 @@
                 <w:rFonts w:cs="Calibri"/>
                 <w:lang w:val="en-US" w:eastAsia="fr-FR"/>
               </w:rPr>
-              <w:t>This directory contains the application itself distributed as “</w:t>
+              <w:t xml:space="preserve">This directory contains the application </w:t>
             </w:r>
             <w:r>
               <w:rPr>
-                <w:sz w:val="20"/>
-              </w:rPr>
-              <w:t>domibusConnector-</w:t>
-            </w:r>
-            <w:r>
-              <w:rPr>
-                <w:sz w:val="20"/>
-              </w:rPr>
-              <w:fldChar w:fldCharType="begin"/>
-            </w:r>
-            <w:r>
-              <w:rPr>
-                <w:sz w:val="20"/>
-              </w:rPr>
-              <w:instrText xml:space="preserve"> DOCPROPERTY  domibusConnectorVersion  \* MERGEFORMAT </w:instrText>
-            </w:r>
-            <w:r>
-              <w:rPr>
-                <w:sz w:val="20"/>
-              </w:rPr>
-              <w:fldChar w:fldCharType="separate"/>
-            </w:r>
-            <w:r>
-              <w:rPr>
-                <w:sz w:val="20"/>
-              </w:rPr>
-              <w:t>4.0-RELEASE</w:t>
-            </w:r>
-            <w:r>
-              <w:rPr>
-                <w:sz w:val="20"/>
-              </w:rPr>
-              <w:fldChar w:fldCharType="end"/>
-            </w:r>
-            <w:r>
-              <w:rPr>
-                <w:sz w:val="20"/>
-              </w:rPr>
-              <w:t>.war</w:t>
-            </w:r>
-            <w:r>
-              <w:rPr>
                 <w:rFonts w:cs="Calibri"/>
                 <w:lang w:val="en-US" w:eastAsia="fr-FR"/>
               </w:rPr>
-              <w:t>”</w:t>
+              <w:t>JAR file “domibusConnectorClientRunnable.jar”.</w:t>
             </w:r>
           </w:p>
         </w:tc>
@@ -6829,7 +6593,23 @@
                 <w:rFonts w:cs="Calibri"/>
                 <w:lang w:val="en-US"/>
               </w:rPr>
-              <w:t>Documentation/database-scripts (directory)</w:t>
+              <w:t>/</w:t>
+            </w:r>
+            <w:proofErr w:type="spellStart"/>
+            <w:r>
+              <w:rPr>
+                <w:rFonts w:cs="Calibri"/>
+                <w:lang w:val="en-US"/>
+              </w:rPr>
+              <w:t>conf</w:t>
+            </w:r>
+            <w:proofErr w:type="spellEnd"/>
+            <w:r>
+              <w:rPr>
+                <w:rFonts w:cs="Calibri"/>
+                <w:lang w:val="en-US"/>
+              </w:rPr>
+              <w:t xml:space="preserve"> (directory)</w:t>
             </w:r>
           </w:p>
         </w:tc>
@@ -6854,23 +6634,14 @@
                 <w:rFonts w:cs="Calibri"/>
                 <w:lang w:val="en-US" w:eastAsia="fr-FR"/>
               </w:rPr>
-              <w:t xml:space="preserve">This directory contains all necessary database scripts to set up the database for the </w:t>
+              <w:t xml:space="preserve">This directory contains all </w:t>
             </w:r>
-            <w:proofErr w:type="spellStart"/>
             <w:r>
               <w:rPr>
                 <w:rFonts w:cs="Calibri"/>
                 <w:lang w:val="en-US" w:eastAsia="fr-FR"/>
               </w:rPr>
-              <w:t>domibusConnector</w:t>
-            </w:r>
-            <w:proofErr w:type="spellEnd"/>
-            <w:r>
-              <w:rPr>
-                <w:rFonts w:cs="Calibri"/>
-                <w:lang w:val="en-US" w:eastAsia="fr-FR"/>
-              </w:rPr>
-              <w:t>. The scripts are prepared for the database vendors MySQL and Oracle.</w:t>
+              <w:t xml:space="preserve">the properties that need to be configured. </w:t>
             </w:r>
           </w:p>
           <w:p>
@@ -6886,7 +6657,25 @@
                 <w:rFonts w:cs="Calibri"/>
                 <w:lang w:val="en-US" w:eastAsia="fr-FR"/>
               </w:rPr>
-              <w:t>For more details see chapter …. Database Setup</w:t>
+              <w:t xml:space="preserve">For more details see chapter </w:t>
+            </w:r>
+            <w:hyperlink w:anchor="_Configuration_properties" w:history="1">
+              <w:r>
+                <w:rPr>
+                  <w:rStyle w:val="Hyperlink"/>
+                  <w:rFonts w:cs="Calibri"/>
+                  <w:sz w:val="22"/>
+                  <w:lang w:val="en-US" w:eastAsia="fr-FR"/>
+                </w:rPr>
+                <w:t>Configuration properties</w:t>
+              </w:r>
+            </w:hyperlink>
+            <w:r>
+              <w:rPr>
+                <w:rFonts w:cs="Calibri"/>
+                <w:lang w:val="en-US" w:eastAsia="fr-FR"/>
+              </w:rPr>
+              <w:t>.</w:t>
             </w:r>
           </w:p>
         </w:tc>
@@ -6910,17 +6699,15 @@
                 <w:rFonts w:cs="Calibri"/>
                 <w:lang w:val="en-US"/>
               </w:rPr>
-              <w:t>Documentation/</w:t>
+              <w:t>/</w:t>
             </w:r>
-            <w:proofErr w:type="spellStart"/>
             <w:r>
               <w:rPr>
                 <w:rFonts w:cs="Calibri"/>
                 <w:lang w:val="en-US"/>
               </w:rPr>
-              <w:t>databaseInitializer</w:t>
+              <w:t>documentation</w:t>
             </w:r>
-            <w:proofErr w:type="spellEnd"/>
             <w:r>
               <w:rPr>
                 <w:rFonts w:cs="Calibri"/>
@@ -6948,23 +6735,14 @@
                 <w:rFonts w:cs="Calibri"/>
                 <w:lang w:val="en-US" w:eastAsia="fr-FR"/>
               </w:rPr>
-              <w:t>Contains the “domibusConnectorDatabaseInitializer.jar” which is a helper application to set up the database.</w:t>
+              <w:t xml:space="preserve">Contains </w:t>
             </w:r>
-          </w:p>
-          <w:p>
-            <w:pPr>
-              <w:spacing w:before="60"/>
+            <w:r>
               <w:rPr>
                 <w:rFonts w:cs="Calibri"/>
                 <w:lang w:val="en-US" w:eastAsia="fr-FR"/>
               </w:rPr>
-            </w:pPr>
-            <w:r>
-              <w:rPr>
-                <w:rFonts w:cs="Calibri"/>
-                <w:lang w:val="en-US" w:eastAsia="fr-FR"/>
-              </w:rPr>
-              <w:t>For more details see chapter …. Database Setup</w:t>
+              <w:t>this guide.</w:t>
             </w:r>
           </w:p>
         </w:tc>
@@ -6988,7 +6766,21 @@
                 <w:rFonts w:cs="Calibri"/>
                 <w:lang w:val="en-US"/>
               </w:rPr>
-              <w:t>Documentation/properties (directory)</w:t>
+              <w:t>/</w:t>
+            </w:r>
+            <w:r>
+              <w:rPr>
+                <w:rFonts w:cs="Calibri"/>
+                <w:lang w:val="en-US"/>
+              </w:rPr>
+              <w:t>lib</w:t>
+            </w:r>
+            <w:r>
+              <w:rPr>
+                <w:rFonts w:cs="Calibri"/>
+                <w:lang w:val="en-US"/>
+              </w:rPr>
+              <w:t xml:space="preserve"> (directory)</w:t>
             </w:r>
           </w:p>
         </w:tc>
@@ -7010,7 +6802,7 @@
                 <w:rFonts w:cs="Calibri"/>
                 <w:lang w:val="en-US" w:eastAsia="fr-FR"/>
               </w:rPr>
-              <w:t xml:space="preserve">The “properties” folder contains example properties that show how to configure the </w:t>
+              <w:t xml:space="preserve">All Java libraries that are needed to run the </w:t>
             </w:r>
             <w:proofErr w:type="spellStart"/>
             <w:r>
@@ -7018,7 +6810,7 @@
                 <w:rFonts w:cs="Calibri"/>
                 <w:lang w:val="en-US" w:eastAsia="fr-FR"/>
               </w:rPr>
-              <w:t>domibusConnector</w:t>
+              <w:t>domibusConnectorClient</w:t>
             </w:r>
             <w:proofErr w:type="spellEnd"/>
             <w:r>
@@ -7026,7 +6818,14 @@
                 <w:rFonts w:cs="Calibri"/>
                 <w:lang w:val="en-US" w:eastAsia="fr-FR"/>
               </w:rPr>
-              <w:t>. Also empty properties are there that only have the keys set without values. The log4j configuration is also contained as an example.</w:t>
+              <w:t>-Standalone besides the “domibusConnectorClientRunnable.jar” can be found in this folder</w:t>
+            </w:r>
+            <w:r>
+              <w:rPr>
+                <w:rFonts w:cs="Calibri"/>
+                <w:lang w:val="en-US" w:eastAsia="fr-FR"/>
+              </w:rPr>
+              <w:t>.</w:t>
             </w:r>
           </w:p>
         </w:tc>
@@ -7050,7 +6849,7 @@
                 <w:rFonts w:cs="Calibri"/>
                 <w:lang w:val="en-US"/>
               </w:rPr>
-              <w:t>domibusConnector_Monitoring_Interfaces.pdf</w:t>
+              <w:t>/messages</w:t>
             </w:r>
           </w:p>
         </w:tc>
@@ -7072,7 +6871,162 @@
                 <w:rFonts w:cs="Calibri"/>
                 <w:lang w:val="en-US" w:eastAsia="fr-FR"/>
               </w:rPr>
-              <w:t xml:space="preserve">A document that describes what monitoring interfaces the </w:t>
+              <w:t>There are two subfolders underneath:</w:t>
+            </w:r>
+          </w:p>
+          <w:p>
+            <w:pPr>
+              <w:pStyle w:val="Listenabsatz"/>
+              <w:numPr>
+                <w:ilvl w:val="0"/>
+                <w:numId w:val="35"/>
+              </w:numPr>
+              <w:spacing w:before="60"/>
+              <w:rPr>
+                <w:rFonts w:cs="Calibri"/>
+                <w:lang w:val="en-US" w:eastAsia="fr-FR"/>
+              </w:rPr>
+            </w:pPr>
+            <w:r>
+              <w:rPr>
+                <w:rFonts w:cs="Calibri"/>
+                <w:lang w:val="en-US" w:eastAsia="fr-FR"/>
+              </w:rPr>
+              <w:t>“outgoing”</w:t>
+            </w:r>
+          </w:p>
+          <w:p>
+            <w:pPr>
+              <w:pStyle w:val="Listenabsatz"/>
+              <w:numPr>
+                <w:ilvl w:val="0"/>
+                <w:numId w:val="35"/>
+              </w:numPr>
+              <w:spacing w:before="60"/>
+              <w:rPr>
+                <w:rFonts w:cs="Calibri"/>
+                <w:lang w:val="en-US" w:eastAsia="fr-FR"/>
+              </w:rPr>
+            </w:pPr>
+            <w:r>
+              <w:rPr>
+                <w:rFonts w:cs="Calibri"/>
+                <w:lang w:val="en-US" w:eastAsia="fr-FR"/>
+              </w:rPr>
+              <w:t>“incoming”</w:t>
+            </w:r>
+          </w:p>
+          <w:p>
+            <w:pPr>
+              <w:spacing w:before="60"/>
+              <w:rPr>
+                <w:rFonts w:cs="Calibri"/>
+                <w:lang w:val="en-US" w:eastAsia="fr-FR"/>
+              </w:rPr>
+            </w:pPr>
+            <w:r>
+              <w:rPr>
+                <w:rFonts w:cs="Calibri"/>
+                <w:lang w:val="en-US" w:eastAsia="fr-FR"/>
+              </w:rPr>
+              <w:t xml:space="preserve">Both are empty folders where the default settings point to with the purpose to store received messages in “incoming” and to search for new messages in “outgoing”. </w:t>
+            </w:r>
+          </w:p>
+          <w:p>
+            <w:pPr>
+              <w:spacing w:before="60"/>
+              <w:rPr>
+                <w:rFonts w:cs="Calibri"/>
+                <w:lang w:val="en-US" w:eastAsia="fr-FR"/>
+              </w:rPr>
+            </w:pPr>
+            <w:r>
+              <w:rPr>
+                <w:rFonts w:cs="Calibri"/>
+                <w:lang w:val="en-US" w:eastAsia="fr-FR"/>
+              </w:rPr>
+              <w:t>For more details see chapter</w:t>
+            </w:r>
+            <w:r>
+              <w:rPr>
+                <w:rFonts w:cs="Calibri"/>
+                <w:lang w:val="en-US" w:eastAsia="fr-FR"/>
+              </w:rPr>
+              <w:t xml:space="preserve"> </w:t>
+            </w:r>
+            <w:hyperlink w:anchor="_domibusConnectorClient-Standalone" w:history="1">
+              <w:proofErr w:type="spellStart"/>
+              <w:r>
+                <w:rPr>
+                  <w:rStyle w:val="Hyperlink"/>
+                  <w:rFonts w:cs="Calibri"/>
+                  <w:sz w:val="22"/>
+                  <w:lang w:val="en-US" w:eastAsia="fr-FR"/>
+                </w:rPr>
+                <w:t>domibusConnectorClient</w:t>
+              </w:r>
+              <w:proofErr w:type="spellEnd"/>
+              <w:r>
+                <w:rPr>
+                  <w:rStyle w:val="Hyperlink"/>
+                  <w:rFonts w:cs="Calibri"/>
+                  <w:sz w:val="22"/>
+                  <w:lang w:val="en-US" w:eastAsia="fr-FR"/>
+                </w:rPr>
+                <w:t>-Standalone</w:t>
+              </w:r>
+            </w:hyperlink>
+          </w:p>
+        </w:tc>
+      </w:tr>
+      <w:tr>
+        <w:tc>
+          <w:tcPr>
+            <w:tcW w:w="4219" w:type="dxa"/>
+            <w:tcBorders>
+              <w:bottom w:val="single" w:sz="2" w:space="0" w:color="auto"/>
+            </w:tcBorders>
+            <w:shd w:val="clear" w:color="auto" w:fill="auto"/>
+          </w:tcPr>
+          <w:p>
+            <w:pPr>
+              <w:spacing w:before="60"/>
+              <w:rPr>
+                <w:rFonts w:cs="Calibri"/>
+                <w:lang w:val="en-US"/>
+              </w:rPr>
+            </w:pPr>
+            <w:r>
+              <w:rPr>
+                <w:rFonts w:cs="Calibri"/>
+                <w:lang w:val="en-US"/>
+              </w:rPr>
+              <w:t>DomibusConnectorClient.bat</w:t>
+            </w:r>
+          </w:p>
+        </w:tc>
+        <w:tc>
+          <w:tcPr>
+            <w:tcW w:w="5103" w:type="dxa"/>
+            <w:tcBorders>
+              <w:bottom w:val="single" w:sz="2" w:space="0" w:color="auto"/>
+            </w:tcBorders>
+            <w:shd w:val="clear" w:color="auto" w:fill="auto"/>
+          </w:tcPr>
+          <w:p>
+            <w:pPr>
+              <w:spacing w:before="60"/>
+              <w:rPr>
+                <w:rFonts w:cs="Calibri"/>
+                <w:lang w:val="en-US" w:eastAsia="fr-FR"/>
+              </w:rPr>
+            </w:pPr>
+            <w:r>
+              <w:rPr>
+                <w:rFonts w:cs="Calibri"/>
+                <w:lang w:val="en-US" w:eastAsia="fr-FR"/>
+              </w:rPr>
+              <w:t xml:space="preserve">This is a startup script to initialize the </w:t>
             </w:r>
             <w:proofErr w:type="spellStart"/>
             <w:r>
@@ -7080,7 +7034,7 @@
                 <w:rFonts w:cs="Calibri"/>
                 <w:lang w:val="en-US" w:eastAsia="fr-FR"/>
               </w:rPr>
-              <w:t>domibusConnector</w:t>
+              <w:t>domibusConnectorClient</w:t>
             </w:r>
             <w:proofErr w:type="spellEnd"/>
             <w:r>
@@ -7088,7 +7042,68 @@
                 <w:rFonts w:cs="Calibri"/>
                 <w:lang w:val="en-US" w:eastAsia="fr-FR"/>
               </w:rPr>
-              <w:t xml:space="preserve"> offers and how to approach them.</w:t>
+              <w:t xml:space="preserve">-Standalone. It is built to run in MS Windows environments to initialize the </w:t>
+            </w:r>
+            <w:r>
+              <w:rPr>
+                <w:rFonts w:cs="Calibri"/>
+                <w:lang w:val="en-US" w:eastAsia="fr-FR"/>
+              </w:rPr>
+              <w:lastRenderedPageBreak/>
+              <w:t>application properties, set the Java Runtime</w:t>
+            </w:r>
+            <w:r>
+              <w:rPr>
+                <w:rFonts w:cs="Calibri"/>
+                <w:lang w:val="en-US" w:eastAsia="fr-FR"/>
+              </w:rPr>
+              <w:t xml:space="preserve"> and build</w:t>
+            </w:r>
+            <w:r>
+              <w:rPr>
+                <w:rFonts w:cs="Calibri"/>
+                <w:lang w:val="en-US" w:eastAsia="fr-FR"/>
+              </w:rPr>
+              <w:t xml:space="preserve"> the </w:t>
+            </w:r>
+            <w:proofErr w:type="spellStart"/>
+            <w:r>
+              <w:rPr>
+                <w:rFonts w:cs="Calibri"/>
+                <w:lang w:val="en-US" w:eastAsia="fr-FR"/>
+              </w:rPr>
+              <w:t>classpath</w:t>
+            </w:r>
+            <w:proofErr w:type="spellEnd"/>
+            <w:r>
+              <w:rPr>
+                <w:rFonts w:cs="Calibri"/>
+                <w:lang w:val="en-US" w:eastAsia="fr-FR"/>
+              </w:rPr>
+              <w:t>.</w:t>
+            </w:r>
+            <w:r>
+              <w:rPr>
+                <w:rFonts w:cs="Calibri"/>
+                <w:lang w:val="en-US" w:eastAsia="fr-FR"/>
+              </w:rPr>
+              <w:t xml:space="preserve"> Running this script starts the </w:t>
+            </w:r>
+            <w:proofErr w:type="spellStart"/>
+            <w:r>
+              <w:rPr>
+                <w:rFonts w:cs="Calibri"/>
+                <w:lang w:val="en-US" w:eastAsia="fr-FR"/>
+              </w:rPr>
+              <w:t>domibusConnectorClient</w:t>
+            </w:r>
+            <w:proofErr w:type="spellEnd"/>
+            <w:r>
+              <w:rPr>
+                <w:rFonts w:cs="Calibri"/>
+                <w:lang w:val="en-US" w:eastAsia="fr-FR"/>
+              </w:rPr>
+              <w:t>-Standalone in console mode. No GUI is started.</w:t>
             </w:r>
           </w:p>
         </w:tc>
@@ -7115,7 +7130,8 @@
                 <w:rFonts w:cs="Calibri"/>
                 <w:lang w:val="en-US"/>
               </w:rPr>
-              <w:t>domibusConnector-Technical-documentation-and-UserGuide.pdf</w:t>
+              <w:lastRenderedPageBreak/>
+              <w:t>DomibusConnectorClient.sh</w:t>
             </w:r>
           </w:p>
         </w:tc>
@@ -7140,13 +7156,890 @@
                 <w:rFonts w:cs="Calibri"/>
                 <w:lang w:val="en-US" w:eastAsia="fr-FR"/>
               </w:rPr>
-              <w:t xml:space="preserve">This document merges the documentation for the </w:t>
+              <w:t xml:space="preserve">This is a startup script to initialize the </w:t>
             </w:r>
             <w:proofErr w:type="spellStart"/>
             <w:r>
               <w:rPr>
                 <w:rFonts w:cs="Calibri"/>
                 <w:lang w:val="en-US" w:eastAsia="fr-FR"/>
+              </w:rPr>
+              <w:t>domibusConnectorClient</w:t>
+            </w:r>
+            <w:proofErr w:type="spellEnd"/>
+            <w:r>
+              <w:rPr>
+                <w:rFonts w:cs="Calibri"/>
+                <w:lang w:val="en-US" w:eastAsia="fr-FR"/>
+              </w:rPr>
+              <w:t xml:space="preserve">-Standalone. It is built to run in Unix-compatible environments to initialize the application properties, set the Java Runtime and build the </w:t>
+            </w:r>
+            <w:proofErr w:type="spellStart"/>
+            <w:r>
+              <w:rPr>
+                <w:rFonts w:cs="Calibri"/>
+                <w:lang w:val="en-US" w:eastAsia="fr-FR"/>
+              </w:rPr>
+              <w:t>classpath</w:t>
+            </w:r>
+            <w:proofErr w:type="spellEnd"/>
+            <w:r>
+              <w:rPr>
+                <w:rFonts w:cs="Calibri"/>
+                <w:lang w:val="en-US" w:eastAsia="fr-FR"/>
+              </w:rPr>
+              <w:t>.</w:t>
+            </w:r>
+            <w:r>
+              <w:rPr>
+                <w:rFonts w:cs="Calibri"/>
+                <w:lang w:val="en-US" w:eastAsia="fr-FR"/>
+              </w:rPr>
+              <w:t xml:space="preserve"> </w:t>
+            </w:r>
+            <w:r>
+              <w:rPr>
+                <w:rFonts w:cs="Calibri"/>
+                <w:lang w:val="en-US" w:eastAsia="fr-FR"/>
+              </w:rPr>
+              <w:t xml:space="preserve">Running this script starts the </w:t>
+            </w:r>
+            <w:proofErr w:type="spellStart"/>
+            <w:r>
+              <w:rPr>
+                <w:rFonts w:cs="Calibri"/>
+                <w:lang w:val="en-US" w:eastAsia="fr-FR"/>
+              </w:rPr>
+              <w:t>domibusConnectorClient</w:t>
+            </w:r>
+            <w:proofErr w:type="spellEnd"/>
+            <w:r>
+              <w:rPr>
+                <w:rFonts w:cs="Calibri"/>
+                <w:lang w:val="en-US" w:eastAsia="fr-FR"/>
+              </w:rPr>
+              <w:t>-Standalone in console mode. No GUI is started.</w:t>
+            </w:r>
+          </w:p>
+        </w:tc>
+      </w:tr>
+      <w:tr>
+        <w:tc>
+          <w:tcPr>
+            <w:tcW w:w="4219" w:type="dxa"/>
+            <w:tcBorders>
+              <w:bottom w:val="single" w:sz="2" w:space="0" w:color="auto"/>
+            </w:tcBorders>
+            <w:shd w:val="clear" w:color="auto" w:fill="auto"/>
+          </w:tcPr>
+          <w:p>
+            <w:pPr>
+              <w:spacing w:before="60"/>
+              <w:rPr>
+                <w:rFonts w:cs="Calibri"/>
+                <w:lang w:val="en-US"/>
+              </w:rPr>
+            </w:pPr>
+            <w:r>
+              <w:rPr>
+                <w:rFonts w:cs="Calibri"/>
+                <w:lang w:val="en-US"/>
+              </w:rPr>
+              <w:t>DomibusConnectorClientGUI.bat</w:t>
+            </w:r>
+          </w:p>
+        </w:tc>
+        <w:tc>
+          <w:tcPr>
+            <w:tcW w:w="5103" w:type="dxa"/>
+            <w:tcBorders>
+              <w:bottom w:val="single" w:sz="2" w:space="0" w:color="auto"/>
+            </w:tcBorders>
+            <w:shd w:val="clear" w:color="auto" w:fill="auto"/>
+          </w:tcPr>
+          <w:p>
+            <w:pPr>
+              <w:spacing w:before="60"/>
+              <w:rPr>
+                <w:rFonts w:cs="Calibri"/>
+                <w:lang w:val="en-US" w:eastAsia="fr-FR"/>
+              </w:rPr>
+            </w:pPr>
+            <w:r>
+              <w:rPr>
+                <w:rFonts w:cs="Calibri"/>
+                <w:lang w:val="en-US" w:eastAsia="fr-FR"/>
+              </w:rPr>
+              <w:t>The same as “DomibusConnectorClient.bat”, but it additionally starts the GUI as well.</w:t>
+            </w:r>
+          </w:p>
+        </w:tc>
+      </w:tr>
+      <w:tr>
+        <w:tc>
+          <w:tcPr>
+            <w:tcW w:w="4219" w:type="dxa"/>
+            <w:tcBorders>
+              <w:bottom w:val="single" w:sz="2" w:space="0" w:color="auto"/>
+            </w:tcBorders>
+            <w:shd w:val="clear" w:color="auto" w:fill="auto"/>
+          </w:tcPr>
+          <w:p>
+            <w:pPr>
+              <w:spacing w:before="60"/>
+              <w:rPr>
+                <w:rFonts w:cs="Calibri"/>
+                <w:lang w:val="en-US"/>
+              </w:rPr>
+            </w:pPr>
+            <w:r>
+              <w:rPr>
+                <w:rFonts w:cs="Calibri"/>
+                <w:lang w:val="en-US"/>
+              </w:rPr>
+              <w:t>DomibusConnectorClient</w:t>
+            </w:r>
+            <w:r>
+              <w:rPr>
+                <w:rFonts w:cs="Calibri"/>
+                <w:lang w:val="en-US"/>
+              </w:rPr>
+              <w:t>GUI</w:t>
+            </w:r>
+            <w:r>
+              <w:rPr>
+                <w:rFonts w:cs="Calibri"/>
+                <w:lang w:val="en-US"/>
+              </w:rPr>
+              <w:t>.</w:t>
+            </w:r>
+            <w:r>
+              <w:rPr>
+                <w:rFonts w:cs="Calibri"/>
+                <w:lang w:val="en-US"/>
+              </w:rPr>
+              <w:t>sh</w:t>
+            </w:r>
+          </w:p>
+        </w:tc>
+        <w:tc>
+          <w:tcPr>
+            <w:tcW w:w="5103" w:type="dxa"/>
+            <w:tcBorders>
+              <w:bottom w:val="single" w:sz="2" w:space="0" w:color="auto"/>
+            </w:tcBorders>
+            <w:shd w:val="clear" w:color="auto" w:fill="auto"/>
+          </w:tcPr>
+          <w:p>
+            <w:pPr>
+              <w:spacing w:before="60"/>
+              <w:rPr>
+                <w:rFonts w:cs="Calibri"/>
+                <w:lang w:val="en-US" w:eastAsia="fr-FR"/>
+              </w:rPr>
+            </w:pPr>
+            <w:r>
+              <w:rPr>
+                <w:rFonts w:cs="Calibri"/>
+                <w:lang w:val="en-US" w:eastAsia="fr-FR"/>
+              </w:rPr>
+              <w:t>Th</w:t>
+            </w:r>
+            <w:r>
+              <w:rPr>
+                <w:rFonts w:cs="Calibri"/>
+                <w:lang w:val="en-US" w:eastAsia="fr-FR"/>
+              </w:rPr>
+              <w:t xml:space="preserve">e </w:t>
+            </w:r>
+            <w:r>
+              <w:rPr>
+                <w:rFonts w:cs="Calibri"/>
+                <w:lang w:val="en-US" w:eastAsia="fr-FR"/>
+              </w:rPr>
+              <w:t>same as “DomibusConnectorClient.</w:t>
+            </w:r>
+            <w:r>
+              <w:rPr>
+                <w:rFonts w:cs="Calibri"/>
+                <w:lang w:val="en-US" w:eastAsia="fr-FR"/>
+              </w:rPr>
+              <w:t>sh</w:t>
+            </w:r>
+            <w:r>
+              <w:rPr>
+                <w:rFonts w:cs="Calibri"/>
+                <w:lang w:val="en-US" w:eastAsia="fr-FR"/>
+              </w:rPr>
+              <w:t>”, but it additionally starts the GUI as well.</w:t>
+            </w:r>
+          </w:p>
+        </w:tc>
+      </w:tr>
+    </w:tbl>
+    <w:p>
+      <w:pPr>
+        <w:rPr>
+          <w:rFonts w:cs="Calibri"/>
+        </w:rPr>
+      </w:pPr>
+    </w:p>
+    <w:p>
+      <w:pPr>
+        <w:rPr>
+          <w:rFonts w:cs="Calibri"/>
+        </w:rPr>
+      </w:pPr>
+      <w:r>
+        <w:rPr>
+          <w:rFonts w:cs="Calibri"/>
+        </w:rPr>
+        <w:t xml:space="preserve">The functionalities of the </w:t>
+      </w:r>
+      <w:proofErr w:type="spellStart"/>
+      <w:r>
+        <w:rPr>
+          <w:rFonts w:cs="Calibri"/>
+        </w:rPr>
+        <w:t>domibusConnectorClient</w:t>
+      </w:r>
+      <w:proofErr w:type="spellEnd"/>
+      <w:r>
+        <w:rPr>
+          <w:rFonts w:cs="Calibri"/>
+        </w:rPr>
+        <w:t xml:space="preserve">-Standalone and how to install and configure it is described in detail in chapter </w:t>
+      </w:r>
+      <w:hyperlink w:anchor="_domibusConnectorClient-Standalone" w:history="1">
+        <w:proofErr w:type="spellStart"/>
+        <w:r>
+          <w:rPr>
+            <w:rStyle w:val="Hyperlink"/>
+            <w:rFonts w:cs="Calibri"/>
+            <w:sz w:val="22"/>
+          </w:rPr>
+          <w:t>domibusConnectorClient</w:t>
+        </w:r>
+        <w:proofErr w:type="spellEnd"/>
+        <w:r>
+          <w:rPr>
+            <w:rStyle w:val="Hyperlink"/>
+            <w:rFonts w:cs="Calibri"/>
+            <w:sz w:val="22"/>
+          </w:rPr>
+          <w:t>-Standalone</w:t>
+        </w:r>
+      </w:hyperlink>
+      <w:r>
+        <w:rPr>
+          <w:rFonts w:cs="Calibri"/>
+        </w:rPr>
+        <w:t>.</w:t>
+      </w:r>
+    </w:p>
+    <w:p>
+      <w:pPr>
+        <w:rPr>
+          <w:rFonts w:cs="Calibri"/>
+        </w:rPr>
+      </w:pPr>
+    </w:p>
+    <w:p>
+      <w:pPr>
+        <w:pStyle w:val="berschrift3"/>
+      </w:pPr>
+      <w:proofErr w:type="gramStart"/>
+      <w:r>
+        <w:t>domibusConnectorClient</w:t>
+      </w:r>
+      <w:r>
+        <w:t>-</w:t>
+      </w:r>
+      <w:fldSimple w:instr=" DOCPROPERTY  domibusConnectorVersion  \* MERGEFORMAT ">
+        <w:r>
+          <w:t>4.0-RELEASE</w:t>
+        </w:r>
+      </w:fldSimple>
+      <w:r>
+        <w:t>-Libraries</w:t>
+      </w:r>
+      <w:proofErr w:type="gramEnd"/>
+    </w:p>
+    <w:p>
+      <w:pPr>
+        <w:rPr>
+          <w:lang w:eastAsia="de-DE"/>
+        </w:rPr>
+      </w:pPr>
+      <w:r>
+        <w:rPr>
+          <w:lang w:eastAsia="de-DE"/>
+        </w:rPr>
+        <w:t xml:space="preserve">This is the distribution package holding all other variants of the </w:t>
+      </w:r>
+      <w:proofErr w:type="spellStart"/>
+      <w:r>
+        <w:rPr>
+          <w:lang w:eastAsia="de-DE"/>
+        </w:rPr>
+        <w:t>domibusConnectorClient</w:t>
+      </w:r>
+      <w:proofErr w:type="spellEnd"/>
+      <w:r>
+        <w:rPr>
+          <w:lang w:eastAsia="de-DE"/>
+        </w:rPr>
+        <w:t>.</w:t>
+      </w:r>
+    </w:p>
+    <w:p>
+      <w:pPr>
+        <w:rPr>
+          <w:lang w:eastAsia="de-DE"/>
+        </w:rPr>
+      </w:pPr>
+      <w:r>
+        <w:rPr>
+          <w:lang w:eastAsia="de-DE"/>
+        </w:rPr>
+        <w:t>Its contents are the following:</w:t>
+      </w:r>
+    </w:p>
+    <w:tbl>
+      <w:tblPr>
+        <w:tblW w:w="9322" w:type="dxa"/>
+        <w:tblBorders>
+          <w:top w:val="single" w:sz="2" w:space="0" w:color="auto"/>
+          <w:left w:val="single" w:sz="2" w:space="0" w:color="auto"/>
+          <w:bottom w:val="single" w:sz="2" w:space="0" w:color="auto"/>
+          <w:right w:val="single" w:sz="2" w:space="0" w:color="auto"/>
+          <w:insideH w:val="single" w:sz="2" w:space="0" w:color="auto"/>
+          <w:insideV w:val="single" w:sz="2" w:space="0" w:color="auto"/>
+        </w:tblBorders>
+        <w:tblLook w:val="04A0" w:firstRow="1" w:lastRow="0" w:firstColumn="1" w:lastColumn="0" w:noHBand="0" w:noVBand="1"/>
+      </w:tblPr>
+      <w:tblGrid>
+        <w:gridCol w:w="4288"/>
+        <w:gridCol w:w="5034"/>
+      </w:tblGrid>
+      <w:tr>
+        <w:tc>
+          <w:tcPr>
+            <w:tcW w:w="4288" w:type="dxa"/>
+            <w:tcBorders>
+              <w:bottom w:val="single" w:sz="2" w:space="0" w:color="auto"/>
+            </w:tcBorders>
+            <w:shd w:val="clear" w:color="auto" w:fill="C6D9F1"/>
+          </w:tcPr>
+          <w:p>
+            <w:pPr>
+              <w:spacing w:before="60"/>
+              <w:jc w:val="center"/>
+              <w:rPr>
+                <w:rFonts w:cs="Calibri"/>
+                <w:b/>
+                <w:sz w:val="20"/>
+                <w:szCs w:val="22"/>
+                <w:lang w:val="en-US" w:eastAsia="fr-FR"/>
+              </w:rPr>
+            </w:pPr>
+            <w:r>
+              <w:rPr>
+                <w:rFonts w:cs="Calibri"/>
+                <w:b/>
+                <w:lang w:val="en-US"/>
+              </w:rPr>
+              <w:t>File/directory</w:t>
+            </w:r>
+          </w:p>
+        </w:tc>
+        <w:tc>
+          <w:tcPr>
+            <w:tcW w:w="5034" w:type="dxa"/>
+            <w:tcBorders>
+              <w:bottom w:val="single" w:sz="2" w:space="0" w:color="auto"/>
+            </w:tcBorders>
+            <w:shd w:val="clear" w:color="auto" w:fill="C6D9F1"/>
+          </w:tcPr>
+          <w:p>
+            <w:pPr>
+              <w:spacing w:before="60"/>
+              <w:jc w:val="center"/>
+              <w:rPr>
+                <w:rFonts w:cs="Calibri"/>
+                <w:b/>
+                <w:sz w:val="20"/>
+                <w:szCs w:val="22"/>
+                <w:lang w:val="en-US" w:eastAsia="fr-FR"/>
+              </w:rPr>
+            </w:pPr>
+            <w:r>
+              <w:rPr>
+                <w:rFonts w:cs="Calibri"/>
+                <w:b/>
+                <w:sz w:val="20"/>
+                <w:szCs w:val="22"/>
+                <w:lang w:val="en-US" w:eastAsia="fr-FR"/>
+              </w:rPr>
+              <w:t>Description</w:t>
+            </w:r>
+          </w:p>
+        </w:tc>
+      </w:tr>
+      <w:tr>
+        <w:tc>
+          <w:tcPr>
+            <w:tcW w:w="4288" w:type="dxa"/>
+            <w:tcBorders>
+              <w:bottom w:val="single" w:sz="2" w:space="0" w:color="auto"/>
+            </w:tcBorders>
+            <w:shd w:val="clear" w:color="auto" w:fill="auto"/>
+          </w:tcPr>
+          <w:p>
+            <w:pPr>
+              <w:spacing w:before="60"/>
+              <w:rPr>
+                <w:rFonts w:cs="Calibri"/>
+                <w:lang w:val="en-US"/>
+              </w:rPr>
+            </w:pPr>
+            <w:r>
+              <w:rPr>
+                <w:rFonts w:cs="Calibri"/>
+                <w:lang w:val="en-US"/>
+              </w:rPr>
+              <w:t>/</w:t>
+            </w:r>
+            <w:proofErr w:type="spellStart"/>
+            <w:r>
+              <w:rPr>
+                <w:rFonts w:cs="Calibri"/>
+                <w:lang w:val="en-US"/>
+              </w:rPr>
+              <w:t>conf</w:t>
+            </w:r>
+            <w:proofErr w:type="spellEnd"/>
+            <w:r>
+              <w:rPr>
+                <w:rFonts w:cs="Calibri"/>
+                <w:lang w:val="en-US"/>
+              </w:rPr>
+              <w:t xml:space="preserve"> (directory)</w:t>
+            </w:r>
+          </w:p>
+        </w:tc>
+        <w:tc>
+          <w:tcPr>
+            <w:tcW w:w="5034" w:type="dxa"/>
+            <w:tcBorders>
+              <w:bottom w:val="single" w:sz="2" w:space="0" w:color="auto"/>
+            </w:tcBorders>
+            <w:shd w:val="clear" w:color="auto" w:fill="auto"/>
+          </w:tcPr>
+          <w:p>
+            <w:pPr>
+              <w:spacing w:before="60"/>
+              <w:rPr>
+                <w:rFonts w:cs="Calibri"/>
+                <w:lang w:val="en-US" w:eastAsia="fr-FR"/>
+              </w:rPr>
+            </w:pPr>
+            <w:r>
+              <w:rPr>
+                <w:rFonts w:cs="Calibri"/>
+                <w:lang w:val="en-US" w:eastAsia="fr-FR"/>
+              </w:rPr>
+              <w:t xml:space="preserve">This directory contains all the properties that need to be configured. </w:t>
+            </w:r>
+          </w:p>
+          <w:p>
+            <w:pPr>
+              <w:spacing w:before="60"/>
+              <w:rPr>
+                <w:rFonts w:cs="Calibri"/>
+                <w:lang w:val="en-US" w:eastAsia="fr-FR"/>
+              </w:rPr>
+            </w:pPr>
+            <w:r>
+              <w:rPr>
+                <w:rFonts w:cs="Calibri"/>
+                <w:lang w:val="en-US" w:eastAsia="fr-FR"/>
+              </w:rPr>
+              <w:t xml:space="preserve">For more details see chapter </w:t>
+            </w:r>
+            <w:hyperlink w:anchor="_Configuration_properties" w:history="1">
+              <w:r>
+                <w:rPr>
+                  <w:rStyle w:val="Hyperlink"/>
+                  <w:rFonts w:cs="Calibri"/>
+                  <w:sz w:val="22"/>
+                  <w:lang w:val="en-US" w:eastAsia="fr-FR"/>
+                </w:rPr>
+                <w:t>Configuration properties</w:t>
+              </w:r>
+            </w:hyperlink>
+            <w:r>
+              <w:rPr>
+                <w:rFonts w:cs="Calibri"/>
+                <w:lang w:val="en-US" w:eastAsia="fr-FR"/>
+              </w:rPr>
+              <w:t>.</w:t>
+            </w:r>
+          </w:p>
+        </w:tc>
+      </w:tr>
+      <w:tr>
+        <w:tc>
+          <w:tcPr>
+            <w:tcW w:w="4288" w:type="dxa"/>
+            <w:shd w:val="clear" w:color="auto" w:fill="auto"/>
+          </w:tcPr>
+          <w:p>
+            <w:pPr>
+              <w:spacing w:before="60"/>
+              <w:rPr>
+                <w:rFonts w:cs="Calibri"/>
+                <w:lang w:val="en-US"/>
+              </w:rPr>
+            </w:pPr>
+            <w:r>
+              <w:rPr>
+                <w:rFonts w:cs="Calibri"/>
+                <w:lang w:val="en-US"/>
+              </w:rPr>
+              <w:t>/documentation (directory)</w:t>
+            </w:r>
+          </w:p>
+        </w:tc>
+        <w:tc>
+          <w:tcPr>
+            <w:tcW w:w="5034" w:type="dxa"/>
+            <w:shd w:val="clear" w:color="auto" w:fill="auto"/>
+          </w:tcPr>
+          <w:p>
+            <w:pPr>
+              <w:spacing w:before="60"/>
+              <w:rPr>
+                <w:rFonts w:cs="Calibri"/>
+                <w:lang w:val="en-US" w:eastAsia="fr-FR"/>
+              </w:rPr>
+            </w:pPr>
+            <w:r>
+              <w:rPr>
+                <w:rFonts w:cs="Calibri"/>
+                <w:lang w:val="en-US" w:eastAsia="fr-FR"/>
+              </w:rPr>
+              <w:t>Contains this guide.</w:t>
+            </w:r>
+          </w:p>
+        </w:tc>
+      </w:tr>
+      <w:tr>
+        <w:tc>
+          <w:tcPr>
+            <w:tcW w:w="4288" w:type="dxa"/>
+            <w:shd w:val="clear" w:color="auto" w:fill="auto"/>
+          </w:tcPr>
+          <w:p>
+            <w:pPr>
+              <w:spacing w:before="60"/>
+              <w:rPr>
+                <w:rFonts w:cs="Calibri"/>
+                <w:lang w:val="en-US"/>
+              </w:rPr>
+            </w:pPr>
+            <w:r>
+              <w:rPr>
+                <w:rFonts w:cs="Calibri"/>
+                <w:lang w:val="en-US"/>
+              </w:rPr>
+              <w:t>/libraries/</w:t>
+            </w:r>
+            <w:r>
+              <w:rPr>
+                <w:rFonts w:cs="Calibri"/>
+              </w:rPr>
+              <w:t>domibusConnectorClientLibrary-</w:t>
+            </w:r>
+            <w:r>
+              <w:rPr>
+                <w:rFonts w:cs="Calibri"/>
+              </w:rPr>
+              <w:fldChar w:fldCharType="begin"/>
+            </w:r>
+            <w:r>
+              <w:rPr>
+                <w:rFonts w:cs="Calibri"/>
+              </w:rPr>
+              <w:instrText xml:space="preserve"> DOCPROPERTY  domibusConnectorVersion  \* MERGEFORMAT </w:instrText>
+            </w:r>
+            <w:r>
+              <w:rPr>
+                <w:rFonts w:cs="Calibri"/>
+              </w:rPr>
+              <w:fldChar w:fldCharType="separate"/>
+            </w:r>
+            <w:r>
+              <w:rPr>
+                <w:rFonts w:cs="Calibri"/>
+              </w:rPr>
+              <w:t>4.0-RELEASE</w:t>
+            </w:r>
+            <w:r>
+              <w:rPr>
+                <w:rFonts w:cs="Calibri"/>
+              </w:rPr>
+              <w:fldChar w:fldCharType="end"/>
+            </w:r>
+            <w:r>
+              <w:rPr>
+                <w:rFonts w:cs="Calibri"/>
+              </w:rPr>
+              <w:t>.jar</w:t>
+            </w:r>
+          </w:p>
+        </w:tc>
+        <w:tc>
+          <w:tcPr>
+            <w:tcW w:w="5034" w:type="dxa"/>
+            <w:shd w:val="clear" w:color="auto" w:fill="auto"/>
+          </w:tcPr>
+          <w:p>
+            <w:pPr>
+              <w:rPr>
+                <w:rFonts w:cs="Calibri"/>
+              </w:rPr>
+            </w:pPr>
+            <w:r>
+              <w:rPr>
+                <w:rFonts w:cs="Calibri"/>
+              </w:rPr>
+              <w:t xml:space="preserve">This is </w:t>
+            </w:r>
+            <w:proofErr w:type="gramStart"/>
+            <w:r>
+              <w:rPr>
+                <w:rFonts w:cs="Calibri"/>
+              </w:rPr>
+              <w:t>an integrate</w:t>
+            </w:r>
+            <w:proofErr w:type="gramEnd"/>
+            <w:r>
+              <w:rPr>
+                <w:rFonts w:cs="Calibri"/>
+              </w:rPr>
+              <w:t xml:space="preserve"> able library that can be used to be embedded into an already implemented application. It can also be a basis for new developments as well.</w:t>
+            </w:r>
+          </w:p>
+        </w:tc>
+      </w:tr>
+      <w:tr>
+        <w:tc>
+          <w:tcPr>
+            <w:tcW w:w="4288" w:type="dxa"/>
+            <w:shd w:val="clear" w:color="auto" w:fill="auto"/>
+          </w:tcPr>
+          <w:p>
+            <w:pPr>
+              <w:spacing w:before="60"/>
+              <w:rPr>
+                <w:rFonts w:cs="Calibri"/>
+                <w:lang w:val="en-US"/>
+              </w:rPr>
+            </w:pPr>
+            <w:r>
+              <w:rPr>
+                <w:rFonts w:cs="Calibri"/>
+                <w:lang w:val="en-US"/>
+              </w:rPr>
+              <w:t>/libraries/</w:t>
+            </w:r>
+            <w:r>
+              <w:rPr>
+                <w:rFonts w:cs="Calibri"/>
+              </w:rPr>
+              <w:t>domibusConnectorClientScheduler-</w:t>
+            </w:r>
+            <w:r>
+              <w:rPr>
+                <w:rFonts w:cs="Calibri"/>
+              </w:rPr>
+              <w:fldChar w:fldCharType="begin"/>
+            </w:r>
+            <w:r>
+              <w:rPr>
+                <w:rFonts w:cs="Calibri"/>
+              </w:rPr>
+              <w:instrText xml:space="preserve"> DOCPROPERTY  domibusConnectorVersion  \* MERGEFORMAT </w:instrText>
+            </w:r>
+            <w:r>
+              <w:rPr>
+                <w:rFonts w:cs="Calibri"/>
+              </w:rPr>
+              <w:fldChar w:fldCharType="separate"/>
+            </w:r>
+            <w:r>
+              <w:rPr>
+                <w:rFonts w:cs="Calibri"/>
+              </w:rPr>
+              <w:t>4.0-RELEASE</w:t>
+            </w:r>
+            <w:r>
+              <w:rPr>
+                <w:rFonts w:cs="Calibri"/>
+              </w:rPr>
+              <w:fldChar w:fldCharType="end"/>
+            </w:r>
+            <w:r>
+              <w:rPr>
+                <w:rFonts w:cs="Calibri"/>
+              </w:rPr>
+              <w:t>.jar</w:t>
+            </w:r>
+          </w:p>
+        </w:tc>
+        <w:tc>
+          <w:tcPr>
+            <w:tcW w:w="5034" w:type="dxa"/>
+            <w:shd w:val="clear" w:color="auto" w:fill="auto"/>
+          </w:tcPr>
+          <w:p>
+            <w:pPr>
+              <w:rPr>
+                <w:rFonts w:cs="Calibri"/>
+                <w:lang w:val="en-US" w:eastAsia="fr-FR"/>
+              </w:rPr>
+            </w:pPr>
+            <w:r>
+              <w:rPr>
+                <w:rFonts w:cs="Calibri"/>
+              </w:rPr>
+              <w:t xml:space="preserve">This library is an extension of the </w:t>
+            </w:r>
+            <w:proofErr w:type="spellStart"/>
+            <w:r>
+              <w:rPr>
+                <w:rFonts w:cs="Calibri"/>
+              </w:rPr>
+              <w:t>domibusConnectorClientLibrary</w:t>
+            </w:r>
+            <w:proofErr w:type="spellEnd"/>
+            <w:r>
+              <w:rPr>
+                <w:rFonts w:cs="Calibri"/>
+              </w:rPr>
+              <w:t>. It enhances the functionality of the library with time triggered jobs that can be configured to run the functionalities of the library automatically triggered.</w:t>
+            </w:r>
+          </w:p>
+        </w:tc>
+      </w:tr>
+      <w:tr>
+        <w:tc>
+          <w:tcPr>
+            <w:tcW w:w="4288" w:type="dxa"/>
+            <w:shd w:val="clear" w:color="auto" w:fill="auto"/>
+          </w:tcPr>
+          <w:p>
+            <w:pPr>
+              <w:spacing w:before="60"/>
+              <w:rPr>
+                <w:rFonts w:cs="Calibri"/>
+                <w:lang w:val="en-US"/>
+              </w:rPr>
+            </w:pPr>
+            <w:r>
+              <w:rPr>
+                <w:rFonts w:cs="Calibri"/>
+                <w:lang w:val="en-US"/>
+              </w:rPr>
+              <w:t>/libraries/</w:t>
+            </w:r>
+            <w:r>
+              <w:rPr>
+                <w:rFonts w:cs="Calibri"/>
+              </w:rPr>
+              <w:t>domibusConnectorClientWebLib</w:t>
+            </w:r>
+            <w:r>
+              <w:rPr>
+                <w:rFonts w:cs="Calibri"/>
+              </w:rPr>
+              <w:t>-</w:t>
+            </w:r>
+            <w:r>
+              <w:rPr>
+                <w:rFonts w:cs="Calibri"/>
+              </w:rPr>
+              <w:fldChar w:fldCharType="begin"/>
+            </w:r>
+            <w:r>
+              <w:rPr>
+                <w:rFonts w:cs="Calibri"/>
+              </w:rPr>
+              <w:instrText xml:space="preserve"> DOCPROPERTY  domibusConnectorVersion  \* MERGEFORMAT </w:instrText>
+            </w:r>
+            <w:r>
+              <w:rPr>
+                <w:rFonts w:cs="Calibri"/>
+              </w:rPr>
+              <w:fldChar w:fldCharType="separate"/>
+            </w:r>
+            <w:r>
+              <w:rPr>
+                <w:rFonts w:cs="Calibri"/>
+              </w:rPr>
+              <w:t>4.0-RELEASE</w:t>
+            </w:r>
+            <w:r>
+              <w:rPr>
+                <w:rFonts w:cs="Calibri"/>
+              </w:rPr>
+              <w:fldChar w:fldCharType="end"/>
+            </w:r>
+            <w:r>
+              <w:rPr>
+                <w:rFonts w:cs="Calibri"/>
+              </w:rPr>
+              <w:t>.jar</w:t>
+            </w:r>
+          </w:p>
+        </w:tc>
+        <w:tc>
+          <w:tcPr>
+            <w:tcW w:w="5034" w:type="dxa"/>
+            <w:shd w:val="clear" w:color="auto" w:fill="auto"/>
+          </w:tcPr>
+          <w:p>
+            <w:pPr>
+              <w:rPr>
+                <w:rFonts w:cs="Calibri"/>
+                <w:lang w:val="en-US" w:eastAsia="fr-FR"/>
+              </w:rPr>
+            </w:pPr>
+            <w:r>
+              <w:rPr>
+                <w:rFonts w:cs="Calibri"/>
+              </w:rPr>
+              <w:t xml:space="preserve">If your national application is a web application that runs inside of a web service container, the </w:t>
+            </w:r>
+            <w:proofErr w:type="spellStart"/>
+            <w:r>
+              <w:rPr>
+                <w:rFonts w:cs="Calibri"/>
+              </w:rPr>
+              <w:t>domibusConnectorClientWebLib</w:t>
+            </w:r>
+            <w:proofErr w:type="spellEnd"/>
+            <w:r>
+              <w:rPr>
+                <w:rFonts w:cs="Calibri"/>
+              </w:rPr>
+              <w:t xml:space="preserve"> offers the opportunity, to start a web service itself for the delivery of messages from the </w:t>
+            </w:r>
+            <w:proofErr w:type="spellStart"/>
+            <w:r>
+              <w:rPr>
+                <w:rFonts w:cs="Calibri"/>
               </w:rPr>
               <w:t>domibusConnector</w:t>
             </w:r>
@@ -7154,9 +8047,406 @@
             <w:r>
               <w:rPr>
                 <w:rFonts w:cs="Calibri"/>
+              </w:rPr>
+              <w:t xml:space="preserve">. The advantage of this variant is, that no jobs need to </w:t>
+            </w:r>
+            <w:r>
+              <w:rPr>
+                <w:rFonts w:cs="Calibri"/>
+              </w:rPr>
+              <w:lastRenderedPageBreak/>
+              <w:t xml:space="preserve">be triggered, as the connection between the </w:t>
+            </w:r>
+            <w:proofErr w:type="spellStart"/>
+            <w:r>
+              <w:rPr>
+                <w:rFonts w:cs="Calibri"/>
+              </w:rPr>
+              <w:t>domibusConnector</w:t>
+            </w:r>
+            <w:proofErr w:type="spellEnd"/>
+            <w:r>
+              <w:rPr>
+                <w:rFonts w:cs="Calibri"/>
+              </w:rPr>
+              <w:t xml:space="preserve"> and the client work as a push/push web service</w:t>
+            </w:r>
+            <w:r>
+              <w:rPr>
+                <w:rFonts w:cs="Calibri"/>
+              </w:rPr>
+              <w:t>.</w:t>
+            </w:r>
+          </w:p>
+        </w:tc>
+      </w:tr>
+      <w:tr>
+        <w:tc>
+          <w:tcPr>
+            <w:tcW w:w="4288" w:type="dxa"/>
+            <w:shd w:val="clear" w:color="auto" w:fill="auto"/>
+          </w:tcPr>
+          <w:p>
+            <w:pPr>
+              <w:spacing w:before="60"/>
+              <w:rPr>
+                <w:rFonts w:cs="Calibri"/>
+                <w:lang w:val="en-US"/>
+              </w:rPr>
+            </w:pPr>
+            <w:r>
+              <w:rPr>
+                <w:rFonts w:cs="Calibri"/>
+                <w:lang w:val="en-US"/>
+              </w:rPr>
+              <w:lastRenderedPageBreak/>
+              <w:t>/lib</w:t>
+            </w:r>
+            <w:r>
+              <w:rPr>
+                <w:rFonts w:cs="Calibri"/>
+                <w:lang w:val="en-US"/>
+              </w:rPr>
+              <w:t>raries/</w:t>
+            </w:r>
+            <w:r>
+              <w:rPr>
+                <w:rFonts w:cs="Calibri"/>
+              </w:rPr>
+              <w:t>domibusConnectorClient35Library</w:t>
+            </w:r>
+            <w:r>
+              <w:rPr>
+                <w:rFonts w:cs="Calibri"/>
+              </w:rPr>
+              <w:t>-</w:t>
+            </w:r>
+            <w:r>
+              <w:rPr>
+                <w:rFonts w:cs="Calibri"/>
+              </w:rPr>
+              <w:fldChar w:fldCharType="begin"/>
+            </w:r>
+            <w:r>
+              <w:rPr>
+                <w:rFonts w:cs="Calibri"/>
+              </w:rPr>
+              <w:instrText xml:space="preserve"> DOCPROPERTY  domibusConnectorVersion  \* MERGEFORMAT </w:instrText>
+            </w:r>
+            <w:r>
+              <w:rPr>
+                <w:rFonts w:cs="Calibri"/>
+              </w:rPr>
+              <w:fldChar w:fldCharType="separate"/>
+            </w:r>
+            <w:r>
+              <w:rPr>
+                <w:rFonts w:cs="Calibri"/>
+              </w:rPr>
+              <w:t>4.0-RELEASE</w:t>
+            </w:r>
+            <w:r>
+              <w:rPr>
+                <w:rFonts w:cs="Calibri"/>
+              </w:rPr>
+              <w:fldChar w:fldCharType="end"/>
+            </w:r>
+            <w:r>
+              <w:rPr>
+                <w:rFonts w:cs="Calibri"/>
+              </w:rPr>
+              <w:t>.jar</w:t>
+            </w:r>
+          </w:p>
+        </w:tc>
+        <w:tc>
+          <w:tcPr>
+            <w:tcW w:w="5034" w:type="dxa"/>
+            <w:shd w:val="clear" w:color="auto" w:fill="auto"/>
+          </w:tcPr>
+          <w:p>
+            <w:pPr>
+              <w:rPr>
+                <w:rFonts w:cs="Calibri"/>
                 <w:lang w:val="en-US" w:eastAsia="fr-FR"/>
               </w:rPr>
-              <w:t xml:space="preserve"> for administrators and users. This document covers all distributions of the </w:t>
+            </w:pPr>
+            <w:r>
+              <w:rPr>
+                <w:rFonts w:cs="Calibri"/>
+              </w:rPr>
+              <w:t xml:space="preserve">This library only addresses implementers that had previous versions of the </w:t>
+            </w:r>
+            <w:proofErr w:type="spellStart"/>
+            <w:r>
+              <w:rPr>
+                <w:rFonts w:cs="Calibri"/>
+              </w:rPr>
+              <w:t>domibusConnector</w:t>
+            </w:r>
+            <w:proofErr w:type="spellEnd"/>
+            <w:r>
+              <w:rPr>
+                <w:rFonts w:cs="Calibri"/>
+              </w:rPr>
+              <w:t xml:space="preserve"> framework prior to 4.0-RELEASE in place. It offers access to the functionalities of the new </w:t>
+            </w:r>
+            <w:proofErr w:type="spellStart"/>
+            <w:r>
+              <w:rPr>
+                <w:rFonts w:cs="Calibri"/>
+              </w:rPr>
+              <w:t>domibusConnectorClient</w:t>
+            </w:r>
+            <w:proofErr w:type="spellEnd"/>
+            <w:r>
+              <w:rPr>
+                <w:rFonts w:cs="Calibri"/>
+              </w:rPr>
+              <w:t xml:space="preserve"> by using the old interfaces that were in place up to version 3.5.1 of the </w:t>
+            </w:r>
+            <w:proofErr w:type="spellStart"/>
+            <w:r>
+              <w:rPr>
+                <w:rFonts w:cs="Calibri"/>
+              </w:rPr>
+              <w:t>domibusConnector</w:t>
+            </w:r>
+            <w:proofErr w:type="spellEnd"/>
+            <w:r>
+              <w:rPr>
+                <w:rFonts w:cs="Calibri"/>
+              </w:rPr>
+              <w:t xml:space="preserve"> framework. All of those interfaces are marked as deprecated though</w:t>
+            </w:r>
+            <w:r>
+              <w:rPr>
+                <w:rFonts w:cs="Calibri"/>
+              </w:rPr>
+              <w:t>.</w:t>
+            </w:r>
+          </w:p>
+        </w:tc>
+      </w:tr>
+      <w:tr>
+        <w:tc>
+          <w:tcPr>
+            <w:tcW w:w="4288" w:type="dxa"/>
+            <w:shd w:val="clear" w:color="auto" w:fill="auto"/>
+          </w:tcPr>
+          <w:p>
+            <w:pPr>
+              <w:spacing w:before="60"/>
+              <w:rPr>
+                <w:rFonts w:cs="Calibri"/>
+                <w:lang w:val="en-US"/>
+              </w:rPr>
+            </w:pPr>
+            <w:r>
+              <w:rPr>
+                <w:rFonts w:cs="Calibri"/>
+                <w:lang w:val="en-US"/>
+              </w:rPr>
+              <w:t>/libraries/</w:t>
+            </w:r>
+            <w:r>
+              <w:rPr>
+                <w:rFonts w:cs="Calibri"/>
+              </w:rPr>
+              <w:t>domibusConnectorClient</w:t>
+            </w:r>
+            <w:r>
+              <w:rPr>
+                <w:rFonts w:cs="Calibri"/>
+              </w:rPr>
+              <w:t>WSLink</w:t>
+            </w:r>
+            <w:r>
+              <w:rPr>
+                <w:rFonts w:cs="Calibri"/>
+              </w:rPr>
+              <w:t>-</w:t>
+            </w:r>
+            <w:r>
+              <w:rPr>
+                <w:rFonts w:cs="Calibri"/>
+              </w:rPr>
+              <w:fldChar w:fldCharType="begin"/>
+            </w:r>
+            <w:r>
+              <w:rPr>
+                <w:rFonts w:cs="Calibri"/>
+              </w:rPr>
+              <w:instrText xml:space="preserve"> DOCPROPERTY  domibusConnectorVersion  \* MERGEFORMAT </w:instrText>
+            </w:r>
+            <w:r>
+              <w:rPr>
+                <w:rFonts w:cs="Calibri"/>
+              </w:rPr>
+              <w:fldChar w:fldCharType="separate"/>
+            </w:r>
+            <w:r>
+              <w:rPr>
+                <w:rFonts w:cs="Calibri"/>
+              </w:rPr>
+              <w:t>4.0-RELEASE</w:t>
+            </w:r>
+            <w:r>
+              <w:rPr>
+                <w:rFonts w:cs="Calibri"/>
+              </w:rPr>
+              <w:fldChar w:fldCharType="end"/>
+            </w:r>
+            <w:r>
+              <w:rPr>
+                <w:rFonts w:cs="Calibri"/>
+              </w:rPr>
+              <w:t>.jar</w:t>
+            </w:r>
+          </w:p>
+        </w:tc>
+        <w:tc>
+          <w:tcPr>
+            <w:tcW w:w="5034" w:type="dxa"/>
+            <w:shd w:val="clear" w:color="auto" w:fill="auto"/>
+          </w:tcPr>
+          <w:p>
+            <w:pPr>
+              <w:spacing w:before="60"/>
+              <w:rPr>
+                <w:rFonts w:cs="Calibri"/>
+                <w:lang w:val="en-US" w:eastAsia="fr-FR"/>
+              </w:rPr>
+            </w:pPr>
+            <w:r>
+              <w:rPr>
+                <w:rFonts w:cs="Calibri"/>
+                <w:lang w:val="en-US" w:eastAsia="fr-FR"/>
+              </w:rPr>
+              <w:t xml:space="preserve">This is a library all previous libraries depend on. It initializes the web service client that connects to the </w:t>
+            </w:r>
+            <w:proofErr w:type="spellStart"/>
+            <w:r>
+              <w:rPr>
+                <w:rFonts w:cs="Calibri"/>
+                <w:lang w:val="en-US" w:eastAsia="fr-FR"/>
+              </w:rPr>
+              <w:t>domibusConnector</w:t>
+            </w:r>
+            <w:proofErr w:type="spellEnd"/>
+            <w:r>
+              <w:rPr>
+                <w:rFonts w:cs="Calibri"/>
+                <w:lang w:val="en-US" w:eastAsia="fr-FR"/>
+              </w:rPr>
+              <w:t xml:space="preserve"> backend web service.</w:t>
+            </w:r>
+          </w:p>
+        </w:tc>
+      </w:tr>
+      <w:tr>
+        <w:tc>
+          <w:tcPr>
+            <w:tcW w:w="4288" w:type="dxa"/>
+            <w:tcBorders>
+              <w:bottom w:val="single" w:sz="2" w:space="0" w:color="auto"/>
+            </w:tcBorders>
+            <w:shd w:val="clear" w:color="auto" w:fill="auto"/>
+          </w:tcPr>
+          <w:p>
+            <w:pPr>
+              <w:spacing w:before="60"/>
+              <w:rPr>
+                <w:rFonts w:cs="Calibri"/>
+                <w:lang w:val="en-US"/>
+              </w:rPr>
+            </w:pPr>
+            <w:r>
+              <w:rPr>
+                <w:rFonts w:cs="Calibri"/>
+                <w:lang w:val="en-US"/>
+              </w:rPr>
+              <w:t>/libraries/</w:t>
+            </w:r>
+            <w:r>
+              <w:rPr>
+                <w:rFonts w:cs="Calibri"/>
+              </w:rPr>
+              <w:t>domibusConnectorAPI</w:t>
+            </w:r>
+            <w:r>
+              <w:rPr>
+                <w:rFonts w:cs="Calibri"/>
+              </w:rPr>
+              <w:t>-</w:t>
+            </w:r>
+            <w:r>
+              <w:rPr>
+                <w:rFonts w:cs="Calibri"/>
+              </w:rPr>
+              <w:fldChar w:fldCharType="begin"/>
+            </w:r>
+            <w:r>
+              <w:rPr>
+                <w:rFonts w:cs="Calibri"/>
+              </w:rPr>
+              <w:instrText xml:space="preserve"> DOCPROPERTY  domibusConnectorVersion  \* MERGEFORMAT </w:instrText>
+            </w:r>
+            <w:r>
+              <w:rPr>
+                <w:rFonts w:cs="Calibri"/>
+              </w:rPr>
+              <w:fldChar w:fldCharType="separate"/>
+            </w:r>
+            <w:r>
+              <w:rPr>
+                <w:rFonts w:cs="Calibri"/>
+              </w:rPr>
+              <w:t>4.0-RELEASE</w:t>
+            </w:r>
+            <w:r>
+              <w:rPr>
+                <w:rFonts w:cs="Calibri"/>
+              </w:rPr>
+              <w:fldChar w:fldCharType="end"/>
+            </w:r>
+            <w:r>
+              <w:rPr>
+                <w:rFonts w:cs="Calibri"/>
+              </w:rPr>
+              <w:t>.jar</w:t>
+            </w:r>
+          </w:p>
+        </w:tc>
+        <w:tc>
+          <w:tcPr>
+            <w:tcW w:w="5034" w:type="dxa"/>
+            <w:tcBorders>
+              <w:bottom w:val="single" w:sz="2" w:space="0" w:color="auto"/>
+            </w:tcBorders>
+            <w:shd w:val="clear" w:color="auto" w:fill="auto"/>
+          </w:tcPr>
+          <w:p>
+            <w:pPr>
+              <w:spacing w:before="60"/>
+              <w:rPr>
+                <w:rFonts w:cs="Calibri"/>
+                <w:lang w:val="en-US" w:eastAsia="fr-FR"/>
+              </w:rPr>
+            </w:pPr>
+            <w:r>
+              <w:rPr>
+                <w:rFonts w:cs="Calibri"/>
+                <w:lang w:val="en-US" w:eastAsia="fr-FR"/>
+              </w:rPr>
+              <w:t>This is a library all previous libraries depend on.</w:t>
+            </w:r>
+            <w:r>
+              <w:rPr>
+                <w:rFonts w:cs="Calibri"/>
+                <w:lang w:val="en-US" w:eastAsia="fr-FR"/>
+              </w:rPr>
+              <w:t xml:space="preserve"> It holds the interfaces of the </w:t>
             </w:r>
             <w:proofErr w:type="spellStart"/>
             <w:r>
@@ -7188,6 +8478,45 @@
     <w:p>
       <w:pPr>
         <w:rPr>
+          <w:rFonts w:cs="Calibri"/>
+        </w:rPr>
+      </w:pPr>
+      <w:r>
+        <w:rPr>
+          <w:rFonts w:cs="Calibri"/>
+        </w:rPr>
+        <w:t>All th</w:t>
+      </w:r>
+      <w:r>
+        <w:rPr>
+          <w:rFonts w:cs="Calibri"/>
+        </w:rPr>
+        <w:t>e</w:t>
+      </w:r>
+      <w:r>
+        <w:rPr>
+          <w:rFonts w:cs="Calibri"/>
+        </w:rPr>
+        <w:t xml:space="preserve"> variants</w:t>
+      </w:r>
+      <w:r>
+        <w:rPr>
+          <w:rFonts w:cs="Calibri"/>
+        </w:rPr>
+        <w:t xml:space="preserve"> listed above as libraries</w:t>
+      </w:r>
+      <w:r>
+        <w:rPr>
+          <w:rFonts w:cs="Calibri"/>
+        </w:rPr>
+        <w:t>, how they work and how they can be installed/integrated are described in separate chapters of this document.</w:t>
+      </w:r>
+      <w:bookmarkStart w:id="44" w:name="_GoBack"/>
+      <w:bookmarkEnd w:id="44"/>
+    </w:p>
+    <w:p>
+      <w:pPr>
+        <w:rPr>
           <w:lang w:eastAsia="de-DE"/>
         </w:rPr>
       </w:pPr>
@@ -7669,7 +8998,7 @@
           <w:lang w:val="de-AT" w:eastAsia="de-AT"/>
         </w:rPr>
         <w:drawing>
-          <wp:inline distT="0" distB="0" distL="0" distR="0" wp14:anchorId="32F7B0FD" wp14:editId="634D97B9">
+          <wp:inline distT="0" distB="0" distL="0" distR="0" wp14:anchorId="2A26F82A" wp14:editId="340B1B75">
             <wp:extent cx="5759450" cy="3090719"/>
             <wp:effectExtent l="0" t="0" r="0" b="0"/>
             <wp:docPr id="29" name="Grafik 29" descr="C:\Entwicklung\git\connector\domibusConnector\src\site\resources\images\KeyTrustStores.gif"/>
@@ -7915,7 +9244,7 @@
           <w:lang w:val="de-AT" w:eastAsia="de-AT"/>
         </w:rPr>
         <w:drawing>
-          <wp:inline distT="0" distB="0" distL="0" distR="0" wp14:anchorId="32C28ECA" wp14:editId="6CECBB83">
+          <wp:inline distT="0" distB="0" distL="0" distR="0" wp14:anchorId="292913D3" wp14:editId="27EA4199">
             <wp:extent cx="5759450" cy="1629374"/>
             <wp:effectExtent l="0" t="0" r="0" b="9525"/>
             <wp:docPr id="31" name="Grafik 31"/>
@@ -8017,7 +9346,7 @@
           <w:lang w:val="de-AT" w:eastAsia="de-AT"/>
         </w:rPr>
         <w:drawing>
-          <wp:inline distT="0" distB="0" distL="0" distR="0" wp14:anchorId="50E29284" wp14:editId="1F1BAA72">
+          <wp:inline distT="0" distB="0" distL="0" distR="0" wp14:anchorId="60E34A0B" wp14:editId="0A9C826F">
             <wp:extent cx="5759450" cy="1601820"/>
             <wp:effectExtent l="0" t="0" r="0" b="0"/>
             <wp:docPr id="10240" name="Grafik 10240"/>
@@ -8158,7 +9487,7 @@
           <w:lang w:val="de-AT" w:eastAsia="de-AT"/>
         </w:rPr>
         <w:drawing>
-          <wp:inline distT="0" distB="0" distL="0" distR="0" wp14:anchorId="03669EC0" wp14:editId="12E4DC3B">
+          <wp:inline distT="0" distB="0" distL="0" distR="0" wp14:anchorId="31448829" wp14:editId="2D284A56">
             <wp:extent cx="5759450" cy="1603045"/>
             <wp:effectExtent l="0" t="0" r="0" b="0"/>
             <wp:docPr id="10241" name="Grafik 10241"/>
@@ -8317,7 +9646,7 @@
           <w:lang w:val="de-AT" w:eastAsia="de-AT"/>
         </w:rPr>
         <w:drawing>
-          <wp:inline distT="0" distB="0" distL="0" distR="0" wp14:anchorId="70E18AEA" wp14:editId="179B17CA">
+          <wp:inline distT="0" distB="0" distL="0" distR="0" wp14:anchorId="7DB89CFB" wp14:editId="2E6B3DEC">
             <wp:extent cx="5759450" cy="937457"/>
             <wp:effectExtent l="0" t="0" r="0" b="0"/>
             <wp:docPr id="10243" name="Grafik 10243"/>
@@ -8601,6 +9930,8 @@
           <w:lang w:eastAsia="de-DE"/>
         </w:rPr>
       </w:pPr>
+      <w:bookmarkStart w:id="55" w:name="_domibusConnectorClient-Standalone"/>
+      <w:bookmarkEnd w:id="55"/>
       <w:proofErr w:type="spellStart"/>
       <w:proofErr w:type="gramStart"/>
       <w:r>
@@ -8720,7 +10051,7 @@
         <w:sz w:val="20"/>
         <w:szCs w:val="20"/>
       </w:rPr>
-      <w:t>6</w:t>
+      <w:t>8</w:t>
     </w:r>
     <w:r>
       <w:rPr>
@@ -8777,7 +10108,7 @@
         <w:sz w:val="20"/>
         <w:szCs w:val="20"/>
       </w:rPr>
-      <w:t>7</w:t>
+      <w:t>9</w:t>
     </w:r>
     <w:r>
       <w:rPr>
@@ -10442,6 +11773,119 @@
     </w:lvl>
   </w:abstractNum>
   <w:abstractNum w:abstractNumId="10">
+    <w:nsid w:val="1D1E50BF"/>
+    <w:multiLevelType w:val="hybridMultilevel"/>
+    <w:tmpl w:val="AE8A643E"/>
+    <w:lvl w:ilvl="0" w:tplc="7A9E5FCC">
+      <w:start w:val="1"/>
+      <w:numFmt w:val="bullet"/>
+      <w:lvlText w:val=""/>
+      <w:lvlJc w:val="left"/>
+      <w:pPr>
+        <w:ind w:left="720" w:hanging="360"/>
+      </w:pPr>
+      <w:rPr>
+        <w:rFonts w:ascii="Wingdings" w:eastAsia="Times New Roman" w:hAnsi="Wingdings" w:cs="Calibri" w:hint="default"/>
+      </w:rPr>
+    </w:lvl>
+    <w:lvl w:ilvl="1" w:tplc="0C070003" w:tentative="1">
+      <w:start w:val="1"/>
+      <w:numFmt w:val="bullet"/>
+      <w:lvlText w:val="o"/>
+      <w:lvlJc w:val="left"/>
+      <w:pPr>
+        <w:ind w:left="1440" w:hanging="360"/>
+      </w:pPr>
+      <w:rPr>
+        <w:rFonts w:ascii="Courier New" w:hAnsi="Courier New" w:cs="Courier New" w:hint="default"/>
+      </w:rPr>
+    </w:lvl>
+    <w:lvl w:ilvl="2" w:tplc="0C070005" w:tentative="1">
+      <w:start w:val="1"/>
+      <w:numFmt w:val="bullet"/>
+      <w:lvlText w:val=""/>
+      <w:lvlJc w:val="left"/>
+      <w:pPr>
+        <w:ind w:left="2160" w:hanging="360"/>
+      </w:pPr>
+      <w:rPr>
+        <w:rFonts w:ascii="Wingdings" w:hAnsi="Wingdings" w:hint="default"/>
+      </w:rPr>
+    </w:lvl>
+    <w:lvl w:ilvl="3" w:tplc="0C070001" w:tentative="1">
+      <w:start w:val="1"/>
+      <w:numFmt w:val="bullet"/>
+      <w:lvlText w:val=""/>
+      <w:lvlJc w:val="left"/>
+      <w:pPr>
+        <w:ind w:left="2880" w:hanging="360"/>
+      </w:pPr>
+      <w:rPr>
+        <w:rFonts w:ascii="Symbol" w:hAnsi="Symbol" w:hint="default"/>
+      </w:rPr>
+    </w:lvl>
+    <w:lvl w:ilvl="4" w:tplc="0C070003" w:tentative="1">
+      <w:start w:val="1"/>
+      <w:numFmt w:val="bullet"/>
+      <w:lvlText w:val="o"/>
+      <w:lvlJc w:val="left"/>
+      <w:pPr>
+        <w:ind w:left="3600" w:hanging="360"/>
+      </w:pPr>
+      <w:rPr>
+        <w:rFonts w:ascii="Courier New" w:hAnsi="Courier New" w:cs="Courier New" w:hint="default"/>
+      </w:rPr>
+    </w:lvl>
+    <w:lvl w:ilvl="5" w:tplc="0C070005" w:tentative="1">
+      <w:start w:val="1"/>
+      <w:numFmt w:val="bullet"/>
+      <w:lvlText w:val=""/>
+      <w:lvlJc w:val="left"/>
+      <w:pPr>
+        <w:ind w:left="4320" w:hanging="360"/>
+      </w:pPr>
+      <w:rPr>
+        <w:rFonts w:ascii="Wingdings" w:hAnsi="Wingdings" w:hint="default"/>
+      </w:rPr>
+    </w:lvl>
+    <w:lvl w:ilvl="6" w:tplc="0C070001" w:tentative="1">
+      <w:start w:val="1"/>
+      <w:numFmt w:val="bullet"/>
+      <w:lvlText w:val=""/>
+      <w:lvlJc w:val="left"/>
+      <w:pPr>
+        <w:ind w:left="5040" w:hanging="360"/>
+      </w:pPr>
+      <w:rPr>
+        <w:rFonts w:ascii="Symbol" w:hAnsi="Symbol" w:hint="default"/>
+      </w:rPr>
+    </w:lvl>
+    <w:lvl w:ilvl="7" w:tplc="0C070003" w:tentative="1">
+      <w:start w:val="1"/>
+      <w:numFmt w:val="bullet"/>
+      <w:lvlText w:val="o"/>
+      <w:lvlJc w:val="left"/>
+      <w:pPr>
+        <w:ind w:left="5760" w:hanging="360"/>
+      </w:pPr>
+      <w:rPr>
+        <w:rFonts w:ascii="Courier New" w:hAnsi="Courier New" w:cs="Courier New" w:hint="default"/>
+      </w:rPr>
+    </w:lvl>
+    <w:lvl w:ilvl="8" w:tplc="0C070005" w:tentative="1">
+      <w:start w:val="1"/>
+      <w:numFmt w:val="bullet"/>
+      <w:lvlText w:val=""/>
+      <w:lvlJc w:val="left"/>
+      <w:pPr>
+        <w:ind w:left="6480" w:hanging="360"/>
+      </w:pPr>
+      <w:rPr>
+        <w:rFonts w:ascii="Wingdings" w:hAnsi="Wingdings" w:hint="default"/>
+      </w:rPr>
+    </w:lvl>
+  </w:abstractNum>
+  <w:abstractNum w:abstractNumId="11">
     <w:nsid w:val="1DA3222F"/>
     <w:multiLevelType w:val="hybridMultilevel"/>
     <w:tmpl w:val="25FCA284"/>
@@ -10554,7 +11998,7 @@
       </w:rPr>
     </w:lvl>
   </w:abstractNum>
-  <w:abstractNum w:abstractNumId="11">
+  <w:abstractNum w:abstractNumId="12">
     <w:nsid w:val="21A91788"/>
     <w:multiLevelType w:val="hybridMultilevel"/>
     <w:tmpl w:val="190AED2A"/>
@@ -10667,7 +12111,7 @@
       </w:rPr>
     </w:lvl>
   </w:abstractNum>
-  <w:abstractNum w:abstractNumId="12">
+  <w:abstractNum w:abstractNumId="13">
     <w:nsid w:val="245919F1"/>
     <w:multiLevelType w:val="multilevel"/>
     <w:tmpl w:val="8FEE3728"/>
@@ -10816,7 +12260,7 @@
       </w:rPr>
     </w:lvl>
   </w:abstractNum>
-  <w:abstractNum w:abstractNumId="13">
+  <w:abstractNum w:abstractNumId="14">
     <w:nsid w:val="2FED66CC"/>
     <w:multiLevelType w:val="hybridMultilevel"/>
     <w:tmpl w:val="CDFCCDE8"/>
@@ -10928,7 +12372,7 @@
       </w:rPr>
     </w:lvl>
   </w:abstractNum>
-  <w:abstractNum w:abstractNumId="14">
+  <w:abstractNum w:abstractNumId="15">
     <w:nsid w:val="31205BBB"/>
     <w:multiLevelType w:val="multilevel"/>
     <w:tmpl w:val="B344E17C"/>
@@ -11041,7 +12485,7 @@
       </w:rPr>
     </w:lvl>
   </w:abstractNum>
-  <w:abstractNum w:abstractNumId="15">
+  <w:abstractNum w:abstractNumId="16">
     <w:nsid w:val="32D96D28"/>
     <w:multiLevelType w:val="multilevel"/>
     <w:tmpl w:val="8A881CF6"/>
@@ -11181,7 +12625,7 @@
       </w:rPr>
     </w:lvl>
   </w:abstractNum>
-  <w:abstractNum w:abstractNumId="16">
+  <w:abstractNum w:abstractNumId="17">
     <w:nsid w:val="361C7E62"/>
     <w:multiLevelType w:val="hybridMultilevel"/>
     <w:tmpl w:val="0F266144"/>
@@ -11294,7 +12738,7 @@
       </w:rPr>
     </w:lvl>
   </w:abstractNum>
-  <w:abstractNum w:abstractNumId="17">
+  <w:abstractNum w:abstractNumId="18">
     <w:nsid w:val="37A90190"/>
     <w:multiLevelType w:val="hybridMultilevel"/>
     <w:tmpl w:val="3B48C8A8"/>
@@ -11407,7 +12851,7 @@
       </w:rPr>
     </w:lvl>
   </w:abstractNum>
-  <w:abstractNum w:abstractNumId="18">
+  <w:abstractNum w:abstractNumId="19">
     <w:nsid w:val="3E93610D"/>
     <w:multiLevelType w:val="hybridMultilevel"/>
     <w:tmpl w:val="0B9A8D04"/>
@@ -11519,7 +12963,7 @@
       </w:rPr>
     </w:lvl>
   </w:abstractNum>
-  <w:abstractNum w:abstractNumId="19">
+  <w:abstractNum w:abstractNumId="20">
     <w:nsid w:val="4BED057E"/>
     <w:multiLevelType w:val="multilevel"/>
     <w:tmpl w:val="DB94547A"/>
@@ -11659,7 +13103,7 @@
       </w:rPr>
     </w:lvl>
   </w:abstractNum>
-  <w:abstractNum w:abstractNumId="20">
+  <w:abstractNum w:abstractNumId="21">
     <w:nsid w:val="4C812F95"/>
     <w:multiLevelType w:val="multilevel"/>
     <w:tmpl w:val="83C6DFA4"/>
@@ -11799,7 +13243,7 @@
       </w:rPr>
     </w:lvl>
   </w:abstractNum>
-  <w:abstractNum w:abstractNumId="21">
+  <w:abstractNum w:abstractNumId="22">
     <w:nsid w:val="54A51698"/>
     <w:multiLevelType w:val="multilevel"/>
     <w:tmpl w:val="8DF68306"/>
@@ -11939,7 +13383,7 @@
       </w:rPr>
     </w:lvl>
   </w:abstractNum>
-  <w:abstractNum w:abstractNumId="22">
+  <w:abstractNum w:abstractNumId="23">
     <w:nsid w:val="58AE5013"/>
     <w:multiLevelType w:val="hybridMultilevel"/>
     <w:tmpl w:val="387AF39A"/>
@@ -12051,7 +13495,7 @@
       </w:rPr>
     </w:lvl>
   </w:abstractNum>
-  <w:abstractNum w:abstractNumId="23">
+  <w:abstractNum w:abstractNumId="24">
     <w:nsid w:val="67533AB5"/>
     <w:multiLevelType w:val="hybridMultilevel"/>
     <w:tmpl w:val="AE4AC55E"/>
@@ -12164,7 +13608,7 @@
       </w:rPr>
     </w:lvl>
   </w:abstractNum>
-  <w:abstractNum w:abstractNumId="24">
+  <w:abstractNum w:abstractNumId="25">
     <w:nsid w:val="6D0C350C"/>
     <w:multiLevelType w:val="hybridMultilevel"/>
     <w:tmpl w:val="2DCE971E"/>
@@ -12276,7 +13720,7 @@
       </w:rPr>
     </w:lvl>
   </w:abstractNum>
-  <w:abstractNum w:abstractNumId="25">
+  <w:abstractNum w:abstractNumId="26">
     <w:nsid w:val="6D325614"/>
     <w:multiLevelType w:val="multilevel"/>
     <w:tmpl w:val="040C8B68"/>
@@ -12416,7 +13860,7 @@
       </w:rPr>
     </w:lvl>
   </w:abstractNum>
-  <w:abstractNum w:abstractNumId="26">
+  <w:abstractNum w:abstractNumId="27">
     <w:nsid w:val="774C7918"/>
     <w:multiLevelType w:val="hybridMultilevel"/>
     <w:tmpl w:val="14CC1F46"/>
@@ -12528,7 +13972,7 @@
       </w:rPr>
     </w:lvl>
   </w:abstractNum>
-  <w:abstractNum w:abstractNumId="27">
+  <w:abstractNum w:abstractNumId="28">
     <w:nsid w:val="785C44C4"/>
     <w:multiLevelType w:val="hybridMultilevel"/>
     <w:tmpl w:val="63CE4862"/>
@@ -12640,7 +14084,7 @@
       </w:rPr>
     </w:lvl>
   </w:abstractNum>
-  <w:abstractNum w:abstractNumId="28">
+  <w:abstractNum w:abstractNumId="29">
     <w:nsid w:val="7C9B173B"/>
     <w:multiLevelType w:val="hybridMultilevel"/>
     <w:tmpl w:val="37DC62D2"/>
@@ -12753,7 +14197,7 @@
       </w:rPr>
     </w:lvl>
   </w:abstractNum>
-  <w:abstractNum w:abstractNumId="29">
+  <w:abstractNum w:abstractNumId="30">
     <w:nsid w:val="7CBB5830"/>
     <w:multiLevelType w:val="hybridMultilevel"/>
     <w:tmpl w:val="0122F0A4"/>
@@ -12866,7 +14310,7 @@
       </w:rPr>
     </w:lvl>
   </w:abstractNum>
-  <w:abstractNum w:abstractNumId="30">
+  <w:abstractNum w:abstractNumId="31">
     <w:nsid w:val="7EEA1A76"/>
     <w:multiLevelType w:val="hybridMultilevel"/>
     <w:tmpl w:val="B8B6B5EE"/>
@@ -12983,7 +14427,7 @@
     <w:abstractNumId w:val="0"/>
   </w:num>
   <w:num w:numId="2">
-    <w:abstractNumId w:val="27"/>
+    <w:abstractNumId w:val="28"/>
   </w:num>
   <w:num w:numId="3">
     <w:abstractNumId w:val="9"/>
@@ -12992,43 +14436,43 @@
     <w:abstractNumId w:val="4"/>
   </w:num>
   <w:num w:numId="5">
-    <w:abstractNumId w:val="21"/>
+    <w:abstractNumId w:val="22"/>
   </w:num>
   <w:num w:numId="6">
-    <w:abstractNumId w:val="25"/>
+    <w:abstractNumId w:val="26"/>
   </w:num>
   <w:num w:numId="7">
     <w:abstractNumId w:val="3"/>
   </w:num>
   <w:num w:numId="8">
+    <w:abstractNumId w:val="21"/>
+  </w:num>
+  <w:num w:numId="9">
+    <w:abstractNumId w:val="16"/>
+  </w:num>
+  <w:num w:numId="10">
     <w:abstractNumId w:val="20"/>
   </w:num>
-  <w:num w:numId="9">
-    <w:abstractNumId w:val="15"/>
-  </w:num>
-  <w:num w:numId="10">
-    <w:abstractNumId w:val="19"/>
-  </w:num>
   <w:num w:numId="11">
-    <w:abstractNumId w:val="12"/>
+    <w:abstractNumId w:val="13"/>
   </w:num>
   <w:num w:numId="12">
-    <w:abstractNumId w:val="22"/>
+    <w:abstractNumId w:val="23"/>
   </w:num>
   <w:num w:numId="13">
-    <w:abstractNumId w:val="26"/>
+    <w:abstractNumId w:val="27"/>
   </w:num>
   <w:num w:numId="14">
-    <w:abstractNumId w:val="29"/>
+    <w:abstractNumId w:val="30"/>
   </w:num>
   <w:num w:numId="15">
     <w:abstractNumId w:val="5"/>
   </w:num>
   <w:num w:numId="16">
-    <w:abstractNumId w:val="18"/>
+    <w:abstractNumId w:val="19"/>
   </w:num>
   <w:num w:numId="17">
-    <w:abstractNumId w:val="12"/>
+    <w:abstractNumId w:val="13"/>
   </w:num>
   <w:num w:numId="18">
     <w:abstractNumId w:val="8"/>
@@ -13043,43 +14487,46 @@
     <w:abstractNumId w:val="6"/>
   </w:num>
   <w:num w:numId="22">
-    <w:abstractNumId w:val="30"/>
+    <w:abstractNumId w:val="31"/>
   </w:num>
   <w:num w:numId="23">
-    <w:abstractNumId w:val="28"/>
+    <w:abstractNumId w:val="29"/>
   </w:num>
   <w:num w:numId="24">
     <w:abstractNumId w:val="7"/>
   </w:num>
   <w:num w:numId="25">
-    <w:abstractNumId w:val="10"/>
+    <w:abstractNumId w:val="11"/>
   </w:num>
   <w:num w:numId="26">
-    <w:abstractNumId w:val="11"/>
+    <w:abstractNumId w:val="12"/>
   </w:num>
   <w:num w:numId="27">
+    <w:abstractNumId w:val="25"/>
+  </w:num>
+  <w:num w:numId="28">
+    <w:abstractNumId w:val="15"/>
+  </w:num>
+  <w:num w:numId="29">
     <w:abstractNumId w:val="24"/>
   </w:num>
-  <w:num w:numId="28">
+  <w:num w:numId="30">
+    <w:abstractNumId w:val="17"/>
+  </w:num>
+  <w:num w:numId="31">
+    <w:abstractNumId w:val="18"/>
+  </w:num>
+  <w:num w:numId="32">
+    <w:abstractNumId w:val="13"/>
+  </w:num>
+  <w:num w:numId="33">
+    <w:abstractNumId w:val="13"/>
+  </w:num>
+  <w:num w:numId="34">
     <w:abstractNumId w:val="14"/>
   </w:num>
-  <w:num w:numId="29">
-    <w:abstractNumId w:val="23"/>
-  </w:num>
-  <w:num w:numId="30">
-    <w:abstractNumId w:val="16"/>
-  </w:num>
-  <w:num w:numId="31">
-    <w:abstractNumId w:val="17"/>
-  </w:num>
-  <w:num w:numId="32">
-    <w:abstractNumId w:val="12"/>
-  </w:num>
-  <w:num w:numId="33">
-    <w:abstractNumId w:val="12"/>
-  </w:num>
-  <w:num w:numId="34">
-    <w:abstractNumId w:val="13"/>
+  <w:num w:numId="35">
+    <w:abstractNumId w:val="10"/>
   </w:num>
 </w:numbering>
 </file>
@@ -15041,7 +16488,7 @@
   <a:extraClrSchemeLst/>
   <a:extLst>
     <a:ext uri="{05A4C25C-085E-4340-85A3-A5531E510DB2}">
-      <thm15:themeFamily xmlns="" xmlns:thm15="http://schemas.microsoft.com/office/thememl/2012/main" name="Office Theme" id="{62F939B6-93AF-4DB8-9C6B-D6C7DFDC589F}" vid="{4A3C46E8-61CC-4603-A589-7422A47A8E4A}"/>
+      <thm15:themeFamily xmlns:thm15="http://schemas.microsoft.com/office/thememl/2012/main" xmlns="" name="Office Theme" id="{62F939B6-93AF-4DB8-9C6B-D6C7DFDC589F}" vid="{4A3C46E8-61CC-4603-A589-7422A47A8E4A}"/>
     </a:ext>
   </a:extLst>
 </a:theme>
@@ -15052,7 +16499,7 @@
 </file>
 
 <file path=customXml/itemProps1.xml><?xml version="1.0" encoding="utf-8"?>
-<ds:datastoreItem xmlns:ds="http://schemas.openxmlformats.org/officeDocument/2006/customXml" ds:itemID="{EBDECA87-14EE-45E7-8F99-167B8595DC07}">
+<ds:datastoreItem xmlns:ds="http://schemas.openxmlformats.org/officeDocument/2006/customXml" ds:itemID="{7D013398-4D20-46BE-AE24-DCB69684004F}">
   <ds:schemaRefs>
     <ds:schemaRef ds:uri="http://schemas.openxmlformats.org/officeDocument/2006/bibliography"/>
   </ds:schemaRefs>

</xml_diff>

<commit_message>
temporarily removed doc from assembly
</commit_message>
<xml_diff>
--- a/domibusConnectorClient/domibusConnectorClientDistribution/src/main/resources/documentation/domibusConnectorClient_Guide.docx
+++ b/domibusConnectorClient/domibusConnectorClientDistribution/src/main/resources/documentation/domibusConnectorClient_Guide.docx
@@ -6218,11 +6218,21 @@
       <w:r>
         <w:t>-</w:t>
       </w:r>
-      <w:fldSimple w:instr=" DOCPROPERTY  domibusConnectorVersion  \* MERGEFORMAT ">
-        <w:r>
-          <w:t>4.0-RELEASE</w:t>
-        </w:r>
-      </w:fldSimple>
+      <w:r>
+        <w:fldChar w:fldCharType="begin"/>
+      </w:r>
+      <w:r>
+        <w:instrText xml:space="preserve"> DOCPROPERTY  domibusConnectorVersion  \* MERGEFORMAT </w:instrText>
+      </w:r>
+      <w:r>
+        <w:fldChar w:fldCharType="separate"/>
+      </w:r>
+      <w:r>
+        <w:t>4.0-RELEASE</w:t>
+      </w:r>
+      <w:r>
+        <w:fldChar w:fldCharType="end"/>
+      </w:r>
       <w:r>
         <w:t>-Standalone</w:t>
       </w:r>
@@ -6367,13 +6377,7 @@
         <w:rPr>
           <w:rFonts w:cs="Calibri"/>
         </w:rPr>
-        <w:t xml:space="preserve">The contents of the </w:t>
-      </w:r>
-      <w:r>
-        <w:rPr>
-          <w:rFonts w:cs="Calibri"/>
-        </w:rPr>
-        <w:t>domibusConnectorClient-</w:t>
+        <w:t>The contents of the domibusConnectorClient-</w:t>
       </w:r>
       <w:r>
         <w:rPr>
@@ -6945,14 +6949,7 @@
                 <w:rFonts w:cs="Calibri"/>
                 <w:lang w:val="en-US" w:eastAsia="fr-FR"/>
               </w:rPr>
-              <w:t>For more details see chapter</w:t>
-            </w:r>
-            <w:r>
-              <w:rPr>
-                <w:rFonts w:cs="Calibri"/>
-                <w:lang w:val="en-US" w:eastAsia="fr-FR"/>
-              </w:rPr>
-              <w:t xml:space="preserve"> </w:t>
+              <w:t xml:space="preserve">For more details see chapter </w:t>
             </w:r>
             <w:hyperlink w:anchor="_domibusConnectorClient-Standalone" w:history="1">
               <w:proofErr w:type="spellStart"/>
@@ -7050,21 +7047,7 @@
                 <w:lang w:val="en-US" w:eastAsia="fr-FR"/>
               </w:rPr>
               <w:lastRenderedPageBreak/>
-              <w:t>application properties, set the Java Runtime</w:t>
-            </w:r>
-            <w:r>
-              <w:rPr>
-                <w:rFonts w:cs="Calibri"/>
-                <w:lang w:val="en-US" w:eastAsia="fr-FR"/>
-              </w:rPr>
-              <w:t xml:space="preserve"> and build</w:t>
-            </w:r>
-            <w:r>
-              <w:rPr>
-                <w:rFonts w:cs="Calibri"/>
-                <w:lang w:val="en-US" w:eastAsia="fr-FR"/>
-              </w:rPr>
-              <w:t xml:space="preserve"> the </w:t>
+              <w:t xml:space="preserve">application properties, set the Java Runtime and build the </w:t>
             </w:r>
             <w:proofErr w:type="spellStart"/>
             <w:r>
@@ -7188,21 +7171,7 @@
                 <w:rFonts w:cs="Calibri"/>
                 <w:lang w:val="en-US" w:eastAsia="fr-FR"/>
               </w:rPr>
-              <w:t>.</w:t>
-            </w:r>
-            <w:r>
-              <w:rPr>
-                <w:rFonts w:cs="Calibri"/>
-                <w:lang w:val="en-US" w:eastAsia="fr-FR"/>
-              </w:rPr>
-              <w:t xml:space="preserve"> </w:t>
-            </w:r>
-            <w:r>
-              <w:rPr>
-                <w:rFonts w:cs="Calibri"/>
-                <w:lang w:val="en-US" w:eastAsia="fr-FR"/>
-              </w:rPr>
-              <w:t xml:space="preserve">Running this script starts the </w:t>
+              <w:t xml:space="preserve">. Running this script starts the </w:t>
             </w:r>
             <w:proofErr w:type="spellStart"/>
             <w:r>
@@ -7455,11 +7424,21 @@
       <w:r>
         <w:t>-</w:t>
       </w:r>
-      <w:fldSimple w:instr=" DOCPROPERTY  domibusConnectorVersion  \* MERGEFORMAT ">
-        <w:r>
-          <w:t>4.0-RELEASE</w:t>
-        </w:r>
-      </w:fldSimple>
+      <w:r>
+        <w:fldChar w:fldCharType="begin"/>
+      </w:r>
+      <w:r>
+        <w:instrText xml:space="preserve"> DOCPROPERTY  domibusConnectorVersion  \* MERGEFORMAT </w:instrText>
+      </w:r>
+      <w:r>
+        <w:fldChar w:fldCharType="separate"/>
+      </w:r>
+      <w:r>
+        <w:t>4.0-RELEASE</w:t>
+      </w:r>
+      <w:r>
+        <w:fldChar w:fldCharType="end"/>
+      </w:r>
       <w:r>
         <w:t>-Libraries</w:t>
       </w:r>
@@ -8100,14 +8079,7 @@
                 <w:lang w:val="en-US"/>
               </w:rPr>
               <w:lastRenderedPageBreak/>
-              <w:t>/lib</w:t>
-            </w:r>
-            <w:r>
-              <w:rPr>
-                <w:rFonts w:cs="Calibri"/>
-                <w:lang w:val="en-US"/>
-              </w:rPr>
-              <w:t>raries/</w:t>
+              <w:t>/libraries/</w:t>
             </w:r>
             <w:r>
               <w:rPr>
@@ -8253,19 +8225,7 @@
               <w:rPr>
                 <w:rFonts w:cs="Calibri"/>
               </w:rPr>
-              <w:t>domibusConnectorClient</w:t>
-            </w:r>
-            <w:r>
-              <w:rPr>
-                <w:rFonts w:cs="Calibri"/>
-              </w:rPr>
-              <w:t>WSLink</w:t>
-            </w:r>
-            <w:r>
-              <w:rPr>
-                <w:rFonts w:cs="Calibri"/>
-              </w:rPr>
-              <w:t>-</w:t>
+              <w:t>domibusConnectorClientWSLink-</w:t>
             </w:r>
             <w:r>
               <w:rPr>
@@ -8372,13 +8332,7 @@
               <w:rPr>
                 <w:rFonts w:cs="Calibri"/>
               </w:rPr>
-              <w:t>domibusConnectorAPI</w:t>
-            </w:r>
-            <w:r>
-              <w:rPr>
-                <w:rFonts w:cs="Calibri"/>
-              </w:rPr>
-              <w:t>-</w:t>
+              <w:t>domibusConnectorAPI-</w:t>
             </w:r>
             <w:r>
               <w:rPr>
@@ -8439,14 +8393,7 @@
                 <w:rFonts w:cs="Calibri"/>
                 <w:lang w:val="en-US" w:eastAsia="fr-FR"/>
               </w:rPr>
-              <w:t>This is a library all previous libraries depend on.</w:t>
-            </w:r>
-            <w:r>
-              <w:rPr>
-                <w:rFonts w:cs="Calibri"/>
-                <w:lang w:val="en-US" w:eastAsia="fr-FR"/>
-              </w:rPr>
-              <w:t xml:space="preserve"> It holds the interfaces of the </w:t>
+              <w:t xml:space="preserve">This is a library all previous libraries depend on. It holds the interfaces of the </w:t>
             </w:r>
             <w:proofErr w:type="spellStart"/>
             <w:r>
@@ -8511,69 +8458,105 @@
         </w:rPr>
         <w:t>, how they work and how they can be installed/integrated are described in separate chapters of this document.</w:t>
       </w:r>
-      <w:bookmarkStart w:id="44" w:name="_GoBack"/>
+    </w:p>
+    <w:p>
+      <w:pPr>
+        <w:rPr>
+          <w:lang w:eastAsia="de-DE"/>
+        </w:rPr>
+      </w:pPr>
+    </w:p>
+    <w:p>
+      <w:pPr>
+        <w:pStyle w:val="berschrift1"/>
+        <w:rPr>
+          <w:lang w:eastAsia="de-DE"/>
+        </w:rPr>
+      </w:pPr>
+      <w:bookmarkStart w:id="44" w:name="_Installation"/>
+      <w:bookmarkStart w:id="45" w:name="_Database_Installation"/>
+      <w:bookmarkStart w:id="46" w:name="_Toc511909905"/>
       <w:bookmarkEnd w:id="44"/>
-    </w:p>
-    <w:p>
-      <w:pPr>
-        <w:rPr>
-          <w:lang w:eastAsia="de-DE"/>
-        </w:rPr>
-      </w:pPr>
-    </w:p>
-    <w:p>
-      <w:pPr>
-        <w:pStyle w:val="berschrift1"/>
-        <w:rPr>
-          <w:lang w:eastAsia="de-DE"/>
-        </w:rPr>
-      </w:pPr>
-      <w:bookmarkStart w:id="45" w:name="_Installation"/>
-      <w:bookmarkStart w:id="46" w:name="_Database_Installation"/>
-      <w:bookmarkStart w:id="47" w:name="_Toc511909905"/>
       <w:bookmarkEnd w:id="45"/>
+      <w:r>
+        <w:rPr>
+          <w:lang w:eastAsia="de-DE"/>
+        </w:rPr>
+        <w:lastRenderedPageBreak/>
+        <w:t>Certificate</w:t>
+      </w:r>
+      <w:r>
+        <w:rPr>
+          <w:lang w:eastAsia="de-DE"/>
+        </w:rPr>
+        <w:t xml:space="preserve"> and</w:t>
+      </w:r>
+      <w:r>
+        <w:rPr>
+          <w:lang w:eastAsia="de-DE"/>
+        </w:rPr>
+        <w:t xml:space="preserve"> Key-Store</w:t>
+      </w:r>
       <w:bookmarkEnd w:id="46"/>
-      <w:r>
-        <w:rPr>
-          <w:lang w:eastAsia="de-DE"/>
-        </w:rPr>
-        <w:lastRenderedPageBreak/>
-        <w:t xml:space="preserve">Certificate, Key-Stores and </w:t>
+    </w:p>
+    <w:p>
+      <w:pPr>
+        <w:rPr>
+          <w:lang w:eastAsia="de-DE"/>
+        </w:rPr>
+      </w:pPr>
+    </w:p>
+    <w:p>
+      <w:pPr>
+        <w:rPr>
+          <w:lang w:eastAsia="de-DE"/>
+        </w:rPr>
+      </w:pPr>
+      <w:r>
+        <w:rPr>
+          <w:lang w:eastAsia="de-DE"/>
+        </w:rPr>
+        <w:t xml:space="preserve">To ensure the highest reasonable level of security, the </w:t>
       </w:r>
       <w:proofErr w:type="spellStart"/>
       <w:r>
         <w:rPr>
           <w:lang w:eastAsia="de-DE"/>
         </w:rPr>
-        <w:t>Truststores</w:t>
-      </w:r>
-      <w:bookmarkEnd w:id="47"/>
+        <w:t>domibusConnector</w:t>
+      </w:r>
       <w:proofErr w:type="spellEnd"/>
-    </w:p>
-    <w:p>
-      <w:pPr>
-        <w:rPr>
-          <w:lang w:eastAsia="de-DE"/>
-        </w:rPr>
-      </w:pPr>
-    </w:p>
-    <w:p>
-      <w:pPr>
-        <w:rPr>
-          <w:lang w:eastAsia="de-DE"/>
-        </w:rPr>
-      </w:pPr>
-      <w:r>
-        <w:rPr>
-          <w:lang w:eastAsia="de-DE"/>
-        </w:rPr>
-        <w:t xml:space="preserve">To ensure the highest reasonable level of security, the </w:t>
+      <w:r>
+        <w:rPr>
+          <w:lang w:eastAsia="de-DE"/>
+        </w:rPr>
+        <w:t xml:space="preserve"> uses </w:t>
+      </w:r>
+      <w:r>
+        <w:rPr>
+          <w:lang w:eastAsia="de-DE"/>
+        </w:rPr>
+        <w:t xml:space="preserve">web service security on different levels. The connection between the </w:t>
       </w:r>
       <w:proofErr w:type="spellStart"/>
       <w:r>
         <w:rPr>
           <w:lang w:eastAsia="de-DE"/>
         </w:rPr>
+        <w:t>domibusConnectorClient</w:t>
+      </w:r>
+      <w:proofErr w:type="spellEnd"/>
+      <w:r>
+        <w:rPr>
+          <w:lang w:eastAsia="de-DE"/>
+        </w:rPr>
+        <w:t xml:space="preserve"> and the </w:t>
+      </w:r>
+      <w:proofErr w:type="spellStart"/>
+      <w:r>
+        <w:rPr>
+          <w:lang w:eastAsia="de-DE"/>
+        </w:rPr>
         <w:t>domibusConnector</w:t>
       </w:r>
       <w:proofErr w:type="spellEnd"/>
@@ -8581,7 +8564,92 @@
         <w:rPr>
           <w:lang w:eastAsia="de-DE"/>
         </w:rPr>
-        <w:t xml:space="preserve"> uses several certificates for different purposes:</w:t>
+        <w:t xml:space="preserve"> underlies the OASIS </w:t>
+      </w:r>
+      <w:proofErr w:type="spellStart"/>
+      <w:r>
+        <w:rPr>
+          <w:lang w:eastAsia="de-DE"/>
+        </w:rPr>
+        <w:t>ws</w:t>
+      </w:r>
+      <w:proofErr w:type="spellEnd"/>
+      <w:r>
+        <w:rPr>
+          <w:lang w:eastAsia="de-DE"/>
+        </w:rPr>
+        <w:t>-security standard. A detailed description of the standard can be found here:</w:t>
+      </w:r>
+    </w:p>
+    <w:p>
+      <w:pPr>
+        <w:rPr>
+          <w:lang w:eastAsia="de-DE"/>
+        </w:rPr>
+      </w:pPr>
+      <w:hyperlink r:id="rId9" w:history="1">
+        <w:r>
+          <w:rPr>
+            <w:rStyle w:val="Hyperlink"/>
+            <w:sz w:val="22"/>
+            <w:lang w:eastAsia="de-DE"/>
+          </w:rPr>
+          <w:t>https://www.oasis-open.org/committees/download.php/16790/wss-v1.1-spec-os-SOAPMessageSecurity.pdf</w:t>
+        </w:r>
+      </w:hyperlink>
+    </w:p>
+    <w:p>
+      <w:pPr>
+        <w:rPr>
+          <w:lang w:eastAsia="de-DE"/>
+        </w:rPr>
+      </w:pPr>
+      <w:r>
+        <w:rPr>
+          <w:lang w:eastAsia="de-DE"/>
+        </w:rPr>
+        <w:t xml:space="preserve">Every backend client that connects to the </w:t>
+      </w:r>
+      <w:proofErr w:type="spellStart"/>
+      <w:r>
+        <w:rPr>
+          <w:lang w:eastAsia="de-DE"/>
+        </w:rPr>
+        <w:t>domibusConnector</w:t>
+      </w:r>
+      <w:proofErr w:type="spellEnd"/>
+      <w:r>
+        <w:rPr>
+          <w:lang w:eastAsia="de-DE"/>
+        </w:rPr>
+        <w:t xml:space="preserve"> needs to sign and encrypt messages.</w:t>
+      </w:r>
+    </w:p>
+    <w:p>
+      <w:pPr>
+        <w:rPr>
+          <w:lang w:eastAsia="de-DE"/>
+        </w:rPr>
+      </w:pPr>
+      <w:r>
+        <w:rPr>
+          <w:lang w:eastAsia="de-DE"/>
+        </w:rPr>
+        <w:t xml:space="preserve">For this purpose, the </w:t>
+      </w:r>
+      <w:proofErr w:type="spellStart"/>
+      <w:r>
+        <w:rPr>
+          <w:lang w:eastAsia="de-DE"/>
+        </w:rPr>
+        <w:t>domibusConnectorClient</w:t>
+      </w:r>
+      <w:proofErr w:type="spellEnd"/>
+      <w:r>
+        <w:rPr>
+          <w:lang w:eastAsia="de-DE"/>
+        </w:rPr>
+        <w:t xml:space="preserve"> needs a certificate to fulfil the following conditions:</w:t>
       </w:r>
     </w:p>
     <w:p>
@@ -8599,44 +8667,30 @@
         <w:rPr>
           <w:lang w:eastAsia="de-DE"/>
         </w:rPr>
-        <w:t xml:space="preserve">Signing and Encrypting SOAP messages between </w:t>
-      </w:r>
-      <w:r>
-        <w:rPr>
-          <w:lang w:eastAsia="de-DE"/>
-        </w:rPr>
-        <w:t>the b</w:t>
-      </w:r>
-      <w:r>
-        <w:rPr>
-          <w:lang w:eastAsia="de-DE"/>
-        </w:rPr>
-        <w:t>ackend</w:t>
-      </w:r>
-      <w:r>
-        <w:rPr>
-          <w:lang w:eastAsia="de-DE"/>
-        </w:rPr>
-        <w:t xml:space="preserve"> c</w:t>
-      </w:r>
-      <w:r>
-        <w:rPr>
-          <w:lang w:eastAsia="de-DE"/>
-        </w:rPr>
-        <w:t>lient and</w:t>
-      </w:r>
-      <w:r>
-        <w:rPr>
-          <w:lang w:eastAsia="de-DE"/>
-        </w:rPr>
-        <w:t xml:space="preserve"> the </w:t>
-      </w:r>
-      <w:r>
-        <w:rPr>
-          <w:lang w:eastAsia="de-DE"/>
-        </w:rPr>
-        <w:t>Connector</w:t>
-      </w:r>
+        <w:t xml:space="preserve">Authenticate the </w:t>
+      </w:r>
+      <w:proofErr w:type="spellStart"/>
+      <w:r>
+        <w:rPr>
+          <w:lang w:eastAsia="de-DE"/>
+        </w:rPr>
+        <w:t>domibusConnectorClient</w:t>
+      </w:r>
+      <w:proofErr w:type="spellEnd"/>
+      <w:r>
+        <w:rPr>
+          <w:lang w:eastAsia="de-DE"/>
+        </w:rPr>
+        <w:t xml:space="preserve"> at the backend of the </w:t>
+      </w:r>
+      <w:proofErr w:type="spellStart"/>
+      <w:r>
+        <w:rPr>
+          <w:lang w:eastAsia="de-DE"/>
+        </w:rPr>
+        <w:t>domibusConnector</w:t>
+      </w:r>
+      <w:proofErr w:type="spellEnd"/>
       <w:r>
         <w:rPr>
           <w:lang w:eastAsia="de-DE"/>
@@ -8659,44 +8713,16 @@
         <w:rPr>
           <w:lang w:eastAsia="de-DE"/>
         </w:rPr>
-        <w:t>Establishing Transport Security (TLS) bet</w:t>
-      </w:r>
-      <w:r>
-        <w:rPr>
-          <w:lang w:eastAsia="de-DE"/>
-        </w:rPr>
-        <w:t>ween the b</w:t>
-      </w:r>
-      <w:r>
-        <w:rPr>
-          <w:lang w:eastAsia="de-DE"/>
-        </w:rPr>
-        <w:t>ackend</w:t>
-      </w:r>
-      <w:r>
-        <w:rPr>
-          <w:lang w:eastAsia="de-DE"/>
-        </w:rPr>
-        <w:t xml:space="preserve"> c</w:t>
-      </w:r>
-      <w:r>
-        <w:rPr>
-          <w:lang w:eastAsia="de-DE"/>
-        </w:rPr>
-        <w:t>lient and</w:t>
-      </w:r>
-      <w:r>
-        <w:rPr>
-          <w:lang w:eastAsia="de-DE"/>
-        </w:rPr>
-        <w:t xml:space="preserve"> the </w:t>
-      </w:r>
-      <w:r>
-        <w:rPr>
-          <w:lang w:eastAsia="de-DE"/>
-        </w:rPr>
-        <w:t>Connector</w:t>
-      </w:r>
+        <w:t xml:space="preserve">Sign the body and header of SOAP messages that are sent to the </w:t>
+      </w:r>
+      <w:proofErr w:type="spellStart"/>
+      <w:r>
+        <w:rPr>
+          <w:lang w:eastAsia="de-DE"/>
+        </w:rPr>
+        <w:t>domibusConnector</w:t>
+      </w:r>
+      <w:proofErr w:type="spellEnd"/>
       <w:r>
         <w:rPr>
           <w:lang w:eastAsia="de-DE"/>
@@ -8719,32 +8745,46 @@
         <w:rPr>
           <w:lang w:eastAsia="de-DE"/>
         </w:rPr>
-        <w:t xml:space="preserve">Singing and Encrypting SOAP messages between </w:t>
-      </w:r>
-      <w:r>
-        <w:rPr>
-          <w:lang w:eastAsia="de-DE"/>
-        </w:rPr>
-        <w:t xml:space="preserve">the </w:t>
-      </w:r>
-      <w:r>
-        <w:rPr>
-          <w:lang w:eastAsia="de-DE"/>
-        </w:rPr>
-        <w:t xml:space="preserve">Connector and </w:t>
-      </w:r>
-      <w:r>
-        <w:rPr>
-          <w:lang w:eastAsia="de-DE"/>
-        </w:rPr>
-        <w:t xml:space="preserve">the </w:t>
-      </w:r>
-      <w:r>
-        <w:rPr>
-          <w:lang w:eastAsia="de-DE"/>
-        </w:rPr>
-        <w:t>Gateway</w:t>
-      </w:r>
+        <w:t xml:space="preserve">Encrypt </w:t>
+      </w:r>
+      <w:r>
+        <w:rPr>
+          <w:lang w:eastAsia="de-DE"/>
+        </w:rPr>
+        <w:t>the body and header of SOAP message</w:t>
+      </w:r>
+      <w:r>
+        <w:rPr>
+          <w:lang w:eastAsia="de-DE"/>
+        </w:rPr>
+        <w:t>s</w:t>
+      </w:r>
+      <w:r>
+        <w:rPr>
+          <w:lang w:eastAsia="de-DE"/>
+        </w:rPr>
+        <w:t xml:space="preserve"> that </w:t>
+      </w:r>
+      <w:r>
+        <w:rPr>
+          <w:lang w:eastAsia="de-DE"/>
+        </w:rPr>
+        <w:t>are</w:t>
+      </w:r>
+      <w:r>
+        <w:rPr>
+          <w:lang w:eastAsia="de-DE"/>
+        </w:rPr>
+        <w:t xml:space="preserve"> sent to the </w:t>
+      </w:r>
+      <w:proofErr w:type="spellStart"/>
+      <w:r>
+        <w:rPr>
+          <w:lang w:eastAsia="de-DE"/>
+        </w:rPr>
+        <w:t>domibusConnector</w:t>
+      </w:r>
+      <w:proofErr w:type="spellEnd"/>
       <w:r>
         <w:rPr>
           <w:lang w:eastAsia="de-DE"/>
@@ -8767,32 +8807,34 @@
         <w:rPr>
           <w:lang w:eastAsia="de-DE"/>
         </w:rPr>
-        <w:t xml:space="preserve">Establishing Transport Security (TLS) between </w:t>
-      </w:r>
-      <w:r>
-        <w:rPr>
-          <w:lang w:eastAsia="de-DE"/>
-        </w:rPr>
-        <w:t xml:space="preserve">the </w:t>
-      </w:r>
-      <w:r>
-        <w:rPr>
-          <w:lang w:eastAsia="de-DE"/>
-        </w:rPr>
-        <w:t xml:space="preserve">Connector and </w:t>
-      </w:r>
-      <w:r>
-        <w:rPr>
-          <w:lang w:eastAsia="de-DE"/>
-        </w:rPr>
-        <w:t xml:space="preserve">the </w:t>
-      </w:r>
-      <w:r>
-        <w:rPr>
-          <w:lang w:eastAsia="de-DE"/>
-        </w:rPr>
-        <w:t>Gateway</w:t>
-      </w:r>
+        <w:t xml:space="preserve">Decrypt </w:t>
+      </w:r>
+      <w:r>
+        <w:rPr>
+          <w:lang w:eastAsia="de-DE"/>
+        </w:rPr>
+        <w:t>the body and header of SOAP message</w:t>
+      </w:r>
+      <w:r>
+        <w:rPr>
+          <w:lang w:eastAsia="de-DE"/>
+        </w:rPr>
+        <w:t>s received from</w:t>
+      </w:r>
+      <w:r>
+        <w:rPr>
+          <w:lang w:eastAsia="de-DE"/>
+        </w:rPr>
+        <w:t xml:space="preserve"> the </w:t>
+      </w:r>
+      <w:proofErr w:type="spellStart"/>
+      <w:r>
+        <w:rPr>
+          <w:lang w:eastAsia="de-DE"/>
+        </w:rPr>
+        <w:t>domibusConnector</w:t>
+      </w:r>
+      <w:proofErr w:type="spellEnd"/>
       <w:r>
         <w:rPr>
           <w:lang w:eastAsia="de-DE"/>
@@ -8815,98 +8857,22 @@
         <w:rPr>
           <w:lang w:eastAsia="de-DE"/>
         </w:rPr>
-        <w:t>Validating the signature of the main document (mostly a PDF) of the message (if configured).</w:t>
-      </w:r>
-    </w:p>
-    <w:p>
-      <w:pPr>
-        <w:pStyle w:val="Listenabsatz"/>
-        <w:numPr>
-          <w:ilvl w:val="0"/>
-          <w:numId w:val="29"/>
-        </w:numPr>
-        <w:rPr>
-          <w:lang w:eastAsia="de-DE"/>
-        </w:rPr>
-      </w:pPr>
-      <w:r>
-        <w:rPr>
-          <w:lang w:eastAsia="de-DE"/>
-        </w:rPr>
-        <w:t>Valida</w:t>
-      </w:r>
-      <w:r>
-        <w:rPr>
-          <w:lang w:eastAsia="de-DE"/>
-        </w:rPr>
-        <w:t>ting the signature of the secure</w:t>
-      </w:r>
-      <w:r>
-        <w:rPr>
-          <w:lang w:eastAsia="de-DE"/>
-        </w:rPr>
-        <w:t xml:space="preserve"> container</w:t>
-      </w:r>
-      <w:r>
-        <w:rPr>
-          <w:lang w:eastAsia="de-DE"/>
-        </w:rPr>
-        <w:t xml:space="preserve"> (ASIC-S) received with incoming messages.</w:t>
-      </w:r>
-    </w:p>
-    <w:p>
-      <w:pPr>
-        <w:pStyle w:val="Listenabsatz"/>
-        <w:numPr>
-          <w:ilvl w:val="0"/>
-          <w:numId w:val="29"/>
-        </w:numPr>
-        <w:rPr>
-          <w:lang w:eastAsia="de-DE"/>
-        </w:rPr>
-      </w:pPr>
-      <w:r>
-        <w:rPr>
-          <w:lang w:eastAsia="de-DE"/>
-        </w:rPr>
-        <w:t xml:space="preserve">Signing the </w:t>
-      </w:r>
-      <w:r>
-        <w:rPr>
-          <w:lang w:eastAsia="de-DE"/>
-        </w:rPr>
-        <w:t>secure container (ASIC-S) that is created by the Connector.</w:t>
-      </w:r>
-    </w:p>
-    <w:p>
-      <w:pPr>
-        <w:pStyle w:val="Listenabsatz"/>
-        <w:numPr>
-          <w:ilvl w:val="0"/>
-          <w:numId w:val="29"/>
-        </w:numPr>
-        <w:rPr>
-          <w:lang w:eastAsia="de-DE"/>
-        </w:rPr>
-      </w:pPr>
-      <w:r>
-        <w:rPr>
-          <w:lang w:eastAsia="de-DE"/>
-        </w:rPr>
-        <w:t xml:space="preserve">Signing the </w:t>
-      </w:r>
-      <w:r>
-        <w:rPr>
-          <w:lang w:eastAsia="de-DE"/>
-        </w:rPr>
-        <w:t xml:space="preserve">ETSI-REM </w:t>
-      </w:r>
-      <w:r>
-        <w:rPr>
-          <w:lang w:eastAsia="de-DE"/>
-        </w:rPr>
-        <w:t>evidences</w:t>
-      </w:r>
+        <w:t xml:space="preserve">Verify the signature of </w:t>
+      </w:r>
+      <w:r>
+        <w:rPr>
+          <w:lang w:eastAsia="de-DE"/>
+        </w:rPr>
+        <w:t xml:space="preserve">the body and header of SOAP messages received from the </w:t>
+      </w:r>
+      <w:proofErr w:type="spellStart"/>
+      <w:r>
+        <w:rPr>
+          <w:lang w:eastAsia="de-DE"/>
+        </w:rPr>
+        <w:t>domibusConnector</w:t>
+      </w:r>
+      <w:proofErr w:type="spellEnd"/>
       <w:r>
         <w:rPr>
           <w:lang w:eastAsia="de-DE"/>
@@ -8924,66 +8890,7 @@
         <w:rPr>
           <w:lang w:eastAsia="de-DE"/>
         </w:rPr>
-        <w:t>In most of those cases the same certificate can be used, though we do not recommend that. For higher security it is more efficient to use different certificates.</w:t>
-      </w:r>
-    </w:p>
-    <w:p>
-      <w:pPr>
-        <w:rPr>
-          <w:lang w:eastAsia="de-DE"/>
-        </w:rPr>
-      </w:pPr>
-      <w:r>
-        <w:rPr>
-          <w:lang w:eastAsia="de-DE"/>
-        </w:rPr>
-        <w:t xml:space="preserve">In case of multiple backend clients that connect to the </w:t>
-      </w:r>
-      <w:proofErr w:type="spellStart"/>
-      <w:r>
-        <w:rPr>
-          <w:lang w:eastAsia="de-DE"/>
-        </w:rPr>
-        <w:t>domibusConnector</w:t>
-      </w:r>
-      <w:proofErr w:type="spellEnd"/>
-      <w:r>
-        <w:rPr>
-          <w:lang w:eastAsia="de-DE"/>
-        </w:rPr>
-        <w:t xml:space="preserve"> it is required to have an own certificate per backend.</w:t>
-      </w:r>
-    </w:p>
-    <w:p>
-      <w:pPr>
-        <w:rPr>
-          <w:lang w:eastAsia="de-DE"/>
-        </w:rPr>
-      </w:pPr>
-      <w:r>
-        <w:rPr>
-          <w:lang w:eastAsia="de-DE"/>
-        </w:rPr>
-        <w:t>Each certificate holds a private key, which should always stay inside your organization, and a public key.</w:t>
-      </w:r>
-    </w:p>
-    <w:p>
-      <w:pPr>
-        <w:rPr>
-          <w:lang w:eastAsia="de-DE"/>
-        </w:rPr>
-      </w:pPr>
-      <w:r>
-        <w:rPr>
-          <w:lang w:eastAsia="de-DE"/>
-        </w:rPr>
-        <w:t xml:space="preserve">The following graphic shows an example of what key is used at what point. It also shows </w:t>
-      </w:r>
-      <w:r>
-        <w:rPr>
-          <w:lang w:eastAsia="de-DE"/>
-        </w:rPr>
-        <w:t>the purpose of the different keys:</w:t>
+        <w:t>The following graphic shows the environment specifications of the used certificates and stores:</w:t>
       </w:r>
     </w:p>
     <w:p>
@@ -8998,8 +8905,8 @@
           <w:lang w:val="de-AT" w:eastAsia="de-AT"/>
         </w:rPr>
         <w:drawing>
-          <wp:inline distT="0" distB="0" distL="0" distR="0" wp14:anchorId="2A26F82A" wp14:editId="340B1B75">
-            <wp:extent cx="5759450" cy="3090719"/>
+          <wp:inline distT="0" distB="0" distL="0" distR="0" wp14:anchorId="4EC4246B" wp14:editId="55B6029F">
+            <wp:extent cx="5759450" cy="3090545"/>
             <wp:effectExtent l="0" t="0" r="0" b="0"/>
             <wp:docPr id="29" name="Grafik 29" descr="C:\Entwicklung\git\connector\domibusConnector\src\site\resources\images\KeyTrustStores.gif"/>
             <wp:cNvGraphicFramePr>
@@ -9015,7 +8922,7 @@
                     </pic:cNvPicPr>
                   </pic:nvPicPr>
                   <pic:blipFill>
-                    <a:blip r:embed="rId9">
+                    <a:blip r:embed="rId10">
                       <a:extLst>
                         <a:ext uri="{28A0092B-C50C-407E-A947-70E740481C1C}">
                           <a14:useLocalDpi xmlns:a14="http://schemas.microsoft.com/office/drawing/2010/main" val="0"/>
@@ -9030,7 +8937,7 @@
                   <pic:spPr bwMode="auto">
                     <a:xfrm>
                       <a:off x="0" y="0"/>
-                      <a:ext cx="5759450" cy="3090719"/>
+                      <a:ext cx="5759450" cy="3090545"/>
                     </a:xfrm>
                     <a:prstGeom prst="rect">
                       <a:avLst/>
@@ -9056,18 +8963,99 @@
     </w:p>
     <w:p>
       <w:pPr>
-        <w:rPr>
-          <w:lang w:eastAsia="de-DE"/>
-        </w:rPr>
-      </w:pPr>
-      <w:r>
-        <w:rPr>
-          <w:lang w:eastAsia="de-DE"/>
-        </w:rPr>
-        <w:t xml:space="preserve">This guide focuses on the keys and stores that are required for a proper installation of the </w:t>
+        <w:pStyle w:val="berschrift2"/>
+      </w:pPr>
+      <w:r>
+        <w:t xml:space="preserve">Certificate for the </w:t>
       </w:r>
       <w:proofErr w:type="spellStart"/>
       <w:r>
+        <w:t>domibusConnectorClient</w:t>
+      </w:r>
+      <w:proofErr w:type="spellEnd"/>
+    </w:p>
+    <w:p>
+      <w:pPr>
+        <w:rPr>
+          <w:lang w:eastAsia="de-DE"/>
+        </w:rPr>
+      </w:pPr>
+      <w:r>
+        <w:rPr>
+          <w:lang w:eastAsia="de-DE"/>
+        </w:rPr>
+        <w:t>Every client needs a certificate to sign and decrypt the messages sent/received by/to the connector.</w:t>
+      </w:r>
+    </w:p>
+    <w:p>
+      <w:pPr>
+        <w:rPr>
+          <w:lang w:eastAsia="de-DE"/>
+        </w:rPr>
+      </w:pPr>
+      <w:r>
+        <w:rPr>
+          <w:lang w:eastAsia="de-DE"/>
+        </w:rPr>
+        <w:t>The type of certificate used must be compatible to be loaded into a Java-</w:t>
+      </w:r>
+      <w:proofErr w:type="spellStart"/>
+      <w:r>
+        <w:rPr>
+          <w:lang w:eastAsia="de-DE"/>
+        </w:rPr>
+        <w:t>Keystore</w:t>
+      </w:r>
+      <w:proofErr w:type="spellEnd"/>
+      <w:r>
+        <w:rPr>
+          <w:lang w:eastAsia="de-DE"/>
+        </w:rPr>
+        <w:t xml:space="preserve"> (JKS). During </w:t>
+      </w:r>
+      <w:proofErr w:type="spellStart"/>
+      <w:r>
+        <w:rPr>
+          <w:lang w:eastAsia="de-DE"/>
+        </w:rPr>
+        <w:t>testphase</w:t>
+      </w:r>
+      <w:proofErr w:type="spellEnd"/>
+      <w:r>
+        <w:rPr>
+          <w:lang w:eastAsia="de-DE"/>
+        </w:rPr>
+        <w:t xml:space="preserve"> certificates with RSA algorithm were used. A minimum </w:t>
+      </w:r>
+      <w:proofErr w:type="spellStart"/>
+      <w:r>
+        <w:rPr>
+          <w:lang w:eastAsia="de-DE"/>
+        </w:rPr>
+        <w:t>keysize</w:t>
+      </w:r>
+      <w:proofErr w:type="spellEnd"/>
+      <w:r>
+        <w:rPr>
+          <w:lang w:eastAsia="de-DE"/>
+        </w:rPr>
+        <w:t xml:space="preserve"> of 2048 is recommended.</w:t>
+      </w:r>
+    </w:p>
+    <w:p>
+      <w:pPr>
+        <w:rPr>
+          <w:lang w:eastAsia="de-DE"/>
+        </w:rPr>
+      </w:pPr>
+      <w:r>
+        <w:rPr>
+          <w:lang w:eastAsia="de-DE"/>
+        </w:rPr>
+        <w:t xml:space="preserve">The common name (CN) of the client certificate must match the configured backend name at the </w:t>
+      </w:r>
+      <w:proofErr w:type="spellStart"/>
+      <w:r>
         <w:rPr>
           <w:lang w:eastAsia="de-DE"/>
         </w:rPr>
@@ -9078,223 +9066,208 @@
         <w:rPr>
           <w:lang w:eastAsia="de-DE"/>
         </w:rPr>
-        <w:t>. Other keys and stores, for the backend client(s) for example, are explained in more detail in other documentations.</w:t>
-      </w:r>
-    </w:p>
-    <w:p>
-      <w:pPr>
-        <w:rPr>
-          <w:lang w:eastAsia="de-DE"/>
-        </w:rPr>
-      </w:pPr>
+        <w:t>.</w:t>
+      </w:r>
     </w:p>
     <w:p>
       <w:pPr>
         <w:pStyle w:val="berschrift2"/>
-        <w:rPr>
-          <w:lang w:val="de-AT"/>
-        </w:rPr>
-      </w:pPr>
-      <w:bookmarkStart w:id="48" w:name="_Toc511909906"/>
-      <w:r>
-        <w:rPr>
-          <w:lang w:val="de-AT"/>
-        </w:rPr>
+      </w:pPr>
+      <w:r>
         <w:lastRenderedPageBreak/>
-        <w:t>Connector Backend Key Store</w:t>
-      </w:r>
-      <w:bookmarkEnd w:id="48"/>
-    </w:p>
-    <w:p>
-      <w:pPr>
-        <w:rPr>
-          <w:lang w:eastAsia="de-DE"/>
-        </w:rPr>
-      </w:pPr>
-      <w:r>
-        <w:rPr>
-          <w:lang w:eastAsia="de-DE"/>
-        </w:rPr>
-        <w:t>The connector backend key store holds the private key of the connector which is used to decrypt</w:t>
-      </w:r>
-    </w:p>
-    <w:p>
-      <w:pPr>
-        <w:rPr>
-          <w:lang w:eastAsia="de-DE"/>
-        </w:rPr>
-      </w:pPr>
+        <w:t xml:space="preserve">Public Key of the </w:t>
+      </w:r>
+      <w:proofErr w:type="spellStart"/>
+      <w:r>
+        <w:t>domibusConnector</w:t>
+      </w:r>
+      <w:proofErr w:type="spellEnd"/>
+    </w:p>
+    <w:p>
+      <w:pPr>
+        <w:rPr>
+          <w:lang w:eastAsia="de-DE"/>
+        </w:rPr>
+      </w:pPr>
+      <w:r>
+        <w:rPr>
+          <w:lang w:eastAsia="de-DE"/>
+        </w:rPr>
+        <w:t xml:space="preserve">To be able to encrypt messages to the </w:t>
+      </w:r>
+      <w:proofErr w:type="spellStart"/>
+      <w:r>
+        <w:rPr>
+          <w:lang w:eastAsia="de-DE"/>
+        </w:rPr>
+        <w:t>domibusConnector</w:t>
+      </w:r>
+      <w:proofErr w:type="spellEnd"/>
+      <w:r>
+        <w:rPr>
+          <w:lang w:eastAsia="de-DE"/>
+        </w:rPr>
+        <w:t xml:space="preserve"> and to verify the signature of messages from the </w:t>
+      </w:r>
+      <w:proofErr w:type="spellStart"/>
+      <w:r>
+        <w:rPr>
+          <w:lang w:eastAsia="de-DE"/>
+        </w:rPr>
+        <w:t>domibusConnector</w:t>
+      </w:r>
+      <w:proofErr w:type="spellEnd"/>
+      <w:r>
+        <w:rPr>
+          <w:lang w:eastAsia="de-DE"/>
+        </w:rPr>
+        <w:t xml:space="preserve">, the public key of the </w:t>
+      </w:r>
+      <w:proofErr w:type="spellStart"/>
+      <w:r>
+        <w:rPr>
+          <w:lang w:eastAsia="de-DE"/>
+        </w:rPr>
+        <w:t>domibusConnector</w:t>
+      </w:r>
+      <w:proofErr w:type="spellEnd"/>
+      <w:r>
+        <w:rPr>
+          <w:lang w:eastAsia="de-DE"/>
+        </w:rPr>
+        <w:t xml:space="preserve"> backend </w:t>
+      </w:r>
+      <w:proofErr w:type="spellStart"/>
+      <w:r>
+        <w:rPr>
+          <w:lang w:eastAsia="de-DE"/>
+        </w:rPr>
+        <w:t>keystore</w:t>
+      </w:r>
+      <w:proofErr w:type="spellEnd"/>
+      <w:r>
+        <w:rPr>
+          <w:lang w:eastAsia="de-DE"/>
+        </w:rPr>
+        <w:t xml:space="preserve"> is required. Details on the backend </w:t>
+      </w:r>
+      <w:proofErr w:type="spellStart"/>
+      <w:r>
+        <w:rPr>
+          <w:lang w:eastAsia="de-DE"/>
+        </w:rPr>
+        <w:t>keystore</w:t>
+      </w:r>
+      <w:proofErr w:type="spellEnd"/>
+      <w:r>
+        <w:rPr>
+          <w:lang w:eastAsia="de-DE"/>
+        </w:rPr>
+        <w:t xml:space="preserve"> and configuration of a backend client can be found in the “domiubsConnecto_InstallationGuide.pdf” distributed together with the </w:t>
+      </w:r>
+      <w:proofErr w:type="spellStart"/>
+      <w:r>
+        <w:rPr>
+          <w:lang w:eastAsia="de-DE"/>
+        </w:rPr>
+        <w:t>domibusConnector</w:t>
+      </w:r>
+      <w:proofErr w:type="spellEnd"/>
+      <w:r>
+        <w:rPr>
+          <w:lang w:eastAsia="de-DE"/>
+        </w:rPr>
+        <w:t xml:space="preserve"> installed.</w:t>
+      </w:r>
+    </w:p>
+    <w:p>
+      <w:pPr>
+        <w:pStyle w:val="berschrift2"/>
+      </w:pPr>
+      <w:proofErr w:type="spellStart"/>
       <w:proofErr w:type="gramStart"/>
       <w:r>
-        <w:rPr>
-          <w:lang w:eastAsia="de-DE"/>
-        </w:rPr>
-        <w:t>and</w:t>
-      </w:r>
+        <w:t>domibusConnectorClient</w:t>
+      </w:r>
+      <w:proofErr w:type="spellEnd"/>
       <w:proofErr w:type="gramEnd"/>
       <w:r>
-        <w:rPr>
-          <w:lang w:eastAsia="de-DE"/>
-        </w:rPr>
-        <w:t xml:space="preserve"> sign the messages which are sent to the connector clients. It also contains all public keys of</w:t>
-      </w:r>
-      <w:r>
-        <w:rPr>
-          <w:lang w:eastAsia="de-DE"/>
-        </w:rPr>
-        <w:t xml:space="preserve"> all</w:t>
-      </w:r>
-      <w:r>
-        <w:rPr>
-          <w:lang w:eastAsia="de-DE"/>
-        </w:rPr>
-        <w:t xml:space="preserve"> the</w:t>
-      </w:r>
-      <w:r>
-        <w:rPr>
-          <w:lang w:eastAsia="de-DE"/>
-        </w:rPr>
-        <w:t xml:space="preserve"> backend c</w:t>
-      </w:r>
-      <w:r>
-        <w:rPr>
-          <w:lang w:eastAsia="de-DE"/>
-        </w:rPr>
-        <w:t>lients to verify the sign</w:t>
-      </w:r>
-      <w:r>
-        <w:rPr>
-          <w:lang w:eastAsia="de-DE"/>
-        </w:rPr>
-        <w:t>ature of received</w:t>
-      </w:r>
-      <w:r>
-        <w:rPr>
-          <w:lang w:eastAsia="de-DE"/>
-        </w:rPr>
-        <w:t xml:space="preserve"> messages. The common name</w:t>
-      </w:r>
-      <w:r>
-        <w:rPr>
-          <w:lang w:eastAsia="de-DE"/>
-        </w:rPr>
-        <w:t xml:space="preserve"> (CN)</w:t>
-      </w:r>
-      <w:r>
-        <w:rPr>
-          <w:lang w:eastAsia="de-DE"/>
-        </w:rPr>
-        <w:t xml:space="preserve"> of the certificate is also used to</w:t>
-      </w:r>
-      <w:r>
-        <w:rPr>
-          <w:lang w:eastAsia="de-DE"/>
-        </w:rPr>
         <w:t xml:space="preserve"> </w:t>
       </w:r>
-      <w:r>
-        <w:rPr>
-          <w:lang w:eastAsia="de-DE"/>
-        </w:rPr>
-        <w:t xml:space="preserve">identify the </w:t>
-      </w:r>
-      <w:r>
-        <w:rPr>
-          <w:lang w:eastAsia="de-DE"/>
-        </w:rPr>
-        <w:t xml:space="preserve">backend </w:t>
-      </w:r>
-      <w:proofErr w:type="gramStart"/>
-      <w:r>
-        <w:rPr>
-          <w:lang w:eastAsia="de-DE"/>
-        </w:rPr>
-        <w:t>clients</w:t>
-      </w:r>
-      <w:proofErr w:type="gramEnd"/>
-      <w:r>
-        <w:rPr>
-          <w:lang w:eastAsia="de-DE"/>
-        </w:rPr>
-        <w:t xml:space="preserve"> name.</w:t>
-      </w:r>
-    </w:p>
-    <w:p>
-      <w:pPr>
-        <w:rPr>
-          <w:lang w:eastAsia="de-DE"/>
-        </w:rPr>
-      </w:pPr>
-      <w:r>
-        <w:rPr>
-          <w:lang w:eastAsia="de-DE"/>
-        </w:rPr>
-        <w:t>The configuration properties are:</w:t>
-      </w:r>
-    </w:p>
-    <w:p>
-      <w:pPr>
-        <w:rPr>
-          <w:lang w:eastAsia="de-DE"/>
-        </w:rPr>
-      </w:pPr>
-      <w:r>
-        <w:rPr>
-          <w:noProof/>
-          <w:lang w:val="de-AT" w:eastAsia="de-AT"/>
-        </w:rPr>
-        <w:drawing>
-          <wp:inline distT="0" distB="0" distL="0" distR="0" wp14:anchorId="292913D3" wp14:editId="27EA4199">
-            <wp:extent cx="5759450" cy="1629374"/>
-            <wp:effectExtent l="0" t="0" r="0" b="9525"/>
-            <wp:docPr id="31" name="Grafik 31"/>
-            <wp:cNvGraphicFramePr>
-              <a:graphicFrameLocks xmlns:a="http://schemas.openxmlformats.org/drawingml/2006/main" noChangeAspect="1"/>
-            </wp:cNvGraphicFramePr>
-            <a:graphic xmlns:a="http://schemas.openxmlformats.org/drawingml/2006/main">
-              <a:graphicData uri="http://schemas.openxmlformats.org/drawingml/2006/picture">
-                <pic:pic xmlns:pic="http://schemas.openxmlformats.org/drawingml/2006/picture">
-                  <pic:nvPicPr>
-                    <pic:cNvPr id="0" name=""/>
-                    <pic:cNvPicPr/>
-                  </pic:nvPicPr>
-                  <pic:blipFill>
-                    <a:blip r:embed="rId10"/>
-                    <a:stretch>
-                      <a:fillRect/>
-                    </a:stretch>
-                  </pic:blipFill>
-                  <pic:spPr>
-                    <a:xfrm>
-                      <a:off x="0" y="0"/>
-                      <a:ext cx="5759450" cy="1629374"/>
-                    </a:xfrm>
-                    <a:prstGeom prst="rect">
-                      <a:avLst/>
-                    </a:prstGeom>
-                  </pic:spPr>
-                </pic:pic>
-              </a:graphicData>
-            </a:graphic>
-          </wp:inline>
-        </w:drawing>
-      </w:r>
-    </w:p>
-    <w:p>
-      <w:pPr>
-        <w:pStyle w:val="berschrift2"/>
-        <w:rPr>
-          <w:lang w:val="de-AT"/>
-        </w:rPr>
-      </w:pPr>
-      <w:bookmarkStart w:id="49" w:name="_Toc511909907"/>
-      <w:r>
-        <w:rPr>
-          <w:lang w:val="de-AT"/>
-        </w:rPr>
-        <w:t>Connector Key Store</w:t>
-      </w:r>
-      <w:bookmarkEnd w:id="49"/>
+      <w:proofErr w:type="spellStart"/>
+      <w:r>
+        <w:t>keystore</w:t>
+      </w:r>
+      <w:proofErr w:type="spellEnd"/>
+    </w:p>
+    <w:p>
+      <w:pPr>
+        <w:rPr>
+          <w:lang w:eastAsia="de-DE"/>
+        </w:rPr>
+      </w:pPr>
+      <w:r>
+        <w:rPr>
+          <w:lang w:eastAsia="de-DE"/>
+        </w:rPr>
+        <w:t xml:space="preserve">Both, the private key of the </w:t>
+      </w:r>
+      <w:proofErr w:type="spellStart"/>
+      <w:r>
+        <w:rPr>
+          <w:lang w:eastAsia="de-DE"/>
+        </w:rPr>
+        <w:t>domibusConnectorClient</w:t>
+      </w:r>
+      <w:proofErr w:type="spellEnd"/>
+      <w:r>
+        <w:rPr>
+          <w:lang w:eastAsia="de-DE"/>
+        </w:rPr>
+        <w:t xml:space="preserve"> certificate described above and the public key of the </w:t>
+      </w:r>
+      <w:proofErr w:type="spellStart"/>
+      <w:r>
+        <w:rPr>
+          <w:lang w:eastAsia="de-DE"/>
+        </w:rPr>
+        <w:t>domibusConnector</w:t>
+      </w:r>
+      <w:proofErr w:type="spellEnd"/>
+      <w:r>
+        <w:rPr>
+          <w:lang w:eastAsia="de-DE"/>
+        </w:rPr>
+        <w:t xml:space="preserve"> backend certificate configured on the </w:t>
+      </w:r>
+      <w:proofErr w:type="spellStart"/>
+      <w:r>
+        <w:rPr>
+          <w:lang w:eastAsia="de-DE"/>
+        </w:rPr>
+        <w:t>domibusConnector</w:t>
+      </w:r>
+      <w:proofErr w:type="spellEnd"/>
+      <w:r>
+        <w:rPr>
+          <w:lang w:eastAsia="de-DE"/>
+        </w:rPr>
+        <w:t xml:space="preserve"> the client should connect to, need to be added to a </w:t>
+      </w:r>
+      <w:proofErr w:type="spellStart"/>
+      <w:r>
+        <w:rPr>
+          <w:lang w:eastAsia="de-DE"/>
+        </w:rPr>
+        <w:t>keystore</w:t>
+      </w:r>
+      <w:proofErr w:type="spellEnd"/>
+      <w:r>
+        <w:rPr>
+          <w:lang w:eastAsia="de-DE"/>
+        </w:rPr>
+        <w:t>.</w:t>
+      </w:r>
     </w:p>
     <w:p>
       <w:pPr>
@@ -9308,236 +9281,34 @@
         </w:rPr>
         <w:t xml:space="preserve">The </w:t>
       </w:r>
-      <w:r>
-        <w:rPr>
-          <w:lang w:eastAsia="de-DE"/>
-        </w:rPr>
-        <w:t>connector</w:t>
-      </w:r>
-      <w:r>
-        <w:rPr>
-          <w:lang w:eastAsia="de-DE"/>
-        </w:rPr>
-        <w:t xml:space="preserve"> key store holds the private key for signing the ASIC-S container. </w:t>
-      </w:r>
-    </w:p>
-    <w:p>
-      <w:pPr>
-        <w:rPr>
-          <w:lang w:eastAsia="de-DE"/>
-        </w:rPr>
-      </w:pPr>
-      <w:r>
-        <w:rPr>
-          <w:lang w:eastAsia="de-DE"/>
-        </w:rPr>
-        <w:t>The configuration properties are:</w:t>
-      </w:r>
-    </w:p>
-    <w:p>
-      <w:pPr>
-        <w:rPr>
-          <w:lang w:eastAsia="de-DE"/>
-        </w:rPr>
-      </w:pPr>
-      <w:r>
-        <w:rPr>
-          <w:noProof/>
-          <w:lang w:val="de-AT" w:eastAsia="de-AT"/>
-        </w:rPr>
-        <w:drawing>
-          <wp:inline distT="0" distB="0" distL="0" distR="0" wp14:anchorId="60E34A0B" wp14:editId="0A9C826F">
-            <wp:extent cx="5759450" cy="1601820"/>
-            <wp:effectExtent l="0" t="0" r="0" b="0"/>
-            <wp:docPr id="10240" name="Grafik 10240"/>
-            <wp:cNvGraphicFramePr>
-              <a:graphicFrameLocks xmlns:a="http://schemas.openxmlformats.org/drawingml/2006/main" noChangeAspect="1"/>
-            </wp:cNvGraphicFramePr>
-            <a:graphic xmlns:a="http://schemas.openxmlformats.org/drawingml/2006/main">
-              <a:graphicData uri="http://schemas.openxmlformats.org/drawingml/2006/picture">
-                <pic:pic xmlns:pic="http://schemas.openxmlformats.org/drawingml/2006/picture">
-                  <pic:nvPicPr>
-                    <pic:cNvPr id="0" name=""/>
-                    <pic:cNvPicPr/>
-                  </pic:nvPicPr>
-                  <pic:blipFill>
-                    <a:blip r:embed="rId11"/>
-                    <a:stretch>
-                      <a:fillRect/>
-                    </a:stretch>
-                  </pic:blipFill>
-                  <pic:spPr>
-                    <a:xfrm>
-                      <a:off x="0" y="0"/>
-                      <a:ext cx="5759450" cy="1601820"/>
-                    </a:xfrm>
-                    <a:prstGeom prst="rect">
-                      <a:avLst/>
-                    </a:prstGeom>
-                  </pic:spPr>
-                </pic:pic>
-              </a:graphicData>
-            </a:graphic>
-          </wp:inline>
-        </w:drawing>
-      </w:r>
-    </w:p>
-    <w:p>
-      <w:pPr>
-        <w:rPr>
-          <w:lang w:eastAsia="de-DE"/>
-        </w:rPr>
-      </w:pPr>
-    </w:p>
-    <w:p>
-      <w:pPr>
-        <w:pStyle w:val="berschrift2"/>
-        <w:rPr>
-          <w:lang w:val="de-AT"/>
-        </w:rPr>
-      </w:pPr>
-      <w:bookmarkStart w:id="50" w:name="_Toc511909908"/>
       <w:proofErr w:type="spellStart"/>
       <w:r>
         <w:rPr>
-          <w:lang w:val="de-AT"/>
-        </w:rPr>
-        <w:t>Evidence</w:t>
+          <w:lang w:eastAsia="de-DE"/>
+        </w:rPr>
+        <w:t>domibusConnectorClient</w:t>
       </w:r>
       <w:proofErr w:type="spellEnd"/>
       <w:r>
         <w:rPr>
-          <w:lang w:val="de-AT"/>
-        </w:rPr>
-        <w:t xml:space="preserve"> Key Store</w:t>
-      </w:r>
-      <w:bookmarkEnd w:id="50"/>
-    </w:p>
-    <w:p>
-      <w:pPr>
-        <w:rPr>
-          <w:lang w:eastAsia="de-DE"/>
-        </w:rPr>
-      </w:pPr>
-      <w:r>
-        <w:rPr>
-          <w:lang w:eastAsia="de-DE"/>
-        </w:rPr>
-        <w:t xml:space="preserve">The evidence key store holds the private key for signing the generated </w:t>
-      </w:r>
-      <w:r>
-        <w:rPr>
-          <w:lang w:eastAsia="de-DE"/>
-        </w:rPr>
-        <w:t xml:space="preserve">ETSI-REM </w:t>
-      </w:r>
-      <w:r>
-        <w:rPr>
-          <w:lang w:eastAsia="de-DE"/>
-        </w:rPr>
-        <w:t>evidences. This private</w:t>
-      </w:r>
-      <w:r>
-        <w:rPr>
-          <w:lang w:eastAsia="de-DE"/>
-        </w:rPr>
-        <w:t xml:space="preserve"> </w:t>
-      </w:r>
-      <w:r>
-        <w:rPr>
-          <w:lang w:eastAsia="de-DE"/>
-        </w:rPr>
-        <w:t>key and key store can be the same for signing the ASIC-S container</w:t>
-      </w:r>
-      <w:r>
-        <w:rPr>
-          <w:lang w:eastAsia="de-DE"/>
-        </w:rPr>
-        <w:t xml:space="preserve"> (Connector Key Store)</w:t>
-      </w:r>
-      <w:r>
-        <w:rPr>
-          <w:lang w:eastAsia="de-DE"/>
-        </w:rPr>
-        <w:t>.</w:t>
-      </w:r>
-    </w:p>
-    <w:p>
-      <w:pPr>
-        <w:rPr>
-          <w:lang w:eastAsia="de-DE"/>
-        </w:rPr>
-      </w:pPr>
-      <w:r>
-        <w:rPr>
-          <w:lang w:eastAsia="de-DE"/>
-        </w:rPr>
-        <w:t>The configuration properties are:</w:t>
-      </w:r>
-    </w:p>
-    <w:p>
-      <w:pPr>
-        <w:rPr>
-          <w:lang w:eastAsia="de-DE"/>
-        </w:rPr>
-      </w:pPr>
-      <w:r>
-        <w:rPr>
-          <w:noProof/>
-          <w:lang w:val="de-AT" w:eastAsia="de-AT"/>
-        </w:rPr>
-        <w:drawing>
-          <wp:inline distT="0" distB="0" distL="0" distR="0" wp14:anchorId="31448829" wp14:editId="2D284A56">
-            <wp:extent cx="5759450" cy="1603045"/>
-            <wp:effectExtent l="0" t="0" r="0" b="0"/>
-            <wp:docPr id="10241" name="Grafik 10241"/>
-            <wp:cNvGraphicFramePr>
-              <a:graphicFrameLocks xmlns:a="http://schemas.openxmlformats.org/drawingml/2006/main" noChangeAspect="1"/>
-            </wp:cNvGraphicFramePr>
-            <a:graphic xmlns:a="http://schemas.openxmlformats.org/drawingml/2006/main">
-              <a:graphicData uri="http://schemas.openxmlformats.org/drawingml/2006/picture">
-                <pic:pic xmlns:pic="http://schemas.openxmlformats.org/drawingml/2006/picture">
-                  <pic:nvPicPr>
-                    <pic:cNvPr id="0" name=""/>
-                    <pic:cNvPicPr/>
-                  </pic:nvPicPr>
-                  <pic:blipFill>
-                    <a:blip r:embed="rId12"/>
-                    <a:stretch>
-                      <a:fillRect/>
-                    </a:stretch>
-                  </pic:blipFill>
-                  <pic:spPr>
-                    <a:xfrm>
-                      <a:off x="0" y="0"/>
-                      <a:ext cx="5759450" cy="1603045"/>
-                    </a:xfrm>
-                    <a:prstGeom prst="rect">
-                      <a:avLst/>
-                    </a:prstGeom>
-                  </pic:spPr>
-                </pic:pic>
-              </a:graphicData>
-            </a:graphic>
-          </wp:inline>
-        </w:drawing>
-      </w:r>
-    </w:p>
-    <w:p>
-      <w:pPr>
-        <w:pStyle w:val="berschrift2"/>
-      </w:pPr>
-      <w:bookmarkStart w:id="51" w:name="_Toc511909909"/>
-      <w:r>
-        <w:lastRenderedPageBreak/>
-        <w:t xml:space="preserve">Connector </w:t>
+          <w:lang w:eastAsia="de-DE"/>
+        </w:rPr>
+        <w:t xml:space="preserve"> therefore needs a Java-</w:t>
       </w:r>
       <w:proofErr w:type="spellStart"/>
       <w:r>
-        <w:t>truststore</w:t>
-      </w:r>
-      <w:bookmarkEnd w:id="51"/>
+        <w:rPr>
+          <w:lang w:eastAsia="de-DE"/>
+        </w:rPr>
+        <w:t>Keystore</w:t>
+      </w:r>
       <w:proofErr w:type="spellEnd"/>
+      <w:r>
+        <w:rPr>
+          <w:lang w:eastAsia="de-DE"/>
+        </w:rPr>
+        <w:t xml:space="preserve"> containing those keys.</w:t>
+      </w:r>
     </w:p>
     <w:p>
       <w:pPr>
@@ -9556,316 +9327,232 @@
         <w:rPr>
           <w:lang w:eastAsia="de-DE"/>
         </w:rPr>
-        <w:t>truststore</w:t>
+        <w:t>keystore</w:t>
       </w:r>
       <w:proofErr w:type="spellEnd"/>
       <w:r>
         <w:rPr>
           <w:lang w:eastAsia="de-DE"/>
         </w:rPr>
-        <w:t xml:space="preserve"> only holds public keys. The connector </w:t>
+        <w:t xml:space="preserve"> needs to be configured in the “connector-</w:t>
       </w:r>
       <w:proofErr w:type="spellStart"/>
       <w:r>
         <w:rPr>
           <w:lang w:eastAsia="de-DE"/>
         </w:rPr>
-        <w:t>truststore</w:t>
+        <w:t>client.properties</w:t>
       </w:r>
       <w:proofErr w:type="spellEnd"/>
       <w:r>
         <w:rPr>
           <w:lang w:eastAsia="de-DE"/>
         </w:rPr>
-        <w:t xml:space="preserve"> (in configuration management called the “</w:t>
-      </w:r>
-      <w:proofErr w:type="spellStart"/>
-      <w:r>
-        <w:rPr>
-          <w:lang w:eastAsia="de-DE"/>
-        </w:rPr>
-        <w:t>connectorstore</w:t>
-      </w:r>
-      <w:proofErr w:type="spellEnd"/>
-      <w:r>
-        <w:rPr>
-          <w:lang w:eastAsia="de-DE"/>
-        </w:rPr>
-        <w:t>”) is provided by the configuration management of the project and contains the public keys of the e-CODEX partners. They are used to verify the signature of the ASIC-S container received from an e-CODEX partner.</w:t>
-      </w:r>
-    </w:p>
-    <w:p>
-      <w:pPr>
-        <w:rPr>
-          <w:lang w:eastAsia="de-DE"/>
-        </w:rPr>
-      </w:pPr>
-      <w:r>
-        <w:rPr>
-          <w:lang w:eastAsia="de-DE"/>
-        </w:rPr>
-        <w:t xml:space="preserve">Additionally, if your organization uses signed documents (mostly PDF) as the main content of the message when sending a message to an e-CODEX partner, the public key of the certificate with which the document was signed with should be imported into this </w:t>
-      </w:r>
-      <w:proofErr w:type="spellStart"/>
-      <w:r>
-        <w:rPr>
-          <w:lang w:eastAsia="de-DE"/>
-        </w:rPr>
-        <w:t>truststore</w:t>
-      </w:r>
-      <w:proofErr w:type="spellEnd"/>
-      <w:r>
-        <w:rPr>
-          <w:lang w:eastAsia="de-DE"/>
-        </w:rPr>
-        <w:t>. The security library uses this public key to verify the signature of the document then (configured as SIGNATURE_BASED).</w:t>
-      </w:r>
-    </w:p>
-    <w:p>
-      <w:pPr>
-        <w:rPr>
-          <w:lang w:eastAsia="de-DE"/>
-        </w:rPr>
-      </w:pPr>
-      <w:r>
-        <w:rPr>
-          <w:lang w:eastAsia="de-DE"/>
-        </w:rPr>
-        <w:t>The configuration properties are:</w:t>
-      </w:r>
-    </w:p>
-    <w:p>
-      <w:pPr>
-        <w:rPr>
-          <w:lang w:eastAsia="de-DE"/>
-        </w:rPr>
-      </w:pPr>
-      <w:r>
-        <w:rPr>
-          <w:noProof/>
-          <w:lang w:val="de-AT" w:eastAsia="de-AT"/>
-        </w:rPr>
-        <w:drawing>
-          <wp:inline distT="0" distB="0" distL="0" distR="0" wp14:anchorId="7DB89CFB" wp14:editId="2E6B3DEC">
-            <wp:extent cx="5759450" cy="937457"/>
-            <wp:effectExtent l="0" t="0" r="0" b="0"/>
-            <wp:docPr id="10243" name="Grafik 10243"/>
-            <wp:cNvGraphicFramePr>
-              <a:graphicFrameLocks xmlns:a="http://schemas.openxmlformats.org/drawingml/2006/main" noChangeAspect="1"/>
-            </wp:cNvGraphicFramePr>
-            <a:graphic xmlns:a="http://schemas.openxmlformats.org/drawingml/2006/main">
-              <a:graphicData uri="http://schemas.openxmlformats.org/drawingml/2006/picture">
-                <pic:pic xmlns:pic="http://schemas.openxmlformats.org/drawingml/2006/picture">
-                  <pic:nvPicPr>
-                    <pic:cNvPr id="0" name=""/>
-                    <pic:cNvPicPr/>
-                  </pic:nvPicPr>
-                  <pic:blipFill>
-                    <a:blip r:embed="rId13"/>
-                    <a:stretch>
-                      <a:fillRect/>
-                    </a:stretch>
-                  </pic:blipFill>
-                  <pic:spPr>
-                    <a:xfrm>
-                      <a:off x="0" y="0"/>
-                      <a:ext cx="5759450" cy="937457"/>
-                    </a:xfrm>
-                    <a:prstGeom prst="rect">
-                      <a:avLst/>
-                    </a:prstGeom>
-                  </pic:spPr>
-                </pic:pic>
-              </a:graphicData>
-            </a:graphic>
-          </wp:inline>
-        </w:drawing>
-      </w:r>
-    </w:p>
-    <w:p>
-      <w:pPr>
-        <w:rPr>
-          <w:lang w:eastAsia="de-DE"/>
-        </w:rPr>
-      </w:pPr>
-    </w:p>
-    <w:p>
-      <w:pPr>
-        <w:pStyle w:val="berschrift1"/>
-        <w:rPr>
-          <w:lang w:eastAsia="de-DE"/>
-        </w:rPr>
-      </w:pPr>
-      <w:bookmarkStart w:id="52" w:name="_Configuration_properties"/>
-      <w:bookmarkStart w:id="53" w:name="_Toc511909904"/>
-      <w:bookmarkEnd w:id="52"/>
-      <w:r>
-        <w:rPr>
-          <w:lang w:eastAsia="de-DE"/>
-        </w:rPr>
-        <w:lastRenderedPageBreak/>
-        <w:t>Configuration properties</w:t>
-      </w:r>
-      <w:bookmarkEnd w:id="53"/>
-    </w:p>
-    <w:p>
-      <w:pPr>
-        <w:rPr>
-          <w:lang w:eastAsia="de-DE"/>
-        </w:rPr>
-      </w:pPr>
-      <w:r>
-        <w:rPr>
-          <w:lang w:eastAsia="de-DE"/>
-        </w:rPr>
-        <w:t xml:space="preserve">To give the </w:t>
-      </w:r>
-      <w:proofErr w:type="spellStart"/>
-      <w:r>
-        <w:rPr>
-          <w:lang w:eastAsia="de-DE"/>
-        </w:rPr>
-        <w:t>domibusConnector</w:t>
-      </w:r>
-      <w:proofErr w:type="spellEnd"/>
-      <w:r>
-        <w:rPr>
-          <w:lang w:eastAsia="de-DE"/>
-        </w:rPr>
-        <w:t xml:space="preserve"> the missing links about your environment, some properties have to be set in a property file.</w:t>
-      </w:r>
-    </w:p>
-    <w:p>
-      <w:pPr>
-        <w:rPr>
-          <w:lang w:eastAsia="de-DE"/>
-        </w:rPr>
-      </w:pPr>
-      <w:r>
-        <w:rPr>
-          <w:lang w:eastAsia="de-DE"/>
-        </w:rPr>
-        <w:t>Usually this is called “</w:t>
-      </w:r>
-      <w:proofErr w:type="spellStart"/>
-      <w:r>
-        <w:rPr>
-          <w:lang w:eastAsia="de-DE"/>
-        </w:rPr>
-        <w:t>connector.properties</w:t>
-      </w:r>
-      <w:proofErr w:type="spellEnd"/>
-      <w:r>
-        <w:rPr>
-          <w:lang w:eastAsia="de-DE"/>
-        </w:rPr>
-        <w:t>”.</w:t>
-      </w:r>
-    </w:p>
-    <w:p>
-      <w:pPr>
-        <w:rPr>
-          <w:lang w:eastAsia="de-DE"/>
-        </w:rPr>
-      </w:pPr>
-      <w:r>
-        <w:rPr>
-          <w:lang w:eastAsia="de-DE"/>
-        </w:rPr>
-        <w:t>Also, the possibility is given to adopt the logging configuration. This gives the opportunity to control where logs are written at and what to log.</w:t>
-      </w:r>
-    </w:p>
-    <w:p>
-      <w:pPr>
-        <w:rPr>
-          <w:lang w:eastAsia="de-DE"/>
-        </w:rPr>
-      </w:pPr>
-      <w:r>
-        <w:rPr>
-          <w:lang w:eastAsia="de-DE"/>
-        </w:rPr>
-        <w:t>Example properties and an empty property file</w:t>
-      </w:r>
-      <w:r>
-        <w:rPr>
-          <w:lang w:eastAsia="de-DE"/>
-        </w:rPr>
-        <w:t>, as well as an example for logging configuration</w:t>
-      </w:r>
-      <w:r>
-        <w:rPr>
-          <w:lang w:eastAsia="de-DE"/>
-        </w:rPr>
-        <w:t xml:space="preserve"> can be found in the distribution package at “documentation/properties”.</w:t>
-      </w:r>
-    </w:p>
-    <w:p>
-      <w:pPr>
-        <w:rPr>
-          <w:lang w:eastAsia="de-DE"/>
-        </w:rPr>
-      </w:pPr>
-    </w:p>
-    <w:p>
-      <w:pPr>
-        <w:rPr>
-          <w:lang w:eastAsia="de-DE"/>
-        </w:rPr>
-      </w:pPr>
-      <w:r>
-        <w:rPr>
-          <w:lang w:eastAsia="de-DE"/>
-        </w:rPr>
-        <w:t>The properties in those file are all well described on what is expected there.</w:t>
-      </w:r>
-    </w:p>
-    <w:p>
-      <w:pPr>
-        <w:rPr>
-          <w:lang w:eastAsia="de-DE"/>
-        </w:rPr>
-      </w:pPr>
-      <w:r>
-        <w:rPr>
-          <w:lang w:eastAsia="de-DE"/>
-        </w:rPr>
-        <w:t>The variants on how to include the properties into your web server environment is dependent on what product you have in place.</w:t>
-      </w:r>
-    </w:p>
-    <w:p>
-      <w:pPr>
-        <w:rPr>
-          <w:lang w:eastAsia="de-DE"/>
-        </w:rPr>
-      </w:pPr>
-      <w:r>
-        <w:rPr>
-          <w:lang w:eastAsia="de-DE"/>
-        </w:rPr>
-        <w:t xml:space="preserve">For the web server products Apache Tomcat and BEA </w:t>
-      </w:r>
-      <w:proofErr w:type="spellStart"/>
-      <w:r>
-        <w:rPr>
-          <w:lang w:eastAsia="de-DE"/>
-        </w:rPr>
-        <w:t>Weblogic</w:t>
-      </w:r>
-      <w:proofErr w:type="spellEnd"/>
-      <w:r>
-        <w:rPr>
-          <w:lang w:eastAsia="de-DE"/>
-        </w:rPr>
-        <w:t xml:space="preserve"> this is described exemplarily in the Chapter </w:t>
-      </w:r>
-      <w:hyperlink w:anchor="_Deployment" w:history="1">
+        <w:t xml:space="preserve">” described in chapter </w:t>
+      </w:r>
+      <w:hyperlink w:anchor="_Configuration_properties" w:history="1">
         <w:r>
           <w:rPr>
             <w:rStyle w:val="Hyperlink"/>
             <w:sz w:val="22"/>
             <w:lang w:eastAsia="de-DE"/>
           </w:rPr>
+          <w:t>Configuration properties</w:t>
+        </w:r>
+      </w:hyperlink>
+      <w:r>
+        <w:rPr>
+          <w:lang w:eastAsia="de-DE"/>
+        </w:rPr>
+        <w:t>.</w:t>
+      </w:r>
+    </w:p>
+    <w:p>
+      <w:pPr>
+        <w:rPr>
+          <w:lang w:eastAsia="de-DE"/>
+        </w:rPr>
+      </w:pPr>
+    </w:p>
+    <w:p>
+      <w:pPr>
+        <w:pStyle w:val="berschrift1"/>
+        <w:rPr>
+          <w:lang w:eastAsia="de-DE"/>
+        </w:rPr>
+      </w:pPr>
+      <w:bookmarkStart w:id="47" w:name="_Configuration_properties"/>
+      <w:bookmarkStart w:id="48" w:name="_Toc511909904"/>
+      <w:bookmarkStart w:id="49" w:name="_GoBack"/>
+      <w:bookmarkEnd w:id="47"/>
+      <w:bookmarkEnd w:id="49"/>
+      <w:r>
+        <w:rPr>
+          <w:lang w:eastAsia="de-DE"/>
+        </w:rPr>
+        <w:lastRenderedPageBreak/>
+        <w:t>Configuration properties</w:t>
+      </w:r>
+      <w:bookmarkEnd w:id="48"/>
+    </w:p>
+    <w:p>
+      <w:pPr>
+        <w:rPr>
+          <w:lang w:eastAsia="de-DE"/>
+        </w:rPr>
+      </w:pPr>
+      <w:r>
+        <w:rPr>
+          <w:lang w:eastAsia="de-DE"/>
+        </w:rPr>
+        <w:t xml:space="preserve">To give the </w:t>
+      </w:r>
+      <w:proofErr w:type="spellStart"/>
+      <w:r>
+        <w:rPr>
+          <w:lang w:eastAsia="de-DE"/>
+        </w:rPr>
+        <w:t>domibusConnector</w:t>
+      </w:r>
+      <w:proofErr w:type="spellEnd"/>
+      <w:r>
+        <w:rPr>
+          <w:lang w:eastAsia="de-DE"/>
+        </w:rPr>
+        <w:t xml:space="preserve"> the missing links about your environment, some properties have to be set in a property file.</w:t>
+      </w:r>
+    </w:p>
+    <w:p>
+      <w:pPr>
+        <w:rPr>
+          <w:lang w:eastAsia="de-DE"/>
+        </w:rPr>
+      </w:pPr>
+      <w:r>
+        <w:rPr>
+          <w:lang w:eastAsia="de-DE"/>
+        </w:rPr>
+        <w:t>Usually this is called “</w:t>
+      </w:r>
+      <w:proofErr w:type="spellStart"/>
+      <w:r>
+        <w:rPr>
+          <w:lang w:eastAsia="de-DE"/>
+        </w:rPr>
+        <w:t>connector.properties</w:t>
+      </w:r>
+      <w:proofErr w:type="spellEnd"/>
+      <w:r>
+        <w:rPr>
+          <w:lang w:eastAsia="de-DE"/>
+        </w:rPr>
+        <w:t>”.</w:t>
+      </w:r>
+    </w:p>
+    <w:p>
+      <w:pPr>
+        <w:rPr>
+          <w:lang w:eastAsia="de-DE"/>
+        </w:rPr>
+      </w:pPr>
+      <w:r>
+        <w:rPr>
+          <w:lang w:eastAsia="de-DE"/>
+        </w:rPr>
+        <w:t>Also, the possibility is given to adopt the logging configuration. This gives the opportunity to control where logs are written at and what to log.</w:t>
+      </w:r>
+    </w:p>
+    <w:p>
+      <w:pPr>
+        <w:rPr>
+          <w:lang w:eastAsia="de-DE"/>
+        </w:rPr>
+      </w:pPr>
+      <w:r>
+        <w:rPr>
+          <w:lang w:eastAsia="de-DE"/>
+        </w:rPr>
+        <w:t>Example properties and an empty property file</w:t>
+      </w:r>
+      <w:r>
+        <w:rPr>
+          <w:lang w:eastAsia="de-DE"/>
+        </w:rPr>
+        <w:t>, as well as an example for logging configuration</w:t>
+      </w:r>
+      <w:r>
+        <w:rPr>
+          <w:lang w:eastAsia="de-DE"/>
+        </w:rPr>
+        <w:t xml:space="preserve"> can be found in the distribution package at “documentation/properties”.</w:t>
+      </w:r>
+    </w:p>
+    <w:p>
+      <w:pPr>
+        <w:rPr>
+          <w:lang w:eastAsia="de-DE"/>
+        </w:rPr>
+      </w:pPr>
+    </w:p>
+    <w:p>
+      <w:pPr>
+        <w:rPr>
+          <w:lang w:eastAsia="de-DE"/>
+        </w:rPr>
+      </w:pPr>
+      <w:r>
+        <w:rPr>
+          <w:lang w:eastAsia="de-DE"/>
+        </w:rPr>
+        <w:t>The properties in those file are all well described on what is expected there.</w:t>
+      </w:r>
+    </w:p>
+    <w:p>
+      <w:pPr>
+        <w:rPr>
+          <w:lang w:eastAsia="de-DE"/>
+        </w:rPr>
+      </w:pPr>
+      <w:r>
+        <w:rPr>
+          <w:lang w:eastAsia="de-DE"/>
+        </w:rPr>
+        <w:t>The variants on how to include the properties into your web server environment is dependent on what product you have in place.</w:t>
+      </w:r>
+    </w:p>
+    <w:p>
+      <w:pPr>
+        <w:rPr>
+          <w:lang w:eastAsia="de-DE"/>
+        </w:rPr>
+      </w:pPr>
+      <w:r>
+        <w:rPr>
+          <w:lang w:eastAsia="de-DE"/>
+        </w:rPr>
+        <w:t xml:space="preserve">For the web server products Apache Tomcat and BEA </w:t>
+      </w:r>
+      <w:proofErr w:type="spellStart"/>
+      <w:r>
+        <w:rPr>
+          <w:lang w:eastAsia="de-DE"/>
+        </w:rPr>
+        <w:t>Weblogic</w:t>
+      </w:r>
+      <w:proofErr w:type="spellEnd"/>
+      <w:r>
+        <w:rPr>
+          <w:lang w:eastAsia="de-DE"/>
+        </w:rPr>
+        <w:t xml:space="preserve"> this is described exemplarily in the Chapter </w:t>
+      </w:r>
+      <w:hyperlink w:anchor="_Deployment" w:history="1">
+        <w:r>
+          <w:rPr>
+            <w:rStyle w:val="Hyperlink"/>
+            <w:sz w:val="22"/>
+            <w:lang w:eastAsia="de-DE"/>
+          </w:rPr>
           <w:t>Deployment</w:t>
         </w:r>
       </w:hyperlink>
@@ -9882,8 +9569,8 @@
           <w:lang w:eastAsia="de-DE"/>
         </w:rPr>
       </w:pPr>
-      <w:bookmarkStart w:id="54" w:name="_Deployment"/>
-      <w:bookmarkEnd w:id="54"/>
+      <w:bookmarkStart w:id="50" w:name="_Deployment"/>
+      <w:bookmarkEnd w:id="50"/>
     </w:p>
     <w:p>
       <w:pPr>
@@ -9930,8 +9617,8 @@
           <w:lang w:eastAsia="de-DE"/>
         </w:rPr>
       </w:pPr>
-      <w:bookmarkStart w:id="55" w:name="_domibusConnectorClient-Standalone"/>
-      <w:bookmarkEnd w:id="55"/>
+      <w:bookmarkStart w:id="51" w:name="_domibusConnectorClient-Standalone"/>
+      <w:bookmarkEnd w:id="51"/>
       <w:proofErr w:type="spellStart"/>
       <w:proofErr w:type="gramStart"/>
       <w:r>
@@ -9973,12 +9660,12 @@
       </w:pPr>
     </w:p>
     <w:sectPr>
-      <w:headerReference w:type="even" r:id="rId14"/>
-      <w:headerReference w:type="default" r:id="rId15"/>
-      <w:footerReference w:type="even" r:id="rId16"/>
-      <w:footerReference w:type="default" r:id="rId17"/>
-      <w:headerReference w:type="first" r:id="rId18"/>
-      <w:footerReference w:type="first" r:id="rId19"/>
+      <w:headerReference w:type="even" r:id="rId11"/>
+      <w:headerReference w:type="default" r:id="rId12"/>
+      <w:footerReference w:type="even" r:id="rId13"/>
+      <w:footerReference w:type="default" r:id="rId14"/>
+      <w:headerReference w:type="first" r:id="rId15"/>
+      <w:footerReference w:type="first" r:id="rId16"/>
       <w:pgSz w:w="11906" w:h="16838"/>
       <w:pgMar w:top="1418" w:right="1418" w:bottom="1134" w:left="1418" w:header="709" w:footer="709" w:gutter="0"/>
       <w:cols w:space="708"/>
@@ -10051,7 +9738,7 @@
         <w:sz w:val="20"/>
         <w:szCs w:val="20"/>
       </w:rPr>
-      <w:t>8</w:t>
+      <w:t>16</w:t>
     </w:r>
     <w:r>
       <w:rPr>
@@ -10108,7 +9795,7 @@
         <w:sz w:val="20"/>
         <w:szCs w:val="20"/>
       </w:rPr>
-      <w:t>9</w:t>
+      <w:t>11</w:t>
     </w:r>
     <w:r>
       <w:rPr>
@@ -16488,7 +16175,7 @@
   <a:extraClrSchemeLst/>
   <a:extLst>
     <a:ext uri="{05A4C25C-085E-4340-85A3-A5531E510DB2}">
-      <thm15:themeFamily xmlns:thm15="http://schemas.microsoft.com/office/thememl/2012/main" xmlns="" name="Office Theme" id="{62F939B6-93AF-4DB8-9C6B-D6C7DFDC589F}" vid="{4A3C46E8-61CC-4603-A589-7422A47A8E4A}"/>
+      <thm15:themeFamily xmlns="" xmlns:thm15="http://schemas.microsoft.com/office/thememl/2012/main" name="Office Theme" id="{62F939B6-93AF-4DB8-9C6B-D6C7DFDC589F}" vid="{4A3C46E8-61CC-4603-A589-7422A47A8E4A}"/>
     </a:ext>
   </a:extLst>
 </a:theme>
@@ -16499,7 +16186,7 @@
 </file>
 
 <file path=customXml/itemProps1.xml><?xml version="1.0" encoding="utf-8"?>
-<ds:datastoreItem xmlns:ds="http://schemas.openxmlformats.org/officeDocument/2006/customXml" ds:itemID="{7D013398-4D20-46BE-AE24-DCB69684004F}">
+<ds:datastoreItem xmlns:ds="http://schemas.openxmlformats.org/officeDocument/2006/customXml" ds:itemID="{8B71F455-7322-4CF2-B6DA-ED2F4E6D8875}">
   <ds:schemaRefs>
     <ds:schemaRef ds:uri="http://schemas.openxmlformats.org/officeDocument/2006/bibliography"/>
   </ds:schemaRefs>

</xml_diff>